<commit_message>
Doku geschrieben, unnötige Dateien gelöscht und verschoben
</commit_message>
<xml_diff>
--- a/Dokuordner/Dokumentation.docx
+++ b/Dokuordner/Dokumentation.docx
@@ -1,11 +1,15 @@
 
 <file path=word/document.xml><?xml version="1.0" encoding="utf-8"?>
-<w:document xmlns:wpc="http://schemas.microsoft.com/office/word/2010/wordprocessingCanvas" xmlns:cx="http://schemas.microsoft.com/office/drawing/2014/chartex" xmlns:cx1="http://schemas.microsoft.com/office/drawing/2015/9/8/chartex" xmlns:cx2="http://schemas.microsoft.com/office/drawing/2015/10/21/chartex" xmlns:cx3="http://schemas.microsoft.com/office/drawing/2016/5/9/chartex" xmlns:cx4="http://schemas.microsoft.com/office/drawing/2016/5/10/chartex" xmlns:cx5="http://schemas.microsoft.com/office/drawing/2016/5/11/chartex" xmlns:cx6="http://schemas.microsoft.com/office/drawing/2016/5/12/chartex" xmlns:cx7="http://schemas.microsoft.com/office/drawing/2016/5/13/chartex" xmlns:cx8="http://schemas.microsoft.com/office/drawing/2016/5/14/chartex" xmlns:mc="http://schemas.openxmlformats.org/markup-compatibility/2006" xmlns:aink="http://schemas.microsoft.com/office/drawing/2016/ink" xmlns:am3d="http://schemas.microsoft.com/office/drawing/2017/model3d" xmlns:o="urn:schemas-microsoft-com:office:office" xmlns:r="http://schemas.openxmlformats.org/officeDocument/2006/relationships" xmlns:m="http://schemas.openxmlformats.org/officeDocument/2006/math" xmlns:v="urn:schemas-microsoft-com:vml" xmlns:wp14="http://schemas.microsoft.com/office/word/2010/wordprocessingDrawing" xmlns:wp="http://schemas.openxmlformats.org/drawingml/2006/wordprocessingDrawing" xmlns:w10="urn:schemas-microsoft-com:office:word" xmlns:w="http://schemas.openxmlformats.org/wordprocessingml/2006/main" xmlns:w14="http://schemas.microsoft.com/office/word/2010/wordml" xmlns:w15="http://schemas.microsoft.com/office/word/2012/wordml" xmlns:w16se="http://schemas.microsoft.com/office/word/2015/wordml/symex" xmlns:wpg="http://schemas.microsoft.com/office/word/2010/wordprocessingGroup" xmlns:wpi="http://schemas.microsoft.com/office/word/2010/wordprocessingInk" xmlns:wne="http://schemas.microsoft.com/office/word/2006/wordml" xmlns:wps="http://schemas.microsoft.com/office/word/2010/wordprocessingShape" mc:Ignorable="w14 w15 w16se wp14">
+<w:document xmlns:wpc="http://schemas.microsoft.com/office/word/2010/wordprocessingCanvas" xmlns:cx="http://schemas.microsoft.com/office/drawing/2014/chartex" xmlns:cx1="http://schemas.microsoft.com/office/drawing/2015/9/8/chartex" xmlns:cx2="http://schemas.microsoft.com/office/drawing/2015/10/21/chartex" xmlns:cx3="http://schemas.microsoft.com/office/drawing/2016/5/9/chartex" xmlns:cx4="http://schemas.microsoft.com/office/drawing/2016/5/10/chartex" xmlns:cx5="http://schemas.microsoft.com/office/drawing/2016/5/11/chartex" xmlns:cx6="http://schemas.microsoft.com/office/drawing/2016/5/12/chartex" xmlns:cx7="http://schemas.microsoft.com/office/drawing/2016/5/13/chartex" xmlns:cx8="http://schemas.microsoft.com/office/drawing/2016/5/14/chartex" xmlns:mc="http://schemas.openxmlformats.org/markup-compatibility/2006" xmlns:aink="http://schemas.microsoft.com/office/drawing/2016/ink" xmlns:am3d="http://schemas.microsoft.com/office/drawing/2017/model3d" xmlns:o="urn:schemas-microsoft-com:office:office" xmlns:r="http://schemas.openxmlformats.org/officeDocument/2006/relationships" xmlns:m="http://schemas.openxmlformats.org/officeDocument/2006/math" xmlns:v="urn:schemas-microsoft-com:vml" xmlns:wp14="http://schemas.microsoft.com/office/word/2010/wordprocessingDrawing" xmlns:wp="http://schemas.openxmlformats.org/drawingml/2006/wordprocessingDrawing" xmlns:w10="urn:schemas-microsoft-com:office:word" xmlns:w="http://schemas.openxmlformats.org/wordprocessingml/2006/main" xmlns:w14="http://schemas.microsoft.com/office/word/2010/wordml" xmlns:w15="http://schemas.microsoft.com/office/word/2012/wordml" xmlns:w16cid="http://schemas.microsoft.com/office/word/2016/wordml/cid" xmlns:w16se="http://schemas.microsoft.com/office/word/2015/wordml/symex" xmlns:wpg="http://schemas.microsoft.com/office/word/2010/wordprocessingGroup" xmlns:wpi="http://schemas.microsoft.com/office/word/2010/wordprocessingInk" xmlns:wne="http://schemas.microsoft.com/office/word/2006/wordml" xmlns:wps="http://schemas.microsoft.com/office/word/2010/wordprocessingShape" mc:Ignorable="w14 w15 w16se w16cid wp14">
   <w:body>
     <w:sdt>
       <w:sdtPr>
         <w:rPr>
-          <w:lang w:val="de-DE"/>
+          <w:rFonts w:asciiTheme="minorHAnsi" w:eastAsiaTheme="minorHAnsi" w:hAnsiTheme="minorHAnsi" w:cstheme="minorBidi"/>
+          <w:color w:val="auto"/>
+          <w:sz w:val="22"/>
+          <w:szCs w:val="22"/>
+          <w:lang w:val="de-DE" w:eastAsia="en-US"/>
         </w:rPr>
         <w:id w:val="501170423"/>
         <w:docPartObj>
@@ -15,19 +19,14 @@
       </w:sdtPr>
       <w:sdtEndPr>
         <w:rPr>
-          <w:rFonts w:asciiTheme="minorHAnsi" w:eastAsiaTheme="minorHAnsi" w:hAnsiTheme="minorHAnsi" w:cstheme="minorBidi"/>
           <w:b/>
           <w:bCs/>
-          <w:color w:val="auto"/>
-          <w:sz w:val="22"/>
-          <w:szCs w:val="22"/>
-          <w:lang w:eastAsia="en-US"/>
         </w:rPr>
       </w:sdtEndPr>
       <w:sdtContent>
         <w:p>
           <w:pPr>
-            <w:pStyle w:val="Inhaltsverzeichnisberschrift"/>
+            <w:pStyle w:val="TOCHeading"/>
           </w:pPr>
           <w:r>
             <w:rPr>
@@ -38,7 +37,7 @@
         </w:p>
         <w:p>
           <w:pPr>
-            <w:pStyle w:val="Verzeichnis1"/>
+            <w:pStyle w:val="TOC1"/>
             <w:tabs>
               <w:tab w:val="right" w:leader="dot" w:pos="9062"/>
             </w:tabs>
@@ -117,7 +116,7 @@
         </w:p>
         <w:p>
           <w:pPr>
-            <w:pStyle w:val="Verzeichnis2"/>
+            <w:pStyle w:val="TOC2"/>
             <w:tabs>
               <w:tab w:val="right" w:leader="dot" w:pos="9062"/>
             </w:tabs>
@@ -187,7 +186,7 @@
         </w:p>
         <w:p>
           <w:pPr>
-            <w:pStyle w:val="Verzeichnis1"/>
+            <w:pStyle w:val="TOC1"/>
             <w:tabs>
               <w:tab w:val="right" w:leader="dot" w:pos="9062"/>
             </w:tabs>
@@ -257,7 +256,7 @@
         </w:p>
         <w:p>
           <w:pPr>
-            <w:pStyle w:val="Verzeichnis2"/>
+            <w:pStyle w:val="TOC2"/>
             <w:tabs>
               <w:tab w:val="right" w:leader="dot" w:pos="9062"/>
             </w:tabs>
@@ -327,7 +326,7 @@
         </w:p>
         <w:p>
           <w:pPr>
-            <w:pStyle w:val="Verzeichnis2"/>
+            <w:pStyle w:val="TOC2"/>
             <w:tabs>
               <w:tab w:val="right" w:leader="dot" w:pos="9062"/>
             </w:tabs>
@@ -397,7 +396,7 @@
         </w:p>
         <w:p>
           <w:pPr>
-            <w:pStyle w:val="Verzeichnis2"/>
+            <w:pStyle w:val="TOC2"/>
             <w:tabs>
               <w:tab w:val="right" w:leader="dot" w:pos="9062"/>
             </w:tabs>
@@ -467,7 +466,7 @@
         </w:p>
         <w:p>
           <w:pPr>
-            <w:pStyle w:val="Verzeichnis2"/>
+            <w:pStyle w:val="TOC2"/>
             <w:tabs>
               <w:tab w:val="right" w:leader="dot" w:pos="9062"/>
             </w:tabs>
@@ -537,7 +536,7 @@
         </w:p>
         <w:p>
           <w:pPr>
-            <w:pStyle w:val="Verzeichnis2"/>
+            <w:pStyle w:val="TOC2"/>
             <w:tabs>
               <w:tab w:val="right" w:leader="dot" w:pos="9062"/>
             </w:tabs>
@@ -607,7 +606,7 @@
         </w:p>
         <w:p>
           <w:pPr>
-            <w:pStyle w:val="Verzeichnis1"/>
+            <w:pStyle w:val="TOC1"/>
             <w:tabs>
               <w:tab w:val="right" w:leader="dot" w:pos="9062"/>
             </w:tabs>
@@ -677,7 +676,7 @@
         </w:p>
         <w:p>
           <w:pPr>
-            <w:pStyle w:val="Verzeichnis2"/>
+            <w:pStyle w:val="TOC2"/>
             <w:tabs>
               <w:tab w:val="right" w:leader="dot" w:pos="9062"/>
             </w:tabs>
@@ -747,7 +746,7 @@
         </w:p>
         <w:p>
           <w:pPr>
-            <w:pStyle w:val="Verzeichnis2"/>
+            <w:pStyle w:val="TOC2"/>
             <w:tabs>
               <w:tab w:val="right" w:leader="dot" w:pos="9062"/>
             </w:tabs>
@@ -817,7 +816,7 @@
         </w:p>
         <w:p>
           <w:pPr>
-            <w:pStyle w:val="Verzeichnis3"/>
+            <w:pStyle w:val="TOC3"/>
             <w:tabs>
               <w:tab w:val="right" w:leader="dot" w:pos="9062"/>
             </w:tabs>
@@ -887,7 +886,7 @@
         </w:p>
         <w:p>
           <w:pPr>
-            <w:pStyle w:val="Verzeichnis3"/>
+            <w:pStyle w:val="TOC3"/>
             <w:tabs>
               <w:tab w:val="right" w:leader="dot" w:pos="9062"/>
             </w:tabs>
@@ -957,7 +956,7 @@
         </w:p>
         <w:p>
           <w:pPr>
-            <w:pStyle w:val="Verzeichnis3"/>
+            <w:pStyle w:val="TOC3"/>
             <w:tabs>
               <w:tab w:val="right" w:leader="dot" w:pos="9062"/>
             </w:tabs>
@@ -1027,7 +1026,7 @@
         </w:p>
         <w:p>
           <w:pPr>
-            <w:pStyle w:val="Verzeichnis1"/>
+            <w:pStyle w:val="TOC1"/>
             <w:tabs>
               <w:tab w:val="right" w:leader="dot" w:pos="9062"/>
             </w:tabs>
@@ -1097,7 +1096,7 @@
         </w:p>
         <w:p>
           <w:pPr>
-            <w:pStyle w:val="Verzeichnis1"/>
+            <w:pStyle w:val="TOC1"/>
             <w:tabs>
               <w:tab w:val="right" w:leader="dot" w:pos="9062"/>
             </w:tabs>
@@ -1167,7 +1166,7 @@
         </w:p>
         <w:p>
           <w:pPr>
-            <w:pStyle w:val="Verzeichnis2"/>
+            <w:pStyle w:val="TOC2"/>
             <w:tabs>
               <w:tab w:val="right" w:leader="dot" w:pos="9062"/>
             </w:tabs>
@@ -1237,7 +1236,7 @@
         </w:p>
         <w:p>
           <w:pPr>
-            <w:pStyle w:val="Verzeichnis2"/>
+            <w:pStyle w:val="TOC2"/>
             <w:tabs>
               <w:tab w:val="right" w:leader="dot" w:pos="9062"/>
             </w:tabs>
@@ -1307,7 +1306,7 @@
         </w:p>
         <w:p>
           <w:pPr>
-            <w:pStyle w:val="Verzeichnis2"/>
+            <w:pStyle w:val="TOC2"/>
             <w:tabs>
               <w:tab w:val="right" w:leader="dot" w:pos="9062"/>
             </w:tabs>
@@ -1377,7 +1376,7 @@
         </w:p>
         <w:p>
           <w:pPr>
-            <w:pStyle w:val="Verzeichnis2"/>
+            <w:pStyle w:val="TOC2"/>
             <w:tabs>
               <w:tab w:val="right" w:leader="dot" w:pos="9062"/>
             </w:tabs>
@@ -1447,7 +1446,7 @@
         </w:p>
         <w:p>
           <w:pPr>
-            <w:pStyle w:val="Verzeichnis1"/>
+            <w:pStyle w:val="TOC1"/>
             <w:tabs>
               <w:tab w:val="right" w:leader="dot" w:pos="9062"/>
             </w:tabs>
@@ -1517,7 +1516,7 @@
         </w:p>
         <w:p>
           <w:pPr>
-            <w:pStyle w:val="Verzeichnis1"/>
+            <w:pStyle w:val="TOC1"/>
             <w:tabs>
               <w:tab w:val="right" w:leader="dot" w:pos="9062"/>
             </w:tabs>
@@ -1587,7 +1586,7 @@
         </w:p>
         <w:p>
           <w:pPr>
-            <w:pStyle w:val="Verzeichnis2"/>
+            <w:pStyle w:val="TOC2"/>
             <w:tabs>
               <w:tab w:val="right" w:leader="dot" w:pos="9062"/>
             </w:tabs>
@@ -1674,21 +1673,16 @@
     </w:p>
     <w:p>
       <w:pPr>
-        <w:pStyle w:val="Titel"/>
+        <w:pStyle w:val="Title"/>
       </w:pPr>
       <w:r>
         <w:lastRenderedPageBreak/>
-        <w:t xml:space="preserve">Dokumentation </w:t>
-      </w:r>
-      <w:proofErr w:type="spellStart"/>
-      <w:r>
-        <w:t>Entertainnet</w:t>
-      </w:r>
-      <w:proofErr w:type="spellEnd"/>
-    </w:p>
-    <w:p>
-      <w:pPr>
-        <w:pStyle w:val="berschrift1"/>
+        <w:t>Dokumentation Entertainnet</w:t>
+      </w:r>
+    </w:p>
+    <w:p>
+      <w:pPr>
+        <w:pStyle w:val="Heading1"/>
       </w:pPr>
       <w:bookmarkStart w:id="0" w:name="_Toc497143766"/>
       <w:r>
@@ -1698,7 +1692,20 @@
     </w:p>
     <w:p>
       <w:pPr>
-        <w:pStyle w:val="berschrift2"/>
+        <w:rPr>
+          <w:color w:val="FF0000"/>
+        </w:rPr>
+      </w:pPr>
+      <w:r>
+        <w:rPr>
+          <w:color w:val="FF0000"/>
+        </w:rPr>
+        <w:t>Wie gehen wir mit Falscheingaben um?</w:t>
+      </w:r>
+    </w:p>
+    <w:p>
+      <w:pPr>
+        <w:pStyle w:val="Heading2"/>
       </w:pPr>
       <w:bookmarkStart w:id="1" w:name="_Toc497143767"/>
       <w:r>
@@ -1708,12 +1715,20 @@
     </w:p>
     <w:p>
       <w:r>
-        <w:t>Patrick</w:t>
-      </w:r>
-    </w:p>
-    <w:p>
-      <w:pPr>
-        <w:pStyle w:val="berschrift1"/>
+        <w:t xml:space="preserve">Unsere Unternehmung «Entertainnet» </w:t>
+      </w:r>
+      <w:r>
+        <w:t xml:space="preserve">erstellt im Modul 306 eine mobile Android Applikation. </w:t>
+      </w:r>
+    </w:p>
+    <w:p>
+      <w:r>
+        <w:t xml:space="preserve">Die Idee für die Applikation ist das Anlegen und Abrufen von Witzen. Jeder soll Witze posten und diese abrufen können, wann und wo dies gewünscht wird. </w:t>
+      </w:r>
+    </w:p>
+    <w:p>
+      <w:pPr>
+        <w:pStyle w:val="Heading1"/>
       </w:pPr>
       <w:bookmarkStart w:id="2" w:name="_Toc497143768"/>
       <w:r>
@@ -1723,7 +1738,7 @@
     </w:p>
     <w:p>
       <w:pPr>
-        <w:pStyle w:val="berschrift2"/>
+        <w:pStyle w:val="Heading2"/>
       </w:pPr>
       <w:bookmarkStart w:id="3" w:name="_Toc497143769"/>
       <w:r>
@@ -1732,177 +1747,427 @@
       <w:bookmarkEnd w:id="3"/>
     </w:p>
     <w:p>
-      <w:r>
+      <w:pPr>
+        <w:rPr>
+          <w:color w:val="FF0000"/>
+        </w:rPr>
+      </w:pPr>
+      <w:r>
+        <w:rPr>
+          <w:color w:val="FF0000"/>
+        </w:rPr>
         <w:t>Gantt</w:t>
       </w:r>
       <w:r>
+        <w:rPr>
+          <w:color w:val="FF0000"/>
+        </w:rPr>
         <w:t xml:space="preserve"> Patrick</w:t>
       </w:r>
-    </w:p>
-    <w:p>
-      <w:pPr>
-        <w:pStyle w:val="berschrift2"/>
-      </w:pPr>
-      <w:bookmarkStart w:id="4" w:name="_Toc497143770"/>
+      <w:r>
+        <w:rPr>
+          <w:color w:val="FF0000"/>
+        </w:rPr>
+        <w:t xml:space="preserve"> </w:t>
+      </w:r>
+    </w:p>
+    <w:p>
+      <w:pPr>
+        <w:pStyle w:val="Heading2"/>
+      </w:pPr>
+      <w:bookmarkStart w:id="4" w:name="_Toc497143772"/>
+      <w:r>
+        <w:t>Konkurrenzanalyse</w:t>
+      </w:r>
+      <w:bookmarkEnd w:id="4"/>
+    </w:p>
+    <w:p>
+      <w:pPr>
+        <w:rPr>
+          <w:color w:val="FF0000"/>
+        </w:rPr>
+      </w:pPr>
+      <w:r>
+        <w:rPr>
+          <w:color w:val="FF0000"/>
+        </w:rPr>
+        <w:t>Welche vergleichbaren Dienste gibt es bereits? Vithun</w:t>
+      </w:r>
+    </w:p>
+    <w:p>
+      <w:pPr>
+        <w:pStyle w:val="Heading2"/>
+      </w:pPr>
+      <w:bookmarkStart w:id="5" w:name="_Toc497143770"/>
       <w:r>
         <w:t>Abgrenzung</w:t>
       </w:r>
-      <w:bookmarkEnd w:id="4"/>
-    </w:p>
-    <w:p>
-      <w:r>
-        <w:t>Was ist das Produkt nicht?</w:t>
-      </w:r>
-      <w:r>
+      <w:bookmarkEnd w:id="5"/>
+    </w:p>
+    <w:p>
+      <w:r>
+        <w:t>Das Produkt «Entertainnet</w:t>
+      </w:r>
+      <w:r>
+        <w:t xml:space="preserve">» beinhaltet einzig die Android </w:t>
+      </w:r>
+      <w:r>
+        <w:t>App</w:t>
+      </w:r>
+      <w:r>
+        <w:t>likation</w:t>
+      </w:r>
+      <w:r>
+        <w:t xml:space="preserve"> «Entertainnet</w:t>
+      </w:r>
+      <w:r>
+        <w:t>» und</w:t>
+      </w:r>
+      <w:r>
+        <w:t xml:space="preserve"> wird vorerst nicht für andere Systeme entwickelt. </w:t>
+      </w:r>
+    </w:p>
+    <w:p>
+      <w:r>
+        <w:t>Zu den Funktionalitäten der App gehört das Anmelden, Registrieren, Ausloggen, Abrufen von Witzen und das Erstellen von Witzen.</w:t>
+      </w:r>
+      <w:r>
+        <w:t xml:space="preserve"> </w:t>
+      </w:r>
+      <w:r>
+        <w:t xml:space="preserve">Für die Witze muss ein Titel, ein Content und </w:t>
+      </w:r>
+      <w:r>
+        <w:t xml:space="preserve">mindestens ein </w:t>
+      </w:r>
+      <w:r>
+        <w:t>Tag</w:t>
+      </w:r>
+      <w:r>
+        <w:t xml:space="preserve"> </w:t>
+      </w:r>
+      <w:r>
+        <w:t>gesetzt</w:t>
+      </w:r>
+      <w:r>
+        <w:t xml:space="preserve"> werden. </w:t>
+      </w:r>
+    </w:p>
+    <w:p>
+      <w:r>
+        <w:t>Witze können weder kommentiert</w:t>
+      </w:r>
+      <w:r>
+        <w:t>,</w:t>
+      </w:r>
+      <w:r>
+        <w:t xml:space="preserve"> noch bewertet werden. Ist ein Witz einmal erstellt, so kann dieser </w:t>
+      </w:r>
+      <w:r>
+        <w:t xml:space="preserve">(bis jetzt) </w:t>
+      </w:r>
+      <w:r>
+        <w:t xml:space="preserve">nicht mehr gelöscht werden. </w:t>
+      </w:r>
+      <w:r>
+        <w:t xml:space="preserve">In der Produktion sollte es möglich sein, Witze zu kommentieren und wieder zu löschen. Speziell ist jedoch, dass man nicht sieht, wie viele Likes oder Dislikes ein Witz hat, jedoch wenn ein Witz mehr als 5 Dislikes hat, wird er gelöscht. </w:t>
+      </w:r>
+    </w:p>
+    <w:p>
+      <w:r>
+        <w:t xml:space="preserve">Was unterscheidet uns zu unserer Konkurrenz? </w:t>
+      </w:r>
+      <w:r>
+        <w:t xml:space="preserve">Die bekannteste Applikation unserer Konkurrenten, «Jodel», ist für Studenten ausgerichtet. </w:t>
+      </w:r>
+      <w:r>
+        <w:t xml:space="preserve">Unsere Applikation soll jedoch Menschen aller Altersgruppen ansprechen, da vor allem ältere Menschen viel Freude an Witzen haben. </w:t>
+      </w:r>
+    </w:p>
+    <w:p>
+      <w:pPr>
+        <w:rPr>
+          <w:color w:val="FF0000"/>
+        </w:rPr>
+      </w:pPr>
+      <w:r>
+        <w:rPr>
+          <w:color w:val="FF0000"/>
+        </w:rPr>
+        <w:t xml:space="preserve">Was ist das </w:t>
+      </w:r>
+      <w:r>
+        <w:rPr>
+          <w:color w:val="FF0000"/>
+        </w:rPr>
+        <w:t>Produkt nicht?</w:t>
+      </w:r>
+      <w:r>
+        <w:rPr>
+          <w:color w:val="FF0000"/>
+        </w:rPr>
         <w:t xml:space="preserve"> Gabriel</w:t>
       </w:r>
     </w:p>
     <w:p>
       <w:pPr>
-        <w:pStyle w:val="berschrift2"/>
-      </w:pPr>
-      <w:bookmarkStart w:id="5" w:name="_Toc497143771"/>
+        <w:pStyle w:val="Heading2"/>
+      </w:pPr>
+      <w:bookmarkStart w:id="6" w:name="_Toc497143771"/>
       <w:r>
         <w:t>Qualität</w:t>
       </w:r>
-      <w:bookmarkEnd w:id="5"/>
-    </w:p>
-    <w:p>
-      <w:r>
+      <w:bookmarkEnd w:id="6"/>
+    </w:p>
+    <w:p>
+      <w:pPr>
+        <w:rPr>
+          <w:color w:val="FF0000"/>
+        </w:rPr>
+      </w:pPr>
+      <w:r>
+        <w:rPr>
+          <w:color w:val="FF0000"/>
+        </w:rPr>
         <w:t>Für was ist das Produkt?</w:t>
       </w:r>
       <w:r>
-        <w:t xml:space="preserve"> </w:t>
-      </w:r>
-      <w:proofErr w:type="spellStart"/>
-      <w:r>
-        <w:t>Vithun</w:t>
-      </w:r>
-      <w:proofErr w:type="spellEnd"/>
-      <w:r>
-        <w:t xml:space="preserve"> gemacht, Lutz aufbessern</w:t>
-      </w:r>
-    </w:p>
-    <w:p>
-      <w:pPr>
-        <w:pStyle w:val="berschrift2"/>
-      </w:pPr>
-      <w:bookmarkStart w:id="6" w:name="_Toc497143772"/>
-      <w:r>
-        <w:t>Konkurrenzanalyse</w:t>
-      </w:r>
-      <w:bookmarkEnd w:id="6"/>
-    </w:p>
-    <w:p>
-      <w:r>
-        <w:t>Welche vergleichbaren Dienste gibt es bereits?</w:t>
-      </w:r>
-      <w:r>
-        <w:t xml:space="preserve"> </w:t>
-      </w:r>
-      <w:proofErr w:type="spellStart"/>
-      <w:r>
-        <w:t>Vithun</w:t>
-      </w:r>
-      <w:proofErr w:type="spellEnd"/>
-    </w:p>
-    <w:p>
-      <w:pPr>
-        <w:pStyle w:val="berschrift2"/>
-      </w:pPr>
-      <w:bookmarkStart w:id="7" w:name="_Toc497143773"/>
-      <w:proofErr w:type="spellStart"/>
+        <w:rPr>
+          <w:color w:val="FF0000"/>
+        </w:rPr>
+        <w:t xml:space="preserve"> Vithun gemacht, Lutz aufbessern</w:t>
+      </w:r>
+    </w:p>
+    <w:p>
+      <w:pPr>
+        <w:rPr>
+          <w:color w:val="FF0000"/>
+        </w:rPr>
+      </w:pPr>
+      <w:bookmarkStart w:id="7" w:name="_Ziele"/>
+      <w:bookmarkEnd w:id="7"/>
+      <w:r>
+        <w:rPr>
+          <w:color w:val="FF0000"/>
+        </w:rPr>
+        <w:t>Bsp: «Jeder der möchte kann ein Konto anlegen» oder «Corporate Design»</w:t>
+      </w:r>
+      <w:r>
+        <w:rPr>
+          <w:color w:val="FF0000"/>
+        </w:rPr>
+        <w:t>, Fragen: Was? nicht Wie?</w:t>
+      </w:r>
+    </w:p>
+    <w:p>
+      <w:pPr>
+        <w:pStyle w:val="Heading2"/>
+      </w:pPr>
+      <w:r>
+        <w:t>Bekanntwerden</w:t>
+      </w:r>
+    </w:p>
+    <w:p>
+      <w:pPr>
+        <w:pStyle w:val="Heading3"/>
+      </w:pPr>
       <w:r>
         <w:t>Product</w:t>
       </w:r>
-      <w:proofErr w:type="spellEnd"/>
-      <w:r>
-        <w:t xml:space="preserve"> </w:t>
-      </w:r>
-      <w:proofErr w:type="spellStart"/>
-      <w:r>
-        <w:t>placement</w:t>
-      </w:r>
-      <w:bookmarkEnd w:id="7"/>
-      <w:proofErr w:type="spellEnd"/>
-    </w:p>
-    <w:p>
-      <w:r>
-        <w:t>Wie wird das Produkt bekannt?</w:t>
-      </w:r>
-      <w:r>
-        <w:t xml:space="preserve"> 4P’s</w:t>
-      </w:r>
-      <w:r>
-        <w:t xml:space="preserve"> Patrick</w:t>
-      </w:r>
-    </w:p>
-    <w:p>
-      <w:pPr>
-        <w:pStyle w:val="berschrift1"/>
-      </w:pPr>
-      <w:bookmarkStart w:id="8" w:name="_Toc497143780"/>
-      <w:r>
-        <w:t>Ziele</w:t>
+    </w:p>
+    <w:p>
+      <w:r>
+        <w:t>Das Produkt soll</w:t>
+      </w:r>
+      <w:r>
+        <w:t xml:space="preserve"> alle oben genannten </w:t>
+      </w:r>
+      <w:hyperlink w:anchor="_Ziele" w:history="1">
+        <w:r>
+          <w:rPr>
+            <w:rStyle w:val="Hyperlink"/>
+          </w:rPr>
+          <w:t>Ziele</w:t>
+        </w:r>
+      </w:hyperlink>
+      <w:r>
+        <w:t xml:space="preserve"> erfüllen und so den Kunden ansprechen. Die Applikation «Entertainnet» ist die einzige Applikation und somit der Kern der gleichnamigen Unternehmung. </w:t>
+      </w:r>
+      <w:r>
+        <w:t xml:space="preserve">Das Produkt ist in einem Corporate Design umgesetzt, welche unsere Firma wiederspiegelt. </w:t>
+      </w:r>
+    </w:p>
+    <w:p>
+      <w:r>
+        <w:lastRenderedPageBreak/>
+        <w:t>Mit der Applikation «Entertainnet» ist es möglich, seine besten Witze mit der ganzen Welt zu teilen. Man kann sich registrieren und danach gleich mit dem Erstellen von Witzen beginnen oder einfach die Witze von anderen Leuten lesen. Alles ist komplett anonym und es wird nicht über Witze gewertet</w:t>
+      </w:r>
+      <w:r>
+        <w:t xml:space="preserve">. </w:t>
+      </w:r>
+    </w:p>
+    <w:p>
+      <w:pPr>
+        <w:pStyle w:val="Heading3"/>
+      </w:pPr>
+      <w:r>
+        <w:t>Place</w:t>
+      </w:r>
+    </w:p>
+    <w:p>
+      <w:r>
+        <w:t xml:space="preserve">Das Endprodukt wird im «Google Playstore» unter dem Namen «Entetainnet» </w:t>
+      </w:r>
+      <w:r>
+        <w:t xml:space="preserve">kostenlos </w:t>
+      </w:r>
+      <w:r>
+        <w:t>angeboten</w:t>
+      </w:r>
+      <w:r>
+        <w:t xml:space="preserve">. Das Genre wird «Soziale Netzwerke» sein. </w:t>
+      </w:r>
+      <w:r>
+        <w:t>Die Applikation wird für Nutzer ab 1</w:t>
+      </w:r>
+      <w:r>
+        <w:t>6</w:t>
+      </w:r>
+      <w:r>
+        <w:t xml:space="preserve"> Jahren erlaub</w:t>
+      </w:r>
+      <w:r>
+        <w:t>t, weil wir nicht möchten, dass Kinder etwas Unangebrachtes posten.</w:t>
+      </w:r>
+    </w:p>
+    <w:p>
+      <w:r>
+        <w:t xml:space="preserve">Wir haben uns für eine Android Applikation entschieden, weil wir dies bereits in der Schule gelernt haben. </w:t>
+      </w:r>
+    </w:p>
+    <w:p>
+      <w:pPr>
+        <w:pStyle w:val="Heading3"/>
+      </w:pPr>
+      <w:r>
+        <w:t>Price</w:t>
+      </w:r>
+    </w:p>
+    <w:p>
+      <w:r>
+        <w:t xml:space="preserve">Die Applikation «Entertainnet» ist komplett kostenfrei. </w:t>
+      </w:r>
+      <w:r>
+        <w:t xml:space="preserve">Dafür haben wir entschieden, weil es ansonsten fast unmöglich ist, bekannt zu werden. Es wäre auch möglich gewesen, dass nur ein Teil kostenlos ist, aber dies empfanden wir nicht als die geeignete Lösung für unser Produkt. </w:t>
+      </w:r>
+    </w:p>
+    <w:p>
+      <w:r>
+        <w:t xml:space="preserve">Da wir mit der Applikation Gewinn erzielen möchten, bieten wir in-App Werbung an. Dafür nutzen wir </w:t>
+      </w:r>
+      <w:hyperlink r:id="rId8" w:history="1">
+        <w:r>
+          <w:rPr>
+            <w:rStyle w:val="Hyperlink"/>
+          </w:rPr>
+          <w:t>Google Admob</w:t>
+        </w:r>
+      </w:hyperlink>
+      <w:r>
+        <w:t xml:space="preserve">. Dafür haben wir uns entschieden, weil uns </w:t>
+      </w:r>
+      <w:hyperlink w:anchor="_Firebase" w:history="1">
+        <w:r>
+          <w:rPr>
+            <w:rStyle w:val="Hyperlink"/>
+          </w:rPr>
+          <w:t>Firebase</w:t>
+        </w:r>
+      </w:hyperlink>
+      <w:r>
+        <w:t xml:space="preserve"> bereits eine einfache Möglichkeit bietet, Admob einzubinden. </w:t>
+      </w:r>
+    </w:p>
+    <w:p>
+      <w:pPr>
+        <w:rPr>
+          <w:color w:val="FF0000"/>
+        </w:rPr>
+      </w:pPr>
+      <w:r>
+        <w:rPr>
+          <w:color w:val="FF0000"/>
+        </w:rPr>
+        <w:t>Wie Gewinn?</w:t>
+      </w:r>
+    </w:p>
+    <w:p>
+      <w:pPr>
+        <w:pStyle w:val="Heading3"/>
+      </w:pPr>
+      <w:r>
+        <w:t>Promotion</w:t>
+      </w:r>
+    </w:p>
+    <w:p>
+      <w:r>
+        <w:t xml:space="preserve">Wir möchten, dass «Entertainnet» im Google Playstore von der Redaktion empfohlen wird. Dies wird dadurch ermöglicht, dass die Applikation von einem vom Playstore ausgewählten Gremium bewertet und schliesslich als empfehlenswert vorgeschlagen wird. </w:t>
+      </w:r>
+    </w:p>
+    <w:p>
+      <w:pPr>
+        <w:rPr>
+          <w:color w:val="FF0000"/>
+        </w:rPr>
+      </w:pPr>
+      <w:r>
+        <w:rPr>
+          <w:color w:val="FF0000"/>
+        </w:rPr>
+        <w:t>Wie wird da</w:t>
+      </w:r>
+      <w:r>
+        <w:rPr>
+          <w:color w:val="FF0000"/>
+        </w:rPr>
+        <w:t>s Produkt bekannt? 4P’s Patrick</w:t>
+      </w:r>
+    </w:p>
+    <w:p>
+      <w:pPr>
+        <w:pStyle w:val="Heading1"/>
+      </w:pPr>
+      <w:bookmarkStart w:id="8" w:name="_Toc497143774"/>
+      <w:r>
+        <w:t>Zusammenarbeit</w:t>
       </w:r>
       <w:bookmarkEnd w:id="8"/>
     </w:p>
     <w:p>
       <w:r>
-        <w:t>Patrick</w:t>
-      </w:r>
-    </w:p>
-    <w:p>
-      <w:proofErr w:type="spellStart"/>
-      <w:r>
-        <w:t>Bsp</w:t>
-      </w:r>
-      <w:proofErr w:type="spellEnd"/>
-      <w:r>
-        <w:t>: «Jeder der möchte kann ein Konto anlegen» oder «Corporate Design»</w:t>
-      </w:r>
-      <w:bookmarkStart w:id="9" w:name="_GoBack"/>
-      <w:bookmarkEnd w:id="9"/>
-    </w:p>
-    <w:p>
-      <w:pPr>
-        <w:pStyle w:val="berschrift1"/>
-      </w:pPr>
-      <w:bookmarkStart w:id="10" w:name="_Toc497143774"/>
-      <w:r>
-        <w:t>Zusammenarbeit</w:t>
-      </w:r>
-      <w:bookmarkEnd w:id="10"/>
-    </w:p>
-    <w:p>
-      <w:r>
         <w:t xml:space="preserve">Da wir eine ziemlich grosse Gruppe sind, war die Kommunikation etwas schwieriger, als wenn man in kleineren Gruppen arbeitet. </w:t>
       </w:r>
       <w:r>
         <w:t xml:space="preserve">Die wichtigsten Tools für unsere Zusammenarbeit waren </w:t>
       </w:r>
       <w:hyperlink w:anchor="_Git" w:history="1">
-        <w:proofErr w:type="spellStart"/>
         <w:r>
           <w:rPr>
             <w:rStyle w:val="Hyperlink"/>
           </w:rPr>
           <w:t>Git</w:t>
         </w:r>
-        <w:proofErr w:type="spellEnd"/>
       </w:hyperlink>
       <w:r>
         <w:t xml:space="preserve"> und </w:t>
       </w:r>
       <w:hyperlink w:anchor="_Scrum" w:history="1">
-        <w:proofErr w:type="spellStart"/>
         <w:r>
           <w:rPr>
             <w:rStyle w:val="Hyperlink"/>
           </w:rPr>
           <w:t>Scrum</w:t>
         </w:r>
-        <w:proofErr w:type="spellEnd"/>
       </w:hyperlink>
       <w:r>
         <w:t>, welche direkt darunter genauer beschrieben werden. Bei der Sektion «</w:t>
@@ -1946,87 +2211,51 @@
     </w:p>
     <w:p>
       <w:pPr>
-        <w:pStyle w:val="berschrift2"/>
-      </w:pPr>
-      <w:bookmarkStart w:id="11" w:name="_Git"/>
-      <w:bookmarkStart w:id="12" w:name="_Toc497143775"/>
+        <w:pStyle w:val="Heading2"/>
+      </w:pPr>
+      <w:bookmarkStart w:id="9" w:name="_Git"/>
+      <w:bookmarkStart w:id="10" w:name="_Toc497143775"/>
+      <w:bookmarkEnd w:id="9"/>
+      <w:r>
+        <w:t>Git</w:t>
+      </w:r>
+      <w:bookmarkEnd w:id="10"/>
+    </w:p>
+    <w:p>
+      <w:r>
+        <w:t>Git ist eine</w:t>
+      </w:r>
+      <w:r>
+        <w:t xml:space="preserve"> freie Software, für die Versionsverwaltung von Dateien. Häufig, wie in unserem Fall, wird es für die Versionsverwaltung </w:t>
+      </w:r>
+      <w:r>
+        <w:t xml:space="preserve">vom Code verwendet. </w:t>
+      </w:r>
+      <w:r>
+        <w:t xml:space="preserve">Dies ermöglicht, dass jeder Mitarbeiter für sich arbeiten kann, aber die Änderungen schlussendlich wieder relativ einfach zusammengeführt werden können. </w:t>
+      </w:r>
+    </w:p>
+    <w:p>
+      <w:pPr>
+        <w:pStyle w:val="Heading2"/>
+      </w:pPr>
+      <w:bookmarkStart w:id="11" w:name="_Scrum"/>
+      <w:bookmarkStart w:id="12" w:name="_Toc497143776"/>
       <w:bookmarkEnd w:id="11"/>
-      <w:proofErr w:type="spellStart"/>
-      <w:r>
-        <w:t>Git</w:t>
+      <w:r>
+        <w:t>Scrum</w:t>
       </w:r>
       <w:bookmarkEnd w:id="12"/>
-      <w:proofErr w:type="spellEnd"/>
-    </w:p>
-    <w:p>
-      <w:proofErr w:type="spellStart"/>
-      <w:r>
-        <w:t>Git</w:t>
-      </w:r>
-      <w:proofErr w:type="spellEnd"/>
-      <w:r>
-        <w:t xml:space="preserve"> ist eine</w:t>
-      </w:r>
-      <w:r>
-        <w:t xml:space="preserve"> freie Software, für die Versionsverwaltung von Dateien. Häufig, wie in unserem Fall, wird es für die Versionsverwaltung </w:t>
-      </w:r>
-      <w:r>
-        <w:t xml:space="preserve">vom Code verwendet. </w:t>
-      </w:r>
-      <w:r>
-        <w:t xml:space="preserve">Dies ermöglicht, dass jeder Mitarbeiter für sich arbeiten kann, aber die Änderungen schlussendlich wieder relativ einfach zusammengeführt werden können. </w:t>
-      </w:r>
-    </w:p>
-    <w:p>
-      <w:pPr>
-        <w:pStyle w:val="berschrift2"/>
-      </w:pPr>
-      <w:bookmarkStart w:id="13" w:name="_Scrum"/>
-      <w:bookmarkStart w:id="14" w:name="_Toc497143776"/>
-      <w:bookmarkEnd w:id="13"/>
-      <w:proofErr w:type="spellStart"/>
-      <w:r>
-        <w:t>Scrum</w:t>
-      </w:r>
-      <w:bookmarkEnd w:id="14"/>
-      <w:proofErr w:type="spellEnd"/>
-    </w:p>
-    <w:p>
-      <w:r>
-        <w:t xml:space="preserve">Da wir im Modul vom Morgen bereits mit </w:t>
-      </w:r>
-      <w:proofErr w:type="spellStart"/>
-      <w:r>
-        <w:t>Scrum</w:t>
-      </w:r>
-      <w:proofErr w:type="spellEnd"/>
-      <w:r>
-        <w:t xml:space="preserve"> arbeiten, haben wir uns entschieden, die Methode ebenfalls für dieses Projekt zu verwenden. </w:t>
-      </w:r>
-      <w:proofErr w:type="spellStart"/>
-      <w:r>
-        <w:t>Scrum</w:t>
-      </w:r>
-      <w:proofErr w:type="spellEnd"/>
-      <w:r>
-        <w:t xml:space="preserve"> vereinfacht die Planung und Strukturierung der </w:t>
-      </w:r>
+    </w:p>
+    <w:p>
+      <w:r>
+        <w:t xml:space="preserve">Da wir im Modul vom Morgen bereits mit Scrum arbeiten, haben wir uns entschieden, die Methode ebenfalls für dieses Projekt zu verwenden. Scrum vereinfacht die Planung und Strukturierung der Entwicklung und gibt dem Auftraggeber Klarheit, über was im Moment lauft und was wann fertig sein wird. </w:t>
+      </w:r>
+    </w:p>
+    <w:p>
       <w:r>
         <w:lastRenderedPageBreak/>
-        <w:t xml:space="preserve">Entwicklung und gibt dem Auftraggeber Klarheit, über was im Moment lauft und was wann fertig sein wird. </w:t>
-      </w:r>
-    </w:p>
-    <w:p>
-      <w:r>
-        <w:t xml:space="preserve">Mit </w:t>
-      </w:r>
-      <w:proofErr w:type="spellStart"/>
-      <w:r>
-        <w:t>Scrum</w:t>
-      </w:r>
-      <w:proofErr w:type="spellEnd"/>
-      <w:r>
-        <w:t xml:space="preserve"> bearbeitet man mehrere Sprints und nach jedem Sprint </w:t>
+        <w:t xml:space="preserve">Mit Scrum bearbeitet man mehrere Sprints und nach jedem Sprint </w:t>
       </w:r>
       <w:r>
         <w:rPr>
@@ -2049,17 +2278,17 @@
     </w:p>
     <w:p>
       <w:pPr>
-        <w:pStyle w:val="berschrift3"/>
-      </w:pPr>
-      <w:bookmarkStart w:id="15" w:name="_Toc497143777"/>
+        <w:pStyle w:val="Heading3"/>
+      </w:pPr>
+      <w:bookmarkStart w:id="13" w:name="_Toc497143777"/>
       <w:r>
         <w:t>Sprints</w:t>
       </w:r>
-      <w:bookmarkEnd w:id="15"/>
-    </w:p>
-    <w:p>
-      <w:pPr>
-        <w:pStyle w:val="berschrift4"/>
+      <w:bookmarkEnd w:id="13"/>
+    </w:p>
+    <w:p>
+      <w:pPr>
+        <w:pStyle w:val="Heading4"/>
       </w:pPr>
       <w:r>
         <w:t>Sprint 1: 02.10.17</w:t>
@@ -2067,7 +2296,7 @@
     </w:p>
     <w:p>
       <w:pPr>
-        <w:pStyle w:val="Listenabsatz"/>
+        <w:pStyle w:val="ListParagraph"/>
         <w:numPr>
           <w:ilvl w:val="0"/>
           <w:numId w:val="1"/>
@@ -2080,7 +2309,7 @@
     </w:p>
     <w:p>
       <w:pPr>
-        <w:pStyle w:val="Listenabsatz"/>
+        <w:pStyle w:val="ListParagraph"/>
         <w:numPr>
           <w:ilvl w:val="0"/>
           <w:numId w:val="1"/>
@@ -2088,20 +2317,12 @@
         <w:jc w:val="left"/>
       </w:pPr>
       <w:r>
-        <w:t>Datenbank (</w:t>
-      </w:r>
-      <w:proofErr w:type="spellStart"/>
-      <w:r>
-        <w:t>Firebase</w:t>
-      </w:r>
-      <w:proofErr w:type="spellEnd"/>
-      <w:r>
-        <w:t>) erstellen</w:t>
-      </w:r>
-    </w:p>
-    <w:p>
-      <w:pPr>
-        <w:pStyle w:val="Listenabsatz"/>
+        <w:t>Datenbank (Firebase) erstellen</w:t>
+      </w:r>
+    </w:p>
+    <w:p>
+      <w:pPr>
+        <w:pStyle w:val="ListParagraph"/>
         <w:numPr>
           <w:ilvl w:val="0"/>
           <w:numId w:val="1"/>
@@ -2111,24 +2332,26 @@
       <w:r>
         <w:t>Layout definieren</w:t>
       </w:r>
-    </w:p>
-    <w:p>
-      <w:pPr>
-        <w:pStyle w:val="berschrift4"/>
+      <w:bookmarkStart w:id="14" w:name="_GoBack"/>
+      <w:bookmarkEnd w:id="14"/>
+    </w:p>
+    <w:p>
+      <w:pPr>
+        <w:pStyle w:val="Heading4"/>
       </w:pPr>
       <w:r>
         <w:t>S</w:t>
       </w:r>
       <w:r>
         <w:rPr>
-          <w:rStyle w:val="berschrift4Zchn"/>
+          <w:rStyle w:val="Heading4Char"/>
         </w:rPr>
         <w:t>print 2: 23.10.17</w:t>
       </w:r>
     </w:p>
     <w:p>
       <w:pPr>
-        <w:pStyle w:val="Listenabsatz"/>
+        <w:pStyle w:val="ListParagraph"/>
         <w:numPr>
           <w:ilvl w:val="0"/>
           <w:numId w:val="1"/>
@@ -2141,7 +2364,7 @@
     </w:p>
     <w:p>
       <w:pPr>
-        <w:pStyle w:val="Listenabsatz"/>
+        <w:pStyle w:val="ListParagraph"/>
         <w:numPr>
           <w:ilvl w:val="0"/>
           <w:numId w:val="1"/>
@@ -2149,30 +2372,22 @@
         <w:jc w:val="left"/>
       </w:pPr>
       <w:r>
-        <w:t xml:space="preserve">Frontend zu </w:t>
-      </w:r>
-      <w:proofErr w:type="spellStart"/>
-      <w:r>
-        <w:t>Firebase</w:t>
-      </w:r>
-      <w:proofErr w:type="spellEnd"/>
-      <w:r>
-        <w:t xml:space="preserve"> Verbindung</w:t>
-      </w:r>
-    </w:p>
-    <w:p>
-      <w:pPr>
-        <w:pStyle w:val="berschrift4"/>
-      </w:pPr>
-      <w:bookmarkStart w:id="16" w:name="_Sprint_3:_30.10.17"/>
-      <w:bookmarkEnd w:id="16"/>
+        <w:t>Frontend zu Firebase Verbindung</w:t>
+      </w:r>
+    </w:p>
+    <w:p>
+      <w:pPr>
+        <w:pStyle w:val="Heading4"/>
+      </w:pPr>
+      <w:bookmarkStart w:id="15" w:name="_Sprint_3:_30.10.17"/>
+      <w:bookmarkEnd w:id="15"/>
       <w:r>
         <w:t>Sprint 3: 30.10.17</w:t>
       </w:r>
     </w:p>
     <w:p>
       <w:pPr>
-        <w:pStyle w:val="Listenabsatz"/>
+        <w:pStyle w:val="ListParagraph"/>
         <w:numPr>
           <w:ilvl w:val="0"/>
           <w:numId w:val="1"/>
@@ -2185,7 +2400,7 @@
     </w:p>
     <w:p>
       <w:pPr>
-        <w:pStyle w:val="Listenabsatz"/>
+        <w:pStyle w:val="ListParagraph"/>
         <w:numPr>
           <w:ilvl w:val="0"/>
           <w:numId w:val="1"/>
@@ -2198,7 +2413,7 @@
     </w:p>
     <w:p>
       <w:pPr>
-        <w:pStyle w:val="Listenabsatz"/>
+        <w:pStyle w:val="ListParagraph"/>
         <w:numPr>
           <w:ilvl w:val="0"/>
           <w:numId w:val="1"/>
@@ -2211,7 +2426,7 @@
     </w:p>
     <w:p>
       <w:pPr>
-        <w:pStyle w:val="berschrift4"/>
+        <w:pStyle w:val="Heading4"/>
       </w:pPr>
       <w:r>
         <w:t>Abgabe: 06.11.17</w:t>
@@ -2219,7 +2434,7 @@
     </w:p>
     <w:p>
       <w:pPr>
-        <w:pStyle w:val="Listenabsatz"/>
+        <w:pStyle w:val="ListParagraph"/>
         <w:numPr>
           <w:ilvl w:val="0"/>
           <w:numId w:val="1"/>
@@ -2232,39 +2447,176 @@
     </w:p>
     <w:p>
       <w:pPr>
-        <w:pStyle w:val="berschrift3"/>
-      </w:pPr>
-      <w:bookmarkStart w:id="17" w:name="_Toc497143778"/>
-      <w:r>
-        <w:t xml:space="preserve">Daily </w:t>
-      </w:r>
-      <w:proofErr w:type="spellStart"/>
-      <w:r>
-        <w:t>meetings</w:t>
+        <w:pStyle w:val="Heading3"/>
+      </w:pPr>
+      <w:bookmarkStart w:id="16" w:name="_Toc497143778"/>
+      <w:r>
+        <w:t>Daily meetings</w:t>
+      </w:r>
+      <w:bookmarkEnd w:id="16"/>
+    </w:p>
+    <w:p/>
+    <w:p>
+      <w:pPr>
+        <w:pStyle w:val="Heading3"/>
+      </w:pPr>
+      <w:bookmarkStart w:id="17" w:name="_Toc497143779"/>
+      <w:r>
+        <w:t>Spring retrospective</w:t>
       </w:r>
       <w:bookmarkEnd w:id="17"/>
-      <w:proofErr w:type="spellEnd"/>
     </w:p>
     <w:p/>
     <w:p>
       <w:pPr>
-        <w:pStyle w:val="berschrift3"/>
-      </w:pPr>
-      <w:bookmarkStart w:id="18" w:name="_Toc497143779"/>
-      <w:r>
-        <w:t xml:space="preserve">Spring </w:t>
-      </w:r>
-      <w:proofErr w:type="spellStart"/>
-      <w:r>
-        <w:t>retrospective</w:t>
+        <w:pStyle w:val="Heading1"/>
+      </w:pPr>
+      <w:bookmarkStart w:id="18" w:name="_Toc497143780"/>
+      <w:r>
+        <w:t>Ziele</w:t>
       </w:r>
       <w:bookmarkEnd w:id="18"/>
-      <w:proofErr w:type="spellEnd"/>
-    </w:p>
-    <w:p/>
-    <w:p>
-      <w:pPr>
-        <w:pStyle w:val="berschrift1"/>
+    </w:p>
+    <w:p>
+      <w:r>
+        <w:t>Nachfolgend kann man die Ziele unseres Produkts finden, wobei man beachten muss, dass die Ziele nach keinerlei Kategorien geordnet sind:</w:t>
+      </w:r>
+    </w:p>
+    <w:p>
+      <w:pPr>
+        <w:pStyle w:val="ListParagraph"/>
+        <w:numPr>
+          <w:ilvl w:val="0"/>
+          <w:numId w:val="2"/>
+        </w:numPr>
+      </w:pPr>
+      <w:r>
+        <w:t>Jeder kann ein Konto anlegen</w:t>
+      </w:r>
+    </w:p>
+    <w:p>
+      <w:pPr>
+        <w:pStyle w:val="ListParagraph"/>
+        <w:numPr>
+          <w:ilvl w:val="0"/>
+          <w:numId w:val="2"/>
+        </w:numPr>
+      </w:pPr>
+      <w:r>
+        <w:t>Jeder kann Witze sehen</w:t>
+      </w:r>
+    </w:p>
+    <w:p>
+      <w:pPr>
+        <w:pStyle w:val="ListParagraph"/>
+        <w:numPr>
+          <w:ilvl w:val="0"/>
+          <w:numId w:val="2"/>
+        </w:numPr>
+      </w:pPr>
+      <w:r>
+        <w:t>Jeder kann Witze teilen</w:t>
+      </w:r>
+    </w:p>
+    <w:p>
+      <w:pPr>
+        <w:pStyle w:val="ListParagraph"/>
+        <w:numPr>
+          <w:ilvl w:val="0"/>
+          <w:numId w:val="2"/>
+        </w:numPr>
+      </w:pPr>
+      <w:r>
+        <w:t>Übersichtliche Oberfläche</w:t>
+      </w:r>
+    </w:p>
+    <w:p>
+      <w:pPr>
+        <w:pStyle w:val="ListParagraph"/>
+        <w:numPr>
+          <w:ilvl w:val="0"/>
+          <w:numId w:val="2"/>
+        </w:numPr>
+      </w:pPr>
+      <w:r>
+        <w:t>Intuitive Bedienung</w:t>
+      </w:r>
+    </w:p>
+    <w:p>
+      <w:pPr>
+        <w:pStyle w:val="ListParagraph"/>
+        <w:numPr>
+          <w:ilvl w:val="0"/>
+          <w:numId w:val="2"/>
+        </w:numPr>
+      </w:pPr>
+      <w:r>
+        <w:t>Corporate Design</w:t>
+      </w:r>
+    </w:p>
+    <w:p>
+      <w:pPr>
+        <w:pStyle w:val="ListParagraph"/>
+        <w:numPr>
+          <w:ilvl w:val="0"/>
+          <w:numId w:val="2"/>
+        </w:numPr>
+      </w:pPr>
+      <w:r>
+        <w:t>Funktionierendes Produkt</w:t>
+      </w:r>
+    </w:p>
+    <w:p>
+      <w:pPr>
+        <w:pStyle w:val="ListParagraph"/>
+        <w:numPr>
+          <w:ilvl w:val="0"/>
+          <w:numId w:val="2"/>
+        </w:numPr>
+      </w:pPr>
+      <w:r>
+        <w:t>Produkt fertigstellen</w:t>
+      </w:r>
+    </w:p>
+    <w:p>
+      <w:pPr>
+        <w:pStyle w:val="ListParagraph"/>
+        <w:numPr>
+          <w:ilvl w:val="0"/>
+          <w:numId w:val="2"/>
+        </w:numPr>
+      </w:pPr>
+      <w:r>
+        <w:t>Rechtzeitiges Ausliefern</w:t>
+      </w:r>
+    </w:p>
+    <w:p>
+      <w:pPr>
+        <w:pStyle w:val="ListParagraph"/>
+        <w:numPr>
+          <w:ilvl w:val="0"/>
+          <w:numId w:val="2"/>
+        </w:numPr>
+      </w:pPr>
+      <w:r>
+        <w:t>Bekannt werden</w:t>
+      </w:r>
+    </w:p>
+    <w:p>
+      <w:pPr>
+        <w:pStyle w:val="ListParagraph"/>
+        <w:numPr>
+          <w:ilvl w:val="0"/>
+          <w:numId w:val="2"/>
+        </w:numPr>
+      </w:pPr>
+      <w:r>
+        <w:t>Gewinn erzielen</w:t>
+      </w:r>
+    </w:p>
+    <w:p>
+      <w:pPr>
+        <w:pStyle w:val="Heading1"/>
       </w:pPr>
       <w:bookmarkStart w:id="19" w:name="_Tools"/>
       <w:bookmarkStart w:id="20" w:name="_Toc497143781"/>
@@ -2281,15 +2633,14 @@
     </w:p>
     <w:p>
       <w:pPr>
-        <w:pStyle w:val="berschrift2"/>
+        <w:pStyle w:val="Heading2"/>
       </w:pPr>
       <w:bookmarkStart w:id="21" w:name="_Toc497143782"/>
-      <w:proofErr w:type="spellStart"/>
-      <w:r>
+      <w:r>
+        <w:lastRenderedPageBreak/>
         <w:t>Trello</w:t>
       </w:r>
       <w:bookmarkEnd w:id="21"/>
-      <w:proofErr w:type="spellEnd"/>
     </w:p>
     <w:p>
       <w:r>
@@ -2320,7 +2671,7 @@
                     <pic:cNvPicPr/>
                   </pic:nvPicPr>
                   <pic:blipFill>
-                    <a:blip r:embed="rId8" cstate="print">
+                    <a:blip r:embed="rId9" cstate="print">
                       <a:extLst>
                         <a:ext uri="{28A0092B-C50C-407E-A947-70E740481C1C}">
                           <a14:useLocalDpi xmlns:a14="http://schemas.microsoft.com/office/drawing/2010/main" val="0"/>
@@ -2353,31 +2704,7 @@
         </w:drawing>
       </w:r>
       <w:r>
-        <w:t xml:space="preserve">Mit Hilfe von </w:t>
-      </w:r>
-      <w:proofErr w:type="spellStart"/>
-      <w:r>
-        <w:t>Trello</w:t>
-      </w:r>
-      <w:proofErr w:type="spellEnd"/>
-      <w:r>
-        <w:t xml:space="preserve"> kann man Aufgaben erstellen und diese jemandem zuteilen, welcher diese bestimmte Aufgabe abarbeiten soll. </w:t>
-      </w:r>
-      <w:proofErr w:type="spellStart"/>
-      <w:r>
-        <w:t>Trello</w:t>
-      </w:r>
-      <w:proofErr w:type="spellEnd"/>
-      <w:r>
-        <w:t xml:space="preserve"> ist aufgebaut, wie eine Wandtafel und enthält Notizzettel mit den Aufgaben. Bei einem </w:t>
-      </w:r>
-      <w:proofErr w:type="spellStart"/>
-      <w:r>
-        <w:t>Trello</w:t>
-      </w:r>
-      <w:proofErr w:type="spellEnd"/>
-      <w:r>
-        <w:t xml:space="preserve"> Board kann man verschiedene Teams erstellen und alle Mitglieder sehen das gleiche Board. </w:t>
+        <w:t xml:space="preserve">Mit Hilfe von Trello kann man Aufgaben erstellen und diese jemandem zuteilen, welcher diese bestimmte Aufgabe abarbeiten soll. Trello ist aufgebaut, wie eine Wandtafel und enthält Notizzettel mit den Aufgaben. Bei einem Trello Board kann man verschiedene Teams erstellen und alle Mitglieder sehen das gleiche Board. </w:t>
       </w:r>
     </w:p>
     <w:p>
@@ -2387,11 +2714,10 @@
     </w:p>
     <w:p>
       <w:pPr>
-        <w:pStyle w:val="berschrift2"/>
+        <w:pStyle w:val="Heading2"/>
       </w:pPr>
       <w:bookmarkStart w:id="22" w:name="_Toc497143783"/>
       <w:r>
-        <w:lastRenderedPageBreak/>
         <w:t>Android Studio</w:t>
       </w:r>
       <w:bookmarkEnd w:id="22"/>
@@ -2427,7 +2753,7 @@
                     </pic:cNvPicPr>
                   </pic:nvPicPr>
                   <pic:blipFill rotWithShape="1">
-                    <a:blip r:embed="rId9" cstate="print">
+                    <a:blip r:embed="rId10" cstate="print">
                       <a:extLst>
                         <a:ext uri="{28A0092B-C50C-407E-A947-70E740481C1C}">
                           <a14:useLocalDpi xmlns:a14="http://schemas.microsoft.com/office/drawing/2010/main" val="0"/>
@@ -2488,7 +2814,7 @@
       <w:r>
         <w:t xml:space="preserve"> Quelle: </w:t>
       </w:r>
-      <w:hyperlink r:id="rId10" w:history="1">
+      <w:hyperlink r:id="rId11" w:history="1">
         <w:r>
           <w:rPr>
             <w:rStyle w:val="Hyperlink"/>
@@ -2536,7 +2862,7 @@
                     </pic:cNvPicPr>
                   </pic:nvPicPr>
                   <pic:blipFill>
-                    <a:blip r:embed="rId11">
+                    <a:blip r:embed="rId12">
                       <a:extLst>
                         <a:ext uri="{28A0092B-C50C-407E-A947-70E740481C1C}">
                           <a14:useLocalDpi xmlns:a14="http://schemas.microsoft.com/office/drawing/2010/main" val="0"/>
@@ -2579,32 +2905,19 @@
     </w:p>
     <w:p>
       <w:pPr>
-        <w:pStyle w:val="berschrift2"/>
+        <w:pStyle w:val="Heading2"/>
       </w:pPr>
       <w:bookmarkStart w:id="23" w:name="_Toc497143784"/>
-      <w:proofErr w:type="spellStart"/>
+      <w:bookmarkStart w:id="24" w:name="_Firebase"/>
+      <w:bookmarkEnd w:id="24"/>
       <w:r>
         <w:t>Firebase</w:t>
       </w:r>
       <w:bookmarkEnd w:id="23"/>
-      <w:proofErr w:type="spellEnd"/>
-    </w:p>
-    <w:p>
-      <w:proofErr w:type="spellStart"/>
-      <w:r>
-        <w:t>Firebase</w:t>
-      </w:r>
-      <w:proofErr w:type="spellEnd"/>
-      <w:r>
-        <w:t xml:space="preserve"> ist eine Plattform, welche das Entwickeln für mobile und Webapplikationen erleichtert. Es enthält Funktionen, wie einen Debugger, einen Speicher für Medien (Bilder und Videos), eine Echtzeit </w:t>
-      </w:r>
-      <w:proofErr w:type="spellStart"/>
-      <w:r>
-        <w:t>NoSQL</w:t>
-      </w:r>
-      <w:proofErr w:type="spellEnd"/>
-      <w:r>
-        <w:t xml:space="preserve"> Datenbank und </w:t>
+    </w:p>
+    <w:p>
+      <w:r>
+        <w:t xml:space="preserve">Firebase ist eine Plattform, welche das Entwickeln für mobile und Webapplikationen erleichtert. Es enthält Funktionen, wie einen Debugger, einen Speicher für Medien (Bilder und Videos), eine Echtzeit NoSQL Datenbank und </w:t>
       </w:r>
       <w:r>
         <w:t>eine Benutzerverwaltung</w:t>
@@ -2624,39 +2937,24 @@
         <w:t xml:space="preserve"> die Funktion, mit der Datenbank, welche für unser Produkt ein stabiles und extrem schnelles Backend darstellt. </w:t>
       </w:r>
       <w:r>
-        <w:t xml:space="preserve">Unsere Applikation arbeitet ebenfalls mit der Benutzerverwaltung von </w:t>
-      </w:r>
-      <w:proofErr w:type="spellStart"/>
-      <w:r>
-        <w:t>Firebase</w:t>
-      </w:r>
-      <w:proofErr w:type="spellEnd"/>
-      <w:r>
-        <w:t xml:space="preserve">, welche einige Vorteile, wie das Verschicken von Emails beim Vergessen des Passwords zur Verfügung stellt. </w:t>
-      </w:r>
-    </w:p>
-    <w:p>
-      <w:r>
-        <w:t xml:space="preserve">Da </w:t>
-      </w:r>
-      <w:proofErr w:type="spellStart"/>
-      <w:r>
-        <w:t>Firebase</w:t>
-      </w:r>
-      <w:proofErr w:type="spellEnd"/>
-      <w:r>
-        <w:t xml:space="preserve"> 2014 von Google aufgekauft wurde und seither weiterentwickelt wird, hat sich die Unterstützung für Android Applikationen und Android Studio (ebenfalls von Google entwickelt) stark verbessert. </w:t>
-      </w:r>
-    </w:p>
-    <w:p>
-      <w:pPr>
-        <w:pStyle w:val="berschrift2"/>
-      </w:pPr>
-      <w:bookmarkStart w:id="24" w:name="_Toc497143785"/>
+        <w:t xml:space="preserve">Unsere Applikation arbeitet ebenfalls mit der Benutzerverwaltung von Firebase, welche einige Vorteile, wie das Verschicken von Emails beim Vergessen des Passwords zur Verfügung stellt. </w:t>
+      </w:r>
+    </w:p>
+    <w:p>
+      <w:r>
+        <w:t xml:space="preserve">Da Firebase 2014 von Google aufgekauft wurde und seither weiterentwickelt wird, hat sich die Unterstützung für Android Applikationen und Android Studio (ebenfalls von Google entwickelt) stark verbessert. </w:t>
+      </w:r>
+    </w:p>
+    <w:p>
+      <w:pPr>
+        <w:pStyle w:val="Heading2"/>
+      </w:pPr>
+      <w:bookmarkStart w:id="25" w:name="_Toc497143785"/>
       <w:r>
         <w:rPr>
           <w:noProof/>
         </w:rPr>
+        <w:lastRenderedPageBreak/>
         <w:drawing>
           <wp:anchor distT="0" distB="0" distL="114300" distR="114300" simplePos="0" relativeHeight="251661312" behindDoc="0" locked="0" layoutInCell="1" allowOverlap="1">
             <wp:simplePos x="0" y="0"/>
@@ -2683,7 +2981,7 @@
                     </pic:cNvPicPr>
                   </pic:nvPicPr>
                   <pic:blipFill rotWithShape="1">
-                    <a:blip r:embed="rId12" cstate="print">
+                    <a:blip r:embed="rId13" cstate="print">
                       <a:extLst>
                         <a:ext uri="{28A0092B-C50C-407E-A947-70E740481C1C}">
                           <a14:useLocalDpi xmlns:a14="http://schemas.microsoft.com/office/drawing/2010/main" val="0"/>
@@ -2726,7 +3024,7 @@
       <w:r>
         <w:t>GitHub</w:t>
       </w:r>
-      <w:bookmarkEnd w:id="24"/>
+      <w:bookmarkEnd w:id="25"/>
     </w:p>
     <w:p>
       <w:r>
@@ -2738,7 +3036,7 @@
       <w:r>
         <w:t xml:space="preserve"> Quelle: </w:t>
       </w:r>
-      <w:hyperlink r:id="rId13" w:history="1">
+      <w:hyperlink r:id="rId14" w:history="1">
         <w:r>
           <w:rPr>
             <w:rStyle w:val="Hyperlink"/>
@@ -2749,73 +3047,67 @@
     </w:p>
     <w:p>
       <w:r>
-        <w:t xml:space="preserve">Wir benutzen die Plattform GitHub, dass unser Projekt online ist und so für alle Mitarbeiter verfügbar ist. GitHub benutzt die Versionskontrolle </w:t>
-      </w:r>
-      <w:proofErr w:type="spellStart"/>
-      <w:r>
-        <w:t>Git</w:t>
-      </w:r>
-      <w:proofErr w:type="spellEnd"/>
-      <w:r>
-        <w:t xml:space="preserve">, mit welcher alle Mitarbeiter unseres Teams bereits viel bis sehr viel Erfahrung haben. </w:t>
-      </w:r>
-    </w:p>
-    <w:p>
-      <w:r>
-        <w:t xml:space="preserve">GitHub erleichtert das Arbeiten mit </w:t>
-      </w:r>
-      <w:proofErr w:type="spellStart"/>
-      <w:r>
-        <w:t>Scrum</w:t>
-      </w:r>
-      <w:proofErr w:type="spellEnd"/>
-      <w:r>
-        <w:t xml:space="preserve"> und ist sehr leicht zu bedienen. Wir haben uns für GitHub entschieden, weil wir uns damit bereits alle auskennen und es der Beliebteste von vergleichbaren Anbietern ist. </w:t>
-      </w:r>
-    </w:p>
-    <w:p>
-      <w:pPr>
-        <w:pStyle w:val="berschrift1"/>
-      </w:pPr>
-      <w:bookmarkStart w:id="25" w:name="_Toc497143786"/>
+        <w:t xml:space="preserve">Wir benutzen die Plattform GitHub, dass unser Projekt online ist und so für alle Mitarbeiter verfügbar ist. GitHub benutzt die Versionskontrolle Git, mit welcher alle Mitarbeiter unseres Teams bereits viel bis sehr viel Erfahrung haben. </w:t>
+      </w:r>
+    </w:p>
+    <w:p>
+      <w:r>
+        <w:t xml:space="preserve">GitHub erleichtert das Arbeiten mit Scrum und ist sehr leicht zu bedienen. Wir haben uns für GitHub entschieden, weil wir uns damit bereits alle auskennen und es der Beliebteste von vergleichbaren Anbietern ist. </w:t>
+      </w:r>
+    </w:p>
+    <w:p>
+      <w:pPr>
+        <w:pStyle w:val="Heading1"/>
+      </w:pPr>
+      <w:bookmarkStart w:id="26" w:name="_Toc497143786"/>
       <w:r>
         <w:t>Produkt</w:t>
       </w:r>
-      <w:bookmarkEnd w:id="25"/>
+      <w:bookmarkEnd w:id="26"/>
     </w:p>
     <w:p/>
     <w:p>
       <w:pPr>
-        <w:pStyle w:val="berschrift1"/>
-      </w:pPr>
-      <w:bookmarkStart w:id="26" w:name="_Toc497143787"/>
-      <w:r>
-        <w:lastRenderedPageBreak/>
+        <w:pStyle w:val="Heading1"/>
+      </w:pPr>
+      <w:bookmarkStart w:id="27" w:name="_Toc497143787"/>
+      <w:r>
         <w:t>Protokolle</w:t>
       </w:r>
-      <w:bookmarkEnd w:id="26"/>
-    </w:p>
-    <w:p>
-      <w:pPr>
-        <w:pStyle w:val="berschrift2"/>
-      </w:pPr>
-      <w:bookmarkStart w:id="27" w:name="_Toc497143788"/>
+      <w:bookmarkEnd w:id="27"/>
+    </w:p>
+    <w:p>
+      <w:pPr>
+        <w:pStyle w:val="Heading2"/>
+      </w:pPr>
+      <w:bookmarkStart w:id="28" w:name="_Toc497143788"/>
       <w:r>
         <w:t>Entscheidungen</w:t>
       </w:r>
-      <w:bookmarkEnd w:id="27"/>
-    </w:p>
-    <w:p>
-      <w:r>
+      <w:bookmarkEnd w:id="28"/>
+    </w:p>
+    <w:p>
+      <w:pPr>
+        <w:rPr>
+          <w:color w:val="FF0000"/>
+        </w:rPr>
+      </w:pPr>
+      <w:r>
+        <w:rPr>
+          <w:color w:val="FF0000"/>
+        </w:rPr>
         <w:t>Müssen schnell ersichtlich sein</w:t>
       </w:r>
       <w:r>
+        <w:rPr>
+          <w:color w:val="FF0000"/>
+        </w:rPr>
         <w:t>. Marc</w:t>
       </w:r>
     </w:p>
     <w:sectPr>
-      <w:headerReference w:type="default" r:id="rId14"/>
-      <w:footerReference w:type="default" r:id="rId15"/>
+      <w:headerReference w:type="default" r:id="rId15"/>
+      <w:footerReference w:type="default" r:id="rId16"/>
       <w:pgSz w:w="11906" w:h="16838"/>
       <w:pgMar w:top="1417" w:right="1417" w:bottom="1134" w:left="1417" w:header="708" w:footer="708" w:gutter="0"/>
       <w:cols w:space="708"/>
@@ -2826,7 +3118,7 @@
 </file>
 
 <file path=word/endnotes.xml><?xml version="1.0" encoding="utf-8"?>
-<w:endnotes xmlns:wpc="http://schemas.microsoft.com/office/word/2010/wordprocessingCanvas" xmlns:cx="http://schemas.microsoft.com/office/drawing/2014/chartex" xmlns:cx1="http://schemas.microsoft.com/office/drawing/2015/9/8/chartex" xmlns:cx2="http://schemas.microsoft.com/office/drawing/2015/10/21/chartex" xmlns:cx3="http://schemas.microsoft.com/office/drawing/2016/5/9/chartex" xmlns:cx4="http://schemas.microsoft.com/office/drawing/2016/5/10/chartex" xmlns:cx5="http://schemas.microsoft.com/office/drawing/2016/5/11/chartex" xmlns:cx6="http://schemas.microsoft.com/office/drawing/2016/5/12/chartex" xmlns:cx7="http://schemas.microsoft.com/office/drawing/2016/5/13/chartex" xmlns:cx8="http://schemas.microsoft.com/office/drawing/2016/5/14/chartex" xmlns:mc="http://schemas.openxmlformats.org/markup-compatibility/2006" xmlns:aink="http://schemas.microsoft.com/office/drawing/2016/ink" xmlns:am3d="http://schemas.microsoft.com/office/drawing/2017/model3d" xmlns:o="urn:schemas-microsoft-com:office:office" xmlns:r="http://schemas.openxmlformats.org/officeDocument/2006/relationships" xmlns:m="http://schemas.openxmlformats.org/officeDocument/2006/math" xmlns:v="urn:schemas-microsoft-com:vml" xmlns:wp14="http://schemas.microsoft.com/office/word/2010/wordprocessingDrawing" xmlns:wp="http://schemas.openxmlformats.org/drawingml/2006/wordprocessingDrawing" xmlns:w10="urn:schemas-microsoft-com:office:word" xmlns:w="http://schemas.openxmlformats.org/wordprocessingml/2006/main" xmlns:w14="http://schemas.microsoft.com/office/word/2010/wordml" xmlns:w15="http://schemas.microsoft.com/office/word/2012/wordml" xmlns:w16se="http://schemas.microsoft.com/office/word/2015/wordml/symex" xmlns:wpg="http://schemas.microsoft.com/office/word/2010/wordprocessingGroup" xmlns:wpi="http://schemas.microsoft.com/office/word/2010/wordprocessingInk" xmlns:wne="http://schemas.microsoft.com/office/word/2006/wordml" xmlns:wps="http://schemas.microsoft.com/office/word/2010/wordprocessingShape" mc:Ignorable="w14 w15 w16se wp14">
+<w:endnotes xmlns:wpc="http://schemas.microsoft.com/office/word/2010/wordprocessingCanvas" xmlns:cx="http://schemas.microsoft.com/office/drawing/2014/chartex" xmlns:cx1="http://schemas.microsoft.com/office/drawing/2015/9/8/chartex" xmlns:cx2="http://schemas.microsoft.com/office/drawing/2015/10/21/chartex" xmlns:cx3="http://schemas.microsoft.com/office/drawing/2016/5/9/chartex" xmlns:cx4="http://schemas.microsoft.com/office/drawing/2016/5/10/chartex" xmlns:cx5="http://schemas.microsoft.com/office/drawing/2016/5/11/chartex" xmlns:cx6="http://schemas.microsoft.com/office/drawing/2016/5/12/chartex" xmlns:cx7="http://schemas.microsoft.com/office/drawing/2016/5/13/chartex" xmlns:cx8="http://schemas.microsoft.com/office/drawing/2016/5/14/chartex" xmlns:mc="http://schemas.openxmlformats.org/markup-compatibility/2006" xmlns:aink="http://schemas.microsoft.com/office/drawing/2016/ink" xmlns:am3d="http://schemas.microsoft.com/office/drawing/2017/model3d" xmlns:o="urn:schemas-microsoft-com:office:office" xmlns:r="http://schemas.openxmlformats.org/officeDocument/2006/relationships" xmlns:m="http://schemas.openxmlformats.org/officeDocument/2006/math" xmlns:v="urn:schemas-microsoft-com:vml" xmlns:wp14="http://schemas.microsoft.com/office/word/2010/wordprocessingDrawing" xmlns:wp="http://schemas.openxmlformats.org/drawingml/2006/wordprocessingDrawing" xmlns:w10="urn:schemas-microsoft-com:office:word" xmlns:w="http://schemas.openxmlformats.org/wordprocessingml/2006/main" xmlns:w14="http://schemas.microsoft.com/office/word/2010/wordml" xmlns:w15="http://schemas.microsoft.com/office/word/2012/wordml" xmlns:w16cid="http://schemas.microsoft.com/office/word/2016/wordml/cid" xmlns:w16se="http://schemas.microsoft.com/office/word/2015/wordml/symex" xmlns:wpg="http://schemas.microsoft.com/office/word/2010/wordprocessingGroup" xmlns:wpi="http://schemas.microsoft.com/office/word/2010/wordprocessingInk" xmlns:wne="http://schemas.microsoft.com/office/word/2006/wordml" xmlns:wps="http://schemas.microsoft.com/office/word/2010/wordprocessingShape" mc:Ignorable="w14 w15 w16se w16cid wp14">
   <w:endnote w:type="separator" w:id="-1">
     <w:p>
       <w:pPr>
@@ -2851,7 +3143,7 @@
 </file>
 
 <file path=word/footer1.xml><?xml version="1.0" encoding="utf-8"?>
-<w:ftr xmlns:wpc="http://schemas.microsoft.com/office/word/2010/wordprocessingCanvas" xmlns:cx="http://schemas.microsoft.com/office/drawing/2014/chartex" xmlns:cx1="http://schemas.microsoft.com/office/drawing/2015/9/8/chartex" xmlns:cx2="http://schemas.microsoft.com/office/drawing/2015/10/21/chartex" xmlns:cx3="http://schemas.microsoft.com/office/drawing/2016/5/9/chartex" xmlns:cx4="http://schemas.microsoft.com/office/drawing/2016/5/10/chartex" xmlns:cx5="http://schemas.microsoft.com/office/drawing/2016/5/11/chartex" xmlns:cx6="http://schemas.microsoft.com/office/drawing/2016/5/12/chartex" xmlns:cx7="http://schemas.microsoft.com/office/drawing/2016/5/13/chartex" xmlns:cx8="http://schemas.microsoft.com/office/drawing/2016/5/14/chartex" xmlns:mc="http://schemas.openxmlformats.org/markup-compatibility/2006" xmlns:aink="http://schemas.microsoft.com/office/drawing/2016/ink" xmlns:am3d="http://schemas.microsoft.com/office/drawing/2017/model3d" xmlns:o="urn:schemas-microsoft-com:office:office" xmlns:r="http://schemas.openxmlformats.org/officeDocument/2006/relationships" xmlns:m="http://schemas.openxmlformats.org/officeDocument/2006/math" xmlns:v="urn:schemas-microsoft-com:vml" xmlns:wp14="http://schemas.microsoft.com/office/word/2010/wordprocessingDrawing" xmlns:wp="http://schemas.openxmlformats.org/drawingml/2006/wordprocessingDrawing" xmlns:w10="urn:schemas-microsoft-com:office:word" xmlns:w="http://schemas.openxmlformats.org/wordprocessingml/2006/main" xmlns:w14="http://schemas.microsoft.com/office/word/2010/wordml" xmlns:w15="http://schemas.microsoft.com/office/word/2012/wordml" xmlns:w16se="http://schemas.microsoft.com/office/word/2015/wordml/symex" xmlns:wpg="http://schemas.microsoft.com/office/word/2010/wordprocessingGroup" xmlns:wpi="http://schemas.microsoft.com/office/word/2010/wordprocessingInk" xmlns:wne="http://schemas.microsoft.com/office/word/2006/wordml" xmlns:wps="http://schemas.microsoft.com/office/word/2010/wordprocessingShape" mc:Ignorable="w14 w15 w16se wp14">
+<w:ftr xmlns:wpc="http://schemas.microsoft.com/office/word/2010/wordprocessingCanvas" xmlns:cx="http://schemas.microsoft.com/office/drawing/2014/chartex" xmlns:cx1="http://schemas.microsoft.com/office/drawing/2015/9/8/chartex" xmlns:cx2="http://schemas.microsoft.com/office/drawing/2015/10/21/chartex" xmlns:cx3="http://schemas.microsoft.com/office/drawing/2016/5/9/chartex" xmlns:cx4="http://schemas.microsoft.com/office/drawing/2016/5/10/chartex" xmlns:cx5="http://schemas.microsoft.com/office/drawing/2016/5/11/chartex" xmlns:cx6="http://schemas.microsoft.com/office/drawing/2016/5/12/chartex" xmlns:cx7="http://schemas.microsoft.com/office/drawing/2016/5/13/chartex" xmlns:cx8="http://schemas.microsoft.com/office/drawing/2016/5/14/chartex" xmlns:mc="http://schemas.openxmlformats.org/markup-compatibility/2006" xmlns:aink="http://schemas.microsoft.com/office/drawing/2016/ink" xmlns:am3d="http://schemas.microsoft.com/office/drawing/2017/model3d" xmlns:o="urn:schemas-microsoft-com:office:office" xmlns:r="http://schemas.openxmlformats.org/officeDocument/2006/relationships" xmlns:m="http://schemas.openxmlformats.org/officeDocument/2006/math" xmlns:v="urn:schemas-microsoft-com:vml" xmlns:wp14="http://schemas.microsoft.com/office/word/2010/wordprocessingDrawing" xmlns:wp="http://schemas.openxmlformats.org/drawingml/2006/wordprocessingDrawing" xmlns:w10="urn:schemas-microsoft-com:office:word" xmlns:w="http://schemas.openxmlformats.org/wordprocessingml/2006/main" xmlns:w14="http://schemas.microsoft.com/office/word/2010/wordml" xmlns:w15="http://schemas.microsoft.com/office/word/2012/wordml" xmlns:w16cid="http://schemas.microsoft.com/office/word/2016/wordml/cid" xmlns:w16se="http://schemas.microsoft.com/office/word/2015/wordml/symex" xmlns:wpg="http://schemas.microsoft.com/office/word/2010/wordprocessingGroup" xmlns:wpi="http://schemas.microsoft.com/office/word/2010/wordprocessingInk" xmlns:wne="http://schemas.microsoft.com/office/word/2006/wordml" xmlns:wps="http://schemas.microsoft.com/office/word/2010/wordprocessingShape" mc:Ignorable="w14 w15 w16se w16cid wp14">
   <w:sdt>
     <w:sdtPr>
       <w:id w:val="-420330725"/>
@@ -2863,7 +3155,7 @@
     <w:sdtContent>
       <w:p>
         <w:pPr>
-          <w:pStyle w:val="Fuzeile"/>
+          <w:pStyle w:val="Footer"/>
           <w:jc w:val="right"/>
         </w:pPr>
         <w:r>
@@ -2880,7 +3172,7 @@
             <w:noProof/>
             <w:lang w:val="de-DE"/>
           </w:rPr>
-          <w:t>5</w:t>
+          <w:t>4</w:t>
         </w:r>
         <w:r>
           <w:fldChar w:fldCharType="end"/>
@@ -2890,23 +3182,15 @@
   </w:sdt>
   <w:p>
     <w:pPr>
-      <w:pStyle w:val="Fuzeile"/>
+      <w:pStyle w:val="Footer"/>
     </w:pPr>
     <w:r>
-      <w:t xml:space="preserve">Nico, Marc, </w:t>
-    </w:r>
-    <w:proofErr w:type="spellStart"/>
-    <w:r>
-      <w:t>Vithun</w:t>
-    </w:r>
-    <w:proofErr w:type="spellEnd"/>
-    <w:r>
-      <w:t xml:space="preserve">, </w:t>
+      <w:t xml:space="preserve">Nico, Marc, Vithun, </w:t>
     </w:r>
   </w:p>
   <w:p>
     <w:pPr>
-      <w:pStyle w:val="Fuzeile"/>
+      <w:pStyle w:val="Footer"/>
     </w:pPr>
     <w:r>
       <w:t>Gabriel, Patrick, Alexandre</w:t>
@@ -2927,7 +3211,7 @@
       <w:rPr>
         <w:noProof/>
       </w:rPr>
-      <w:t>30.10.2017</w:t>
+      <w:t>01.11.2017</w:t>
     </w:r>
     <w:r>
       <w:fldChar w:fldCharType="end"/>
@@ -2937,7 +3221,7 @@
 </file>
 
 <file path=word/footnotes.xml><?xml version="1.0" encoding="utf-8"?>
-<w:footnotes xmlns:wpc="http://schemas.microsoft.com/office/word/2010/wordprocessingCanvas" xmlns:cx="http://schemas.microsoft.com/office/drawing/2014/chartex" xmlns:cx1="http://schemas.microsoft.com/office/drawing/2015/9/8/chartex" xmlns:cx2="http://schemas.microsoft.com/office/drawing/2015/10/21/chartex" xmlns:cx3="http://schemas.microsoft.com/office/drawing/2016/5/9/chartex" xmlns:cx4="http://schemas.microsoft.com/office/drawing/2016/5/10/chartex" xmlns:cx5="http://schemas.microsoft.com/office/drawing/2016/5/11/chartex" xmlns:cx6="http://schemas.microsoft.com/office/drawing/2016/5/12/chartex" xmlns:cx7="http://schemas.microsoft.com/office/drawing/2016/5/13/chartex" xmlns:cx8="http://schemas.microsoft.com/office/drawing/2016/5/14/chartex" xmlns:mc="http://schemas.openxmlformats.org/markup-compatibility/2006" xmlns:aink="http://schemas.microsoft.com/office/drawing/2016/ink" xmlns:am3d="http://schemas.microsoft.com/office/drawing/2017/model3d" xmlns:o="urn:schemas-microsoft-com:office:office" xmlns:r="http://schemas.openxmlformats.org/officeDocument/2006/relationships" xmlns:m="http://schemas.openxmlformats.org/officeDocument/2006/math" xmlns:v="urn:schemas-microsoft-com:vml" xmlns:wp14="http://schemas.microsoft.com/office/word/2010/wordprocessingDrawing" xmlns:wp="http://schemas.openxmlformats.org/drawingml/2006/wordprocessingDrawing" xmlns:w10="urn:schemas-microsoft-com:office:word" xmlns:w="http://schemas.openxmlformats.org/wordprocessingml/2006/main" xmlns:w14="http://schemas.microsoft.com/office/word/2010/wordml" xmlns:w15="http://schemas.microsoft.com/office/word/2012/wordml" xmlns:w16se="http://schemas.microsoft.com/office/word/2015/wordml/symex" xmlns:wpg="http://schemas.microsoft.com/office/word/2010/wordprocessingGroup" xmlns:wpi="http://schemas.microsoft.com/office/word/2010/wordprocessingInk" xmlns:wne="http://schemas.microsoft.com/office/word/2006/wordml" xmlns:wps="http://schemas.microsoft.com/office/word/2010/wordprocessingShape" mc:Ignorable="w14 w15 w16se wp14">
+<w:footnotes xmlns:wpc="http://schemas.microsoft.com/office/word/2010/wordprocessingCanvas" xmlns:cx="http://schemas.microsoft.com/office/drawing/2014/chartex" xmlns:cx1="http://schemas.microsoft.com/office/drawing/2015/9/8/chartex" xmlns:cx2="http://schemas.microsoft.com/office/drawing/2015/10/21/chartex" xmlns:cx3="http://schemas.microsoft.com/office/drawing/2016/5/9/chartex" xmlns:cx4="http://schemas.microsoft.com/office/drawing/2016/5/10/chartex" xmlns:cx5="http://schemas.microsoft.com/office/drawing/2016/5/11/chartex" xmlns:cx6="http://schemas.microsoft.com/office/drawing/2016/5/12/chartex" xmlns:cx7="http://schemas.microsoft.com/office/drawing/2016/5/13/chartex" xmlns:cx8="http://schemas.microsoft.com/office/drawing/2016/5/14/chartex" xmlns:mc="http://schemas.openxmlformats.org/markup-compatibility/2006" xmlns:aink="http://schemas.microsoft.com/office/drawing/2016/ink" xmlns:am3d="http://schemas.microsoft.com/office/drawing/2017/model3d" xmlns:o="urn:schemas-microsoft-com:office:office" xmlns:r="http://schemas.openxmlformats.org/officeDocument/2006/relationships" xmlns:m="http://schemas.openxmlformats.org/officeDocument/2006/math" xmlns:v="urn:schemas-microsoft-com:vml" xmlns:wp14="http://schemas.microsoft.com/office/word/2010/wordprocessingDrawing" xmlns:wp="http://schemas.openxmlformats.org/drawingml/2006/wordprocessingDrawing" xmlns:w10="urn:schemas-microsoft-com:office:word" xmlns:w="http://schemas.openxmlformats.org/wordprocessingml/2006/main" xmlns:w14="http://schemas.microsoft.com/office/word/2010/wordml" xmlns:w15="http://schemas.microsoft.com/office/word/2012/wordml" xmlns:w16cid="http://schemas.microsoft.com/office/word/2016/wordml/cid" xmlns:w16se="http://schemas.microsoft.com/office/word/2015/wordml/symex" xmlns:wpg="http://schemas.microsoft.com/office/word/2010/wordprocessingGroup" xmlns:wpi="http://schemas.microsoft.com/office/word/2010/wordprocessingInk" xmlns:wne="http://schemas.microsoft.com/office/word/2006/wordml" xmlns:wps="http://schemas.microsoft.com/office/word/2010/wordprocessingShape" mc:Ignorable="w14 w15 w16se w16cid wp14">
   <w:footnote w:type="separator" w:id="-1">
     <w:p>
       <w:pPr>
@@ -2962,11 +3246,64 @@
 </file>
 
 <file path=word/header1.xml><?xml version="1.0" encoding="utf-8"?>
-<w:hdr xmlns:wpc="http://schemas.microsoft.com/office/word/2010/wordprocessingCanvas" xmlns:cx="http://schemas.microsoft.com/office/drawing/2014/chartex" xmlns:cx1="http://schemas.microsoft.com/office/drawing/2015/9/8/chartex" xmlns:cx2="http://schemas.microsoft.com/office/drawing/2015/10/21/chartex" xmlns:cx3="http://schemas.microsoft.com/office/drawing/2016/5/9/chartex" xmlns:cx4="http://schemas.microsoft.com/office/drawing/2016/5/10/chartex" xmlns:cx5="http://schemas.microsoft.com/office/drawing/2016/5/11/chartex" xmlns:cx6="http://schemas.microsoft.com/office/drawing/2016/5/12/chartex" xmlns:cx7="http://schemas.microsoft.com/office/drawing/2016/5/13/chartex" xmlns:cx8="http://schemas.microsoft.com/office/drawing/2016/5/14/chartex" xmlns:mc="http://schemas.openxmlformats.org/markup-compatibility/2006" xmlns:aink="http://schemas.microsoft.com/office/drawing/2016/ink" xmlns:am3d="http://schemas.microsoft.com/office/drawing/2017/model3d" xmlns:o="urn:schemas-microsoft-com:office:office" xmlns:r="http://schemas.openxmlformats.org/officeDocument/2006/relationships" xmlns:m="http://schemas.openxmlformats.org/officeDocument/2006/math" xmlns:v="urn:schemas-microsoft-com:vml" xmlns:wp14="http://schemas.microsoft.com/office/word/2010/wordprocessingDrawing" xmlns:wp="http://schemas.openxmlformats.org/drawingml/2006/wordprocessingDrawing" xmlns:w10="urn:schemas-microsoft-com:office:word" xmlns:w="http://schemas.openxmlformats.org/wordprocessingml/2006/main" xmlns:w14="http://schemas.microsoft.com/office/word/2010/wordml" xmlns:w15="http://schemas.microsoft.com/office/word/2012/wordml" xmlns:w16se="http://schemas.microsoft.com/office/word/2015/wordml/symex" xmlns:wpg="http://schemas.microsoft.com/office/word/2010/wordprocessingGroup" xmlns:wpi="http://schemas.microsoft.com/office/word/2010/wordprocessingInk" xmlns:wne="http://schemas.microsoft.com/office/word/2006/wordml" xmlns:wps="http://schemas.microsoft.com/office/word/2010/wordprocessingShape" mc:Ignorable="w14 w15 w16se wp14">
+<w:hdr xmlns:wpc="http://schemas.microsoft.com/office/word/2010/wordprocessingCanvas" xmlns:cx="http://schemas.microsoft.com/office/drawing/2014/chartex" xmlns:cx1="http://schemas.microsoft.com/office/drawing/2015/9/8/chartex" xmlns:cx2="http://schemas.microsoft.com/office/drawing/2015/10/21/chartex" xmlns:cx3="http://schemas.microsoft.com/office/drawing/2016/5/9/chartex" xmlns:cx4="http://schemas.microsoft.com/office/drawing/2016/5/10/chartex" xmlns:cx5="http://schemas.microsoft.com/office/drawing/2016/5/11/chartex" xmlns:cx6="http://schemas.microsoft.com/office/drawing/2016/5/12/chartex" xmlns:cx7="http://schemas.microsoft.com/office/drawing/2016/5/13/chartex" xmlns:cx8="http://schemas.microsoft.com/office/drawing/2016/5/14/chartex" xmlns:mc="http://schemas.openxmlformats.org/markup-compatibility/2006" xmlns:aink="http://schemas.microsoft.com/office/drawing/2016/ink" xmlns:am3d="http://schemas.microsoft.com/office/drawing/2017/model3d" xmlns:o="urn:schemas-microsoft-com:office:office" xmlns:r="http://schemas.openxmlformats.org/officeDocument/2006/relationships" xmlns:m="http://schemas.openxmlformats.org/officeDocument/2006/math" xmlns:v="urn:schemas-microsoft-com:vml" xmlns:wp14="http://schemas.microsoft.com/office/word/2010/wordprocessingDrawing" xmlns:wp="http://schemas.openxmlformats.org/drawingml/2006/wordprocessingDrawing" xmlns:w10="urn:schemas-microsoft-com:office:word" xmlns:w="http://schemas.openxmlformats.org/wordprocessingml/2006/main" xmlns:w14="http://schemas.microsoft.com/office/word/2010/wordml" xmlns:w15="http://schemas.microsoft.com/office/word/2012/wordml" xmlns:w16cid="http://schemas.microsoft.com/office/word/2016/wordml/cid" xmlns:w16se="http://schemas.microsoft.com/office/word/2015/wordml/symex" xmlns:wpg="http://schemas.microsoft.com/office/word/2010/wordprocessingGroup" xmlns:wpi="http://schemas.microsoft.com/office/word/2010/wordprocessingInk" xmlns:wne="http://schemas.microsoft.com/office/word/2006/wordml" xmlns:wps="http://schemas.microsoft.com/office/word/2010/wordprocessingShape" mc:Ignorable="w14 w15 w16se w16cid wp14">
   <w:p>
     <w:pPr>
-      <w:pStyle w:val="Kopfzeile"/>
+      <w:pStyle w:val="Header"/>
     </w:pPr>
+    <w:r>
+      <w:rPr>
+        <w:noProof/>
+      </w:rPr>
+      <w:drawing>
+        <wp:inline distT="0" distB="0" distL="0" distR="0" wp14:anchorId="449636EE" wp14:editId="51C631CF">
+          <wp:extent cx="664234" cy="399376"/>
+          <wp:effectExtent l="0" t="0" r="2540" b="1270"/>
+          <wp:docPr id="1" name="Picture 1" descr="C:\Daten\Schule\TBZ\Modul-306\logo.png"/>
+          <wp:cNvGraphicFramePr>
+            <a:graphicFrameLocks xmlns:a="http://schemas.openxmlformats.org/drawingml/2006/main" noChangeAspect="1"/>
+          </wp:cNvGraphicFramePr>
+          <a:graphic xmlns:a="http://schemas.openxmlformats.org/drawingml/2006/main">
+            <a:graphicData uri="http://schemas.openxmlformats.org/drawingml/2006/picture">
+              <pic:pic xmlns:pic="http://schemas.openxmlformats.org/drawingml/2006/picture">
+                <pic:nvPicPr>
+                  <pic:cNvPr id="0" name="Picture 1" descr="C:\Daten\Schule\TBZ\Modul-306\logo.png"/>
+                  <pic:cNvPicPr>
+                    <a:picLocks noChangeAspect="1" noChangeArrowheads="1"/>
+                  </pic:cNvPicPr>
+                </pic:nvPicPr>
+                <pic:blipFill>
+                  <a:blip r:embed="rId1">
+                    <a:extLst>
+                      <a:ext uri="{28A0092B-C50C-407E-A947-70E740481C1C}">
+                        <a14:useLocalDpi xmlns:a14="http://schemas.microsoft.com/office/drawing/2010/main" val="0"/>
+                      </a:ext>
+                    </a:extLst>
+                  </a:blip>
+                  <a:srcRect/>
+                  <a:stretch>
+                    <a:fillRect/>
+                  </a:stretch>
+                </pic:blipFill>
+                <pic:spPr bwMode="auto">
+                  <a:xfrm>
+                    <a:off x="0" y="0"/>
+                    <a:ext cx="687602" cy="413426"/>
+                  </a:xfrm>
+                  <a:prstGeom prst="rect">
+                    <a:avLst/>
+                  </a:prstGeom>
+                  <a:noFill/>
+                  <a:ln>
+                    <a:noFill/>
+                  </a:ln>
+                </pic:spPr>
+              </pic:pic>
+            </a:graphicData>
+          </a:graphic>
+        </wp:inline>
+      </w:drawing>
+    </w:r>
     <w:r>
       <w:tab/>
     </w:r>
@@ -2979,18 +3316,14 @@
     </w:r>
     <w:r>
       <w:tab/>
-    </w:r>
-    <w:proofErr w:type="spellStart"/>
-    <w:r>
       <w:t>Entertainnet</w:t>
     </w:r>
-    <w:proofErr w:type="spellEnd"/>
   </w:p>
 </w:hdr>
 </file>
 
 <file path=word/numbering.xml><?xml version="1.0" encoding="utf-8"?>
-<w:numbering xmlns:wpc="http://schemas.microsoft.com/office/word/2010/wordprocessingCanvas" xmlns:cx="http://schemas.microsoft.com/office/drawing/2014/chartex" xmlns:cx1="http://schemas.microsoft.com/office/drawing/2015/9/8/chartex" xmlns:cx2="http://schemas.microsoft.com/office/drawing/2015/10/21/chartex" xmlns:cx3="http://schemas.microsoft.com/office/drawing/2016/5/9/chartex" xmlns:cx4="http://schemas.microsoft.com/office/drawing/2016/5/10/chartex" xmlns:cx5="http://schemas.microsoft.com/office/drawing/2016/5/11/chartex" xmlns:cx6="http://schemas.microsoft.com/office/drawing/2016/5/12/chartex" xmlns:cx7="http://schemas.microsoft.com/office/drawing/2016/5/13/chartex" xmlns:cx8="http://schemas.microsoft.com/office/drawing/2016/5/14/chartex" xmlns:mc="http://schemas.openxmlformats.org/markup-compatibility/2006" xmlns:aink="http://schemas.microsoft.com/office/drawing/2016/ink" xmlns:am3d="http://schemas.microsoft.com/office/drawing/2017/model3d" xmlns:o="urn:schemas-microsoft-com:office:office" xmlns:r="http://schemas.openxmlformats.org/officeDocument/2006/relationships" xmlns:m="http://schemas.openxmlformats.org/officeDocument/2006/math" xmlns:v="urn:schemas-microsoft-com:vml" xmlns:wp14="http://schemas.microsoft.com/office/word/2010/wordprocessingDrawing" xmlns:wp="http://schemas.openxmlformats.org/drawingml/2006/wordprocessingDrawing" xmlns:w10="urn:schemas-microsoft-com:office:word" xmlns:w="http://schemas.openxmlformats.org/wordprocessingml/2006/main" xmlns:w14="http://schemas.microsoft.com/office/word/2010/wordml" xmlns:w15="http://schemas.microsoft.com/office/word/2012/wordml" xmlns:w16se="http://schemas.microsoft.com/office/word/2015/wordml/symex" xmlns:wpg="http://schemas.microsoft.com/office/word/2010/wordprocessingGroup" xmlns:wpi="http://schemas.microsoft.com/office/word/2010/wordprocessingInk" xmlns:wne="http://schemas.microsoft.com/office/word/2006/wordml" xmlns:wps="http://schemas.microsoft.com/office/word/2010/wordprocessingShape" mc:Ignorable="w14 w15 w16se wp14">
+<w:numbering xmlns:wpc="http://schemas.microsoft.com/office/word/2010/wordprocessingCanvas" xmlns:cx="http://schemas.microsoft.com/office/drawing/2014/chartex" xmlns:cx1="http://schemas.microsoft.com/office/drawing/2015/9/8/chartex" xmlns:cx2="http://schemas.microsoft.com/office/drawing/2015/10/21/chartex" xmlns:cx3="http://schemas.microsoft.com/office/drawing/2016/5/9/chartex" xmlns:cx4="http://schemas.microsoft.com/office/drawing/2016/5/10/chartex" xmlns:cx5="http://schemas.microsoft.com/office/drawing/2016/5/11/chartex" xmlns:cx6="http://schemas.microsoft.com/office/drawing/2016/5/12/chartex" xmlns:cx7="http://schemas.microsoft.com/office/drawing/2016/5/13/chartex" xmlns:cx8="http://schemas.microsoft.com/office/drawing/2016/5/14/chartex" xmlns:mc="http://schemas.openxmlformats.org/markup-compatibility/2006" xmlns:aink="http://schemas.microsoft.com/office/drawing/2016/ink" xmlns:am3d="http://schemas.microsoft.com/office/drawing/2017/model3d" xmlns:o="urn:schemas-microsoft-com:office:office" xmlns:r="http://schemas.openxmlformats.org/officeDocument/2006/relationships" xmlns:m="http://schemas.openxmlformats.org/officeDocument/2006/math" xmlns:v="urn:schemas-microsoft-com:vml" xmlns:wp14="http://schemas.microsoft.com/office/word/2010/wordprocessingDrawing" xmlns:wp="http://schemas.openxmlformats.org/drawingml/2006/wordprocessingDrawing" xmlns:w10="urn:schemas-microsoft-com:office:word" xmlns:w="http://schemas.openxmlformats.org/wordprocessingml/2006/main" xmlns:w14="http://schemas.microsoft.com/office/word/2010/wordml" xmlns:w15="http://schemas.microsoft.com/office/word/2012/wordml" xmlns:w16cid="http://schemas.microsoft.com/office/word/2016/wordml/cid" xmlns:w16se="http://schemas.microsoft.com/office/word/2015/wordml/symex" xmlns:wpg="http://schemas.microsoft.com/office/word/2010/wordprocessingGroup" xmlns:wpi="http://schemas.microsoft.com/office/word/2010/wordprocessingInk" xmlns:wne="http://schemas.microsoft.com/office/word/2006/wordml" xmlns:wps="http://schemas.microsoft.com/office/word/2010/wordprocessingShape" mc:Ignorable="w14 w15 w16se w16cid wp14">
   <w:abstractNum w:abstractNumId="0" w15:restartNumberingAfterBreak="0">
     <w:nsid w:val="4BA3631A"/>
     <w:multiLevelType w:val="hybridMultilevel"/>
@@ -3104,14 +3437,106 @@
       </w:rPr>
     </w:lvl>
   </w:abstractNum>
+  <w:abstractNum w:abstractNumId="1" w15:restartNumberingAfterBreak="0">
+    <w:nsid w:val="5F2F5852"/>
+    <w:multiLevelType w:val="hybridMultilevel"/>
+    <w:tmpl w:val="E9364D08"/>
+    <w:lvl w:ilvl="0" w:tplc="0807000F">
+      <w:start w:val="1"/>
+      <w:numFmt w:val="decimal"/>
+      <w:lvlText w:val="%1."/>
+      <w:lvlJc w:val="left"/>
+      <w:pPr>
+        <w:ind w:left="720" w:hanging="360"/>
+      </w:pPr>
+      <w:rPr>
+        <w:rFonts w:hint="default"/>
+      </w:rPr>
+    </w:lvl>
+    <w:lvl w:ilvl="1" w:tplc="08070019" w:tentative="1">
+      <w:start w:val="1"/>
+      <w:numFmt w:val="lowerLetter"/>
+      <w:lvlText w:val="%2."/>
+      <w:lvlJc w:val="left"/>
+      <w:pPr>
+        <w:ind w:left="1440" w:hanging="360"/>
+      </w:pPr>
+    </w:lvl>
+    <w:lvl w:ilvl="2" w:tplc="0807001B" w:tentative="1">
+      <w:start w:val="1"/>
+      <w:numFmt w:val="lowerRoman"/>
+      <w:lvlText w:val="%3."/>
+      <w:lvlJc w:val="right"/>
+      <w:pPr>
+        <w:ind w:left="2160" w:hanging="180"/>
+      </w:pPr>
+    </w:lvl>
+    <w:lvl w:ilvl="3" w:tplc="0807000F" w:tentative="1">
+      <w:start w:val="1"/>
+      <w:numFmt w:val="decimal"/>
+      <w:lvlText w:val="%4."/>
+      <w:lvlJc w:val="left"/>
+      <w:pPr>
+        <w:ind w:left="2880" w:hanging="360"/>
+      </w:pPr>
+    </w:lvl>
+    <w:lvl w:ilvl="4" w:tplc="08070019" w:tentative="1">
+      <w:start w:val="1"/>
+      <w:numFmt w:val="lowerLetter"/>
+      <w:lvlText w:val="%5."/>
+      <w:lvlJc w:val="left"/>
+      <w:pPr>
+        <w:ind w:left="3600" w:hanging="360"/>
+      </w:pPr>
+    </w:lvl>
+    <w:lvl w:ilvl="5" w:tplc="0807001B" w:tentative="1">
+      <w:start w:val="1"/>
+      <w:numFmt w:val="lowerRoman"/>
+      <w:lvlText w:val="%6."/>
+      <w:lvlJc w:val="right"/>
+      <w:pPr>
+        <w:ind w:left="4320" w:hanging="180"/>
+      </w:pPr>
+    </w:lvl>
+    <w:lvl w:ilvl="6" w:tplc="0807000F" w:tentative="1">
+      <w:start w:val="1"/>
+      <w:numFmt w:val="decimal"/>
+      <w:lvlText w:val="%7."/>
+      <w:lvlJc w:val="left"/>
+      <w:pPr>
+        <w:ind w:left="5040" w:hanging="360"/>
+      </w:pPr>
+    </w:lvl>
+    <w:lvl w:ilvl="7" w:tplc="08070019" w:tentative="1">
+      <w:start w:val="1"/>
+      <w:numFmt w:val="lowerLetter"/>
+      <w:lvlText w:val="%8."/>
+      <w:lvlJc w:val="left"/>
+      <w:pPr>
+        <w:ind w:left="5760" w:hanging="360"/>
+      </w:pPr>
+    </w:lvl>
+    <w:lvl w:ilvl="8" w:tplc="0807001B" w:tentative="1">
+      <w:start w:val="1"/>
+      <w:numFmt w:val="lowerRoman"/>
+      <w:lvlText w:val="%9."/>
+      <w:lvlJc w:val="right"/>
+      <w:pPr>
+        <w:ind w:left="6480" w:hanging="180"/>
+      </w:pPr>
+    </w:lvl>
+  </w:abstractNum>
   <w:num w:numId="1">
     <w:abstractNumId w:val="0"/>
+  </w:num>
+  <w:num w:numId="2">
+    <w:abstractNumId w:val="1"/>
   </w:num>
 </w:numbering>
 </file>
 
 <file path=word/styles.xml><?xml version="1.0" encoding="utf-8"?>
-<w:styles xmlns:mc="http://schemas.openxmlformats.org/markup-compatibility/2006" xmlns:r="http://schemas.openxmlformats.org/officeDocument/2006/relationships" xmlns:w="http://schemas.openxmlformats.org/wordprocessingml/2006/main" xmlns:w14="http://schemas.microsoft.com/office/word/2010/wordml" xmlns:w15="http://schemas.microsoft.com/office/word/2012/wordml" xmlns:w16se="http://schemas.microsoft.com/office/word/2015/wordml/symex" mc:Ignorable="w14 w15 w16se">
+<w:styles xmlns:mc="http://schemas.openxmlformats.org/markup-compatibility/2006" xmlns:r="http://schemas.openxmlformats.org/officeDocument/2006/relationships" xmlns:w="http://schemas.openxmlformats.org/wordprocessingml/2006/main" xmlns:w14="http://schemas.microsoft.com/office/word/2010/wordml" xmlns:w15="http://schemas.microsoft.com/office/word/2012/wordml" xmlns:w16cid="http://schemas.microsoft.com/office/word/2016/wordml/cid" xmlns:w16se="http://schemas.microsoft.com/office/word/2015/wordml/symex" mc:Ignorable="w14 w15 w16se w16cid">
   <w:docDefaults>
     <w:rPrDefault>
       <w:rPr>
@@ -3504,7 +3929,7 @@
     <w:lsdException w:name="Hashtag" w:semiHidden="1" w:unhideWhenUsed="1"/>
     <w:lsdException w:name="Unresolved Mention" w:semiHidden="1" w:unhideWhenUsed="1"/>
   </w:latentStyles>
-  <w:style w:type="paragraph" w:default="1" w:styleId="Standard">
+  <w:style w:type="paragraph" w:default="1" w:styleId="Normal">
     <w:name w:val="Normal"/>
     <w:qFormat/>
     <w:rsid w:val="0026721B"/>
@@ -3512,11 +3937,11 @@
       <w:jc w:val="both"/>
     </w:pPr>
   </w:style>
-  <w:style w:type="paragraph" w:styleId="berschrift1">
+  <w:style w:type="paragraph" w:styleId="Heading1">
     <w:name w:val="heading 1"/>
-    <w:basedOn w:val="Standard"/>
-    <w:next w:val="Standard"/>
-    <w:link w:val="berschrift1Zchn"/>
+    <w:basedOn w:val="Normal"/>
+    <w:next w:val="Normal"/>
+    <w:link w:val="Heading1Char"/>
     <w:uiPriority w:val="9"/>
     <w:qFormat/>
     <w:rsid w:val="00007594"/>
@@ -3533,11 +3958,11 @@
       <w:szCs w:val="32"/>
     </w:rPr>
   </w:style>
-  <w:style w:type="paragraph" w:styleId="berschrift2">
+  <w:style w:type="paragraph" w:styleId="Heading2">
     <w:name w:val="heading 2"/>
-    <w:basedOn w:val="Standard"/>
-    <w:next w:val="Standard"/>
-    <w:link w:val="berschrift2Zchn"/>
+    <w:basedOn w:val="Normal"/>
+    <w:next w:val="Normal"/>
+    <w:link w:val="Heading2Char"/>
     <w:uiPriority w:val="9"/>
     <w:unhideWhenUsed/>
     <w:qFormat/>
@@ -3555,11 +3980,11 @@
       <w:szCs w:val="26"/>
     </w:rPr>
   </w:style>
-  <w:style w:type="paragraph" w:styleId="berschrift3">
+  <w:style w:type="paragraph" w:styleId="Heading3">
     <w:name w:val="heading 3"/>
-    <w:basedOn w:val="Standard"/>
-    <w:next w:val="Standard"/>
-    <w:link w:val="berschrift3Zchn"/>
+    <w:basedOn w:val="Normal"/>
+    <w:next w:val="Normal"/>
+    <w:link w:val="Heading3Char"/>
     <w:uiPriority w:val="9"/>
     <w:unhideWhenUsed/>
     <w:qFormat/>
@@ -3577,11 +4002,11 @@
       <w:szCs w:val="24"/>
     </w:rPr>
   </w:style>
-  <w:style w:type="paragraph" w:styleId="berschrift4">
+  <w:style w:type="paragraph" w:styleId="Heading4">
     <w:name w:val="heading 4"/>
-    <w:basedOn w:val="Standard"/>
-    <w:next w:val="Standard"/>
-    <w:link w:val="berschrift4Zchn"/>
+    <w:basedOn w:val="Normal"/>
+    <w:next w:val="Normal"/>
+    <w:link w:val="Heading4Char"/>
     <w:uiPriority w:val="9"/>
     <w:unhideWhenUsed/>
     <w:qFormat/>
@@ -3599,12 +4024,13 @@
       <w:color w:val="2E74B5" w:themeColor="accent1" w:themeShade="BF"/>
     </w:rPr>
   </w:style>
-  <w:style w:type="character" w:default="1" w:styleId="Absatz-Standardschriftart">
+  <w:style w:type="character" w:default="1" w:styleId="DefaultParagraphFont">
     <w:name w:val="Default Paragraph Font"/>
     <w:uiPriority w:val="1"/>
+    <w:semiHidden/>
     <w:unhideWhenUsed/>
   </w:style>
-  <w:style w:type="table" w:default="1" w:styleId="NormaleTabelle">
+  <w:style w:type="table" w:default="1" w:styleId="TableNormal">
     <w:name w:val="Normal Table"/>
     <w:uiPriority w:val="99"/>
     <w:semiHidden/>
@@ -3619,16 +4045,16 @@
       </w:tblCellMar>
     </w:tblPr>
   </w:style>
-  <w:style w:type="numbering" w:default="1" w:styleId="KeineListe">
+  <w:style w:type="numbering" w:default="1" w:styleId="NoList">
     <w:name w:val="No List"/>
     <w:uiPriority w:val="99"/>
     <w:semiHidden/>
     <w:unhideWhenUsed/>
   </w:style>
-  <w:style w:type="character" w:customStyle="1" w:styleId="berschrift1Zchn">
-    <w:name w:val="Überschrift 1 Zchn"/>
-    <w:basedOn w:val="Absatz-Standardschriftart"/>
-    <w:link w:val="berschrift1"/>
+  <w:style w:type="character" w:customStyle="1" w:styleId="Heading1Char">
+    <w:name w:val="Heading 1 Char"/>
+    <w:basedOn w:val="DefaultParagraphFont"/>
+    <w:link w:val="Heading1"/>
     <w:uiPriority w:val="9"/>
     <w:rsid w:val="00007594"/>
     <w:rPr>
@@ -3638,10 +4064,10 @@
       <w:szCs w:val="32"/>
     </w:rPr>
   </w:style>
-  <w:style w:type="paragraph" w:styleId="Inhaltsverzeichnisberschrift">
+  <w:style w:type="paragraph" w:styleId="TOCHeading">
     <w:name w:val="TOC Heading"/>
-    <w:basedOn w:val="berschrift1"/>
-    <w:next w:val="Standard"/>
+    <w:basedOn w:val="Heading1"/>
+    <w:next w:val="Normal"/>
     <w:uiPriority w:val="39"/>
     <w:unhideWhenUsed/>
     <w:qFormat/>
@@ -3653,11 +4079,11 @@
       <w:lang w:eastAsia="de-CH"/>
     </w:rPr>
   </w:style>
-  <w:style w:type="paragraph" w:styleId="Titel">
+  <w:style w:type="paragraph" w:styleId="Title">
     <w:name w:val="Title"/>
-    <w:basedOn w:val="Standard"/>
-    <w:next w:val="Standard"/>
-    <w:link w:val="TitelZchn"/>
+    <w:basedOn w:val="Normal"/>
+    <w:next w:val="Normal"/>
+    <w:link w:val="TitleChar"/>
     <w:uiPriority w:val="10"/>
     <w:qFormat/>
     <w:rsid w:val="00007594"/>
@@ -3673,10 +4099,10 @@
       <w:szCs w:val="56"/>
     </w:rPr>
   </w:style>
-  <w:style w:type="character" w:customStyle="1" w:styleId="TitelZchn">
-    <w:name w:val="Titel Zchn"/>
-    <w:basedOn w:val="Absatz-Standardschriftart"/>
-    <w:link w:val="Titel"/>
+  <w:style w:type="character" w:customStyle="1" w:styleId="TitleChar">
+    <w:name w:val="Title Char"/>
+    <w:basedOn w:val="DefaultParagraphFont"/>
+    <w:link w:val="Title"/>
     <w:uiPriority w:val="10"/>
     <w:rsid w:val="00007594"/>
     <w:rPr>
@@ -3687,10 +4113,10 @@
       <w:szCs w:val="56"/>
     </w:rPr>
   </w:style>
-  <w:style w:type="character" w:customStyle="1" w:styleId="berschrift2Zchn">
-    <w:name w:val="Überschrift 2 Zchn"/>
-    <w:basedOn w:val="Absatz-Standardschriftart"/>
-    <w:link w:val="berschrift2"/>
+  <w:style w:type="character" w:customStyle="1" w:styleId="Heading2Char">
+    <w:name w:val="Heading 2 Char"/>
+    <w:basedOn w:val="DefaultParagraphFont"/>
+    <w:link w:val="Heading2"/>
     <w:uiPriority w:val="9"/>
     <w:rsid w:val="00007594"/>
     <w:rPr>
@@ -3700,10 +4126,10 @@
       <w:szCs w:val="26"/>
     </w:rPr>
   </w:style>
-  <w:style w:type="character" w:customStyle="1" w:styleId="berschrift3Zchn">
-    <w:name w:val="Überschrift 3 Zchn"/>
-    <w:basedOn w:val="Absatz-Standardschriftart"/>
-    <w:link w:val="berschrift3"/>
+  <w:style w:type="character" w:customStyle="1" w:styleId="Heading3Char">
+    <w:name w:val="Heading 3 Char"/>
+    <w:basedOn w:val="DefaultParagraphFont"/>
+    <w:link w:val="Heading3"/>
     <w:uiPriority w:val="9"/>
     <w:rsid w:val="00007594"/>
     <w:rPr>
@@ -3715,7 +4141,7 @@
   </w:style>
   <w:style w:type="character" w:styleId="Hyperlink">
     <w:name w:val="Hyperlink"/>
-    <w:basedOn w:val="Absatz-Standardschriftart"/>
+    <w:basedOn w:val="DefaultParagraphFont"/>
     <w:uiPriority w:val="99"/>
     <w:unhideWhenUsed/>
     <w:rsid w:val="0026721B"/>
@@ -3724,9 +4150,9 @@
       <w:u w:val="single"/>
     </w:rPr>
   </w:style>
-  <w:style w:type="character" w:styleId="NichtaufgelsteErwhnung">
+  <w:style w:type="character" w:styleId="UnresolvedMention">
     <w:name w:val="Unresolved Mention"/>
-    <w:basedOn w:val="Absatz-Standardschriftart"/>
+    <w:basedOn w:val="DefaultParagraphFont"/>
     <w:uiPriority w:val="99"/>
     <w:semiHidden/>
     <w:unhideWhenUsed/>
@@ -3736,9 +4162,9 @@
       <w:shd w:val="clear" w:color="auto" w:fill="E6E6E6"/>
     </w:rPr>
   </w:style>
-  <w:style w:type="paragraph" w:styleId="Listenabsatz">
+  <w:style w:type="paragraph" w:styleId="ListParagraph">
     <w:name w:val="List Paragraph"/>
-    <w:basedOn w:val="Standard"/>
+    <w:basedOn w:val="Normal"/>
     <w:uiPriority w:val="34"/>
     <w:qFormat/>
     <w:rsid w:val="00321317"/>
@@ -3747,10 +4173,10 @@
       <w:contextualSpacing/>
     </w:pPr>
   </w:style>
-  <w:style w:type="paragraph" w:styleId="Verzeichnis1">
+  <w:style w:type="paragraph" w:styleId="TOC1">
     <w:name w:val="toc 1"/>
-    <w:basedOn w:val="Standard"/>
-    <w:next w:val="Standard"/>
+    <w:basedOn w:val="Normal"/>
+    <w:next w:val="Normal"/>
     <w:autoRedefine/>
     <w:uiPriority w:val="39"/>
     <w:unhideWhenUsed/>
@@ -3759,10 +4185,10 @@
       <w:spacing w:after="100"/>
     </w:pPr>
   </w:style>
-  <w:style w:type="paragraph" w:styleId="Verzeichnis2">
+  <w:style w:type="paragraph" w:styleId="TOC2">
     <w:name w:val="toc 2"/>
-    <w:basedOn w:val="Standard"/>
-    <w:next w:val="Standard"/>
+    <w:basedOn w:val="Normal"/>
+    <w:next w:val="Normal"/>
     <w:autoRedefine/>
     <w:uiPriority w:val="39"/>
     <w:unhideWhenUsed/>
@@ -3772,10 +4198,10 @@
       <w:ind w:left="220"/>
     </w:pPr>
   </w:style>
-  <w:style w:type="paragraph" w:styleId="Verzeichnis3">
+  <w:style w:type="paragraph" w:styleId="TOC3">
     <w:name w:val="toc 3"/>
-    <w:basedOn w:val="Standard"/>
-    <w:next w:val="Standard"/>
+    <w:basedOn w:val="Normal"/>
+    <w:next w:val="Normal"/>
     <w:autoRedefine/>
     <w:uiPriority w:val="39"/>
     <w:unhideWhenUsed/>
@@ -3785,10 +4211,10 @@
       <w:ind w:left="440"/>
     </w:pPr>
   </w:style>
-  <w:style w:type="character" w:customStyle="1" w:styleId="berschrift4Zchn">
-    <w:name w:val="Überschrift 4 Zchn"/>
-    <w:basedOn w:val="Absatz-Standardschriftart"/>
-    <w:link w:val="berschrift4"/>
+  <w:style w:type="character" w:customStyle="1" w:styleId="Heading4Char">
+    <w:name w:val="Heading 4 Char"/>
+    <w:basedOn w:val="DefaultParagraphFont"/>
+    <w:link w:val="Heading4"/>
     <w:uiPriority w:val="9"/>
     <w:rsid w:val="00971083"/>
     <w:rPr>
@@ -3798,10 +4224,10 @@
       <w:color w:val="2E74B5" w:themeColor="accent1" w:themeShade="BF"/>
     </w:rPr>
   </w:style>
-  <w:style w:type="paragraph" w:styleId="Kopfzeile">
+  <w:style w:type="paragraph" w:styleId="Header">
     <w:name w:val="header"/>
-    <w:basedOn w:val="Standard"/>
-    <w:link w:val="KopfzeileZchn"/>
+    <w:basedOn w:val="Normal"/>
+    <w:link w:val="HeaderChar"/>
     <w:uiPriority w:val="99"/>
     <w:unhideWhenUsed/>
     <w:rsid w:val="00B2049C"/>
@@ -3813,17 +4239,17 @@
       <w:spacing w:after="0" w:line="240" w:lineRule="auto"/>
     </w:pPr>
   </w:style>
-  <w:style w:type="character" w:customStyle="1" w:styleId="KopfzeileZchn">
-    <w:name w:val="Kopfzeile Zchn"/>
-    <w:basedOn w:val="Absatz-Standardschriftart"/>
-    <w:link w:val="Kopfzeile"/>
+  <w:style w:type="character" w:customStyle="1" w:styleId="HeaderChar">
+    <w:name w:val="Header Char"/>
+    <w:basedOn w:val="DefaultParagraphFont"/>
+    <w:link w:val="Header"/>
     <w:uiPriority w:val="99"/>
     <w:rsid w:val="00B2049C"/>
   </w:style>
-  <w:style w:type="paragraph" w:styleId="Fuzeile">
+  <w:style w:type="paragraph" w:styleId="Footer">
     <w:name w:val="footer"/>
-    <w:basedOn w:val="Standard"/>
-    <w:link w:val="FuzeileZchn"/>
+    <w:basedOn w:val="Normal"/>
+    <w:link w:val="FooterChar"/>
     <w:uiPriority w:val="99"/>
     <w:unhideWhenUsed/>
     <w:rsid w:val="00B2049C"/>
@@ -3835,16 +4261,16 @@
       <w:spacing w:after="0" w:line="240" w:lineRule="auto"/>
     </w:pPr>
   </w:style>
-  <w:style w:type="character" w:customStyle="1" w:styleId="FuzeileZchn">
-    <w:name w:val="Fußzeile Zchn"/>
-    <w:basedOn w:val="Absatz-Standardschriftart"/>
-    <w:link w:val="Fuzeile"/>
+  <w:style w:type="character" w:customStyle="1" w:styleId="FooterChar">
+    <w:name w:val="Footer Char"/>
+    <w:basedOn w:val="DefaultParagraphFont"/>
+    <w:link w:val="Footer"/>
     <w:uiPriority w:val="99"/>
     <w:rsid w:val="00B2049C"/>
   </w:style>
-  <w:style w:type="character" w:styleId="BesuchterLink">
+  <w:style w:type="character" w:styleId="FollowedHyperlink">
     <w:name w:val="FollowedHyperlink"/>
-    <w:basedOn w:val="Absatz-Standardschriftart"/>
+    <w:basedOn w:val="DefaultParagraphFont"/>
     <w:uiPriority w:val="99"/>
     <w:semiHidden/>
     <w:unhideWhenUsed/>
@@ -3852,6 +4278,70 @@
     <w:rPr>
       <w:color w:val="954F72" w:themeColor="followedHyperlink"/>
       <w:u w:val="single"/>
+    </w:rPr>
+  </w:style>
+  <w:style w:type="paragraph" w:styleId="HTMLPreformatted">
+    <w:name w:val="HTML Preformatted"/>
+    <w:basedOn w:val="Normal"/>
+    <w:link w:val="HTMLPreformattedChar"/>
+    <w:uiPriority w:val="99"/>
+    <w:semiHidden/>
+    <w:unhideWhenUsed/>
+    <w:rsid w:val="001B350F"/>
+    <w:pPr>
+      <w:tabs>
+        <w:tab w:val="left" w:pos="916"/>
+        <w:tab w:val="left" w:pos="1832"/>
+        <w:tab w:val="left" w:pos="2748"/>
+        <w:tab w:val="left" w:pos="3664"/>
+        <w:tab w:val="left" w:pos="4580"/>
+        <w:tab w:val="left" w:pos="5496"/>
+        <w:tab w:val="left" w:pos="6412"/>
+        <w:tab w:val="left" w:pos="7328"/>
+        <w:tab w:val="left" w:pos="8244"/>
+        <w:tab w:val="left" w:pos="9160"/>
+        <w:tab w:val="left" w:pos="10076"/>
+        <w:tab w:val="left" w:pos="10992"/>
+        <w:tab w:val="left" w:pos="11908"/>
+        <w:tab w:val="left" w:pos="12824"/>
+        <w:tab w:val="left" w:pos="13740"/>
+        <w:tab w:val="left" w:pos="14656"/>
+      </w:tabs>
+      <w:spacing w:after="0" w:line="240" w:lineRule="auto"/>
+      <w:jc w:val="left"/>
+    </w:pPr>
+    <w:rPr>
+      <w:rFonts w:ascii="Courier New" w:eastAsia="Times New Roman" w:hAnsi="Courier New" w:cs="Courier New"/>
+      <w:sz w:val="20"/>
+      <w:szCs w:val="20"/>
+      <w:lang w:eastAsia="ja-JP"/>
+    </w:rPr>
+  </w:style>
+  <w:style w:type="character" w:customStyle="1" w:styleId="HTMLPreformattedChar">
+    <w:name w:val="HTML Preformatted Char"/>
+    <w:basedOn w:val="DefaultParagraphFont"/>
+    <w:link w:val="HTMLPreformatted"/>
+    <w:uiPriority w:val="99"/>
+    <w:semiHidden/>
+    <w:rsid w:val="001B350F"/>
+    <w:rPr>
+      <w:rFonts w:ascii="Courier New" w:eastAsia="Times New Roman" w:hAnsi="Courier New" w:cs="Courier New"/>
+      <w:sz w:val="20"/>
+      <w:szCs w:val="20"/>
+      <w:lang w:eastAsia="ja-JP"/>
+    </w:rPr>
+  </w:style>
+  <w:style w:type="character" w:styleId="HTMLCode">
+    <w:name w:val="HTML Code"/>
+    <w:basedOn w:val="DefaultParagraphFont"/>
+    <w:uiPriority w:val="99"/>
+    <w:semiHidden/>
+    <w:unhideWhenUsed/>
+    <w:rsid w:val="001B350F"/>
+    <w:rPr>
+      <w:rFonts w:ascii="Courier New" w:eastAsia="Times New Roman" w:hAnsi="Courier New" w:cs="Courier New"/>
+      <w:sz w:val="20"/>
+      <w:szCs w:val="20"/>
     </w:rPr>
   </w:style>
 </w:styles>
@@ -4123,7 +4613,7 @@
 </file>
 
 <file path=customXml/itemProps1.xml><?xml version="1.0" encoding="utf-8"?>
-<ds:datastoreItem xmlns:ds="http://schemas.openxmlformats.org/officeDocument/2006/customXml" ds:itemID="{34C2AE22-310D-4F42-84E5-3854142C3D02}">
+<ds:datastoreItem xmlns:ds="http://schemas.openxmlformats.org/officeDocument/2006/customXml" ds:itemID="{AD582725-16C5-4156-AC38-B09E3F370194}">
   <ds:schemaRefs>
     <ds:schemaRef ds:uri="http://schemas.openxmlformats.org/officeDocument/2006/bibliography"/>
   </ds:schemaRefs>

</xml_diff>

<commit_message>
Projektvorstellung.pptx angepasst, Dateien verschoben und SMART Ziele in Dokumentation geschrieben
</commit_message>
<xml_diff>
--- a/Dokuordner/Dokumentation.docx
+++ b/Dokuordner/Dokumentation.docx
@@ -44,7 +44,7 @@
             <w:rPr>
               <w:rFonts w:eastAsiaTheme="minorEastAsia"/>
               <w:noProof/>
-              <w:lang w:eastAsia="de-CH"/>
+              <w:lang w:eastAsia="ja-JP"/>
             </w:rPr>
           </w:pPr>
           <w:r>
@@ -56,13 +56,13 @@
           <w:r>
             <w:fldChar w:fldCharType="separate"/>
           </w:r>
-          <w:hyperlink w:anchor="_Toc497143766" w:history="1">
+          <w:hyperlink w:anchor="_Toc497376753" w:history="1">
             <w:r>
               <w:rPr>
                 <w:rStyle w:val="Hyperlink"/>
                 <w:noProof/>
               </w:rPr>
-              <w:t>Allgemein</w:t>
+              <w:t>Einleitung</w:t>
             </w:r>
             <w:r>
               <w:rPr>
@@ -83,7 +83,77 @@
                 <w:noProof/>
                 <w:webHidden/>
               </w:rPr>
-              <w:instrText xml:space="preserve"> PAGEREF _Toc497143766 \h </w:instrText>
+              <w:instrText xml:space="preserve"> PAGEREF _Toc497376753 \h </w:instrText>
+            </w:r>
+            <w:r>
+              <w:rPr>
+                <w:noProof/>
+                <w:webHidden/>
+              </w:rPr>
+            </w:r>
+            <w:r>
+              <w:rPr>
+                <w:noProof/>
+                <w:webHidden/>
+              </w:rPr>
+              <w:fldChar w:fldCharType="separate"/>
+            </w:r>
+            <w:r>
+              <w:rPr>
+                <w:noProof/>
+                <w:webHidden/>
+              </w:rPr>
+              <w:t>2</w:t>
+            </w:r>
+            <w:r>
+              <w:rPr>
+                <w:noProof/>
+                <w:webHidden/>
+              </w:rPr>
+              <w:fldChar w:fldCharType="end"/>
+            </w:r>
+          </w:hyperlink>
+        </w:p>
+        <w:p>
+          <w:pPr>
+            <w:pStyle w:val="TOC1"/>
+            <w:tabs>
+              <w:tab w:val="right" w:leader="dot" w:pos="9062"/>
+            </w:tabs>
+            <w:rPr>
+              <w:rFonts w:eastAsiaTheme="minorEastAsia"/>
+              <w:noProof/>
+              <w:lang w:eastAsia="ja-JP"/>
+            </w:rPr>
+          </w:pPr>
+          <w:hyperlink w:anchor="_Toc497376754" w:history="1">
+            <w:r>
+              <w:rPr>
+                <w:rStyle w:val="Hyperlink"/>
+                <w:noProof/>
+              </w:rPr>
+              <w:t>Planung</w:t>
+            </w:r>
+            <w:r>
+              <w:rPr>
+                <w:noProof/>
+                <w:webHidden/>
+              </w:rPr>
+              <w:tab/>
+            </w:r>
+            <w:r>
+              <w:rPr>
+                <w:noProof/>
+                <w:webHidden/>
+              </w:rPr>
+              <w:fldChar w:fldCharType="begin"/>
+            </w:r>
+            <w:r>
+              <w:rPr>
+                <w:noProof/>
+                <w:webHidden/>
+              </w:rPr>
+              <w:instrText xml:space="preserve"> PAGEREF _Toc497376754 \h </w:instrText>
             </w:r>
             <w:r>
               <w:rPr>
@@ -123,16 +193,16 @@
             <w:rPr>
               <w:rFonts w:eastAsiaTheme="minorEastAsia"/>
               <w:noProof/>
-              <w:lang w:eastAsia="de-CH"/>
+              <w:lang w:eastAsia="ja-JP"/>
             </w:rPr>
           </w:pPr>
-          <w:hyperlink w:anchor="_Toc497143767" w:history="1">
+          <w:hyperlink w:anchor="_Toc497376755" w:history="1">
             <w:r>
               <w:rPr>
                 <w:rStyle w:val="Hyperlink"/>
                 <w:noProof/>
               </w:rPr>
-              <w:t>Einleitung</w:t>
+              <w:t>Projektplan</w:t>
             </w:r>
             <w:r>
               <w:rPr>
@@ -153,7 +223,7 @@
                 <w:noProof/>
                 <w:webHidden/>
               </w:rPr>
-              <w:instrText xml:space="preserve"> PAGEREF _Toc497143767 \h </w:instrText>
+              <w:instrText xml:space="preserve"> PAGEREF _Toc497376755 \h </w:instrText>
             </w:r>
             <w:r>
               <w:rPr>
@@ -174,6 +244,566 @@
                 <w:webHidden/>
               </w:rPr>
               <w:t>2</w:t>
+            </w:r>
+            <w:r>
+              <w:rPr>
+                <w:noProof/>
+                <w:webHidden/>
+              </w:rPr>
+              <w:fldChar w:fldCharType="end"/>
+            </w:r>
+          </w:hyperlink>
+        </w:p>
+        <w:p>
+          <w:pPr>
+            <w:pStyle w:val="TOC2"/>
+            <w:tabs>
+              <w:tab w:val="right" w:leader="dot" w:pos="9062"/>
+            </w:tabs>
+            <w:rPr>
+              <w:rFonts w:eastAsiaTheme="minorEastAsia"/>
+              <w:noProof/>
+              <w:lang w:eastAsia="ja-JP"/>
+            </w:rPr>
+          </w:pPr>
+          <w:hyperlink w:anchor="_Toc497376756" w:history="1">
+            <w:r>
+              <w:rPr>
+                <w:rStyle w:val="Hyperlink"/>
+                <w:noProof/>
+              </w:rPr>
+              <w:t>Konkurrenzanalyse</w:t>
+            </w:r>
+            <w:r>
+              <w:rPr>
+                <w:noProof/>
+                <w:webHidden/>
+              </w:rPr>
+              <w:tab/>
+            </w:r>
+            <w:r>
+              <w:rPr>
+                <w:noProof/>
+                <w:webHidden/>
+              </w:rPr>
+              <w:fldChar w:fldCharType="begin"/>
+            </w:r>
+            <w:r>
+              <w:rPr>
+                <w:noProof/>
+                <w:webHidden/>
+              </w:rPr>
+              <w:instrText xml:space="preserve"> PAGEREF _Toc497376756 \h </w:instrText>
+            </w:r>
+            <w:r>
+              <w:rPr>
+                <w:noProof/>
+                <w:webHidden/>
+              </w:rPr>
+            </w:r>
+            <w:r>
+              <w:rPr>
+                <w:noProof/>
+                <w:webHidden/>
+              </w:rPr>
+              <w:fldChar w:fldCharType="separate"/>
+            </w:r>
+            <w:r>
+              <w:rPr>
+                <w:noProof/>
+                <w:webHidden/>
+              </w:rPr>
+              <w:t>2</w:t>
+            </w:r>
+            <w:r>
+              <w:rPr>
+                <w:noProof/>
+                <w:webHidden/>
+              </w:rPr>
+              <w:fldChar w:fldCharType="end"/>
+            </w:r>
+          </w:hyperlink>
+        </w:p>
+        <w:p>
+          <w:pPr>
+            <w:pStyle w:val="TOC2"/>
+            <w:tabs>
+              <w:tab w:val="right" w:leader="dot" w:pos="9062"/>
+            </w:tabs>
+            <w:rPr>
+              <w:rFonts w:eastAsiaTheme="minorEastAsia"/>
+              <w:noProof/>
+              <w:lang w:eastAsia="ja-JP"/>
+            </w:rPr>
+          </w:pPr>
+          <w:hyperlink w:anchor="_Toc497376757" w:history="1">
+            <w:r>
+              <w:rPr>
+                <w:rStyle w:val="Hyperlink"/>
+                <w:noProof/>
+              </w:rPr>
+              <w:t>Abgrenzung</w:t>
+            </w:r>
+            <w:r>
+              <w:rPr>
+                <w:noProof/>
+                <w:webHidden/>
+              </w:rPr>
+              <w:tab/>
+            </w:r>
+            <w:r>
+              <w:rPr>
+                <w:noProof/>
+                <w:webHidden/>
+              </w:rPr>
+              <w:fldChar w:fldCharType="begin"/>
+            </w:r>
+            <w:r>
+              <w:rPr>
+                <w:noProof/>
+                <w:webHidden/>
+              </w:rPr>
+              <w:instrText xml:space="preserve"> PAGEREF _Toc497376757 \h </w:instrText>
+            </w:r>
+            <w:r>
+              <w:rPr>
+                <w:noProof/>
+                <w:webHidden/>
+              </w:rPr>
+            </w:r>
+            <w:r>
+              <w:rPr>
+                <w:noProof/>
+                <w:webHidden/>
+              </w:rPr>
+              <w:fldChar w:fldCharType="separate"/>
+            </w:r>
+            <w:r>
+              <w:rPr>
+                <w:noProof/>
+                <w:webHidden/>
+              </w:rPr>
+              <w:t>2</w:t>
+            </w:r>
+            <w:r>
+              <w:rPr>
+                <w:noProof/>
+                <w:webHidden/>
+              </w:rPr>
+              <w:fldChar w:fldCharType="end"/>
+            </w:r>
+          </w:hyperlink>
+        </w:p>
+        <w:p>
+          <w:pPr>
+            <w:pStyle w:val="TOC2"/>
+            <w:tabs>
+              <w:tab w:val="right" w:leader="dot" w:pos="9062"/>
+            </w:tabs>
+            <w:rPr>
+              <w:rFonts w:eastAsiaTheme="minorEastAsia"/>
+              <w:noProof/>
+              <w:lang w:eastAsia="ja-JP"/>
+            </w:rPr>
+          </w:pPr>
+          <w:hyperlink w:anchor="_Toc497376758" w:history="1">
+            <w:r>
+              <w:rPr>
+                <w:rStyle w:val="Hyperlink"/>
+                <w:noProof/>
+              </w:rPr>
+              <w:t>Qualität</w:t>
+            </w:r>
+            <w:r>
+              <w:rPr>
+                <w:noProof/>
+                <w:webHidden/>
+              </w:rPr>
+              <w:tab/>
+            </w:r>
+            <w:r>
+              <w:rPr>
+                <w:noProof/>
+                <w:webHidden/>
+              </w:rPr>
+              <w:fldChar w:fldCharType="begin"/>
+            </w:r>
+            <w:r>
+              <w:rPr>
+                <w:noProof/>
+                <w:webHidden/>
+              </w:rPr>
+              <w:instrText xml:space="preserve"> PAGEREF _Toc497376758 \h </w:instrText>
+            </w:r>
+            <w:r>
+              <w:rPr>
+                <w:noProof/>
+                <w:webHidden/>
+              </w:rPr>
+            </w:r>
+            <w:r>
+              <w:rPr>
+                <w:noProof/>
+                <w:webHidden/>
+              </w:rPr>
+              <w:fldChar w:fldCharType="separate"/>
+            </w:r>
+            <w:r>
+              <w:rPr>
+                <w:noProof/>
+                <w:webHidden/>
+              </w:rPr>
+              <w:t>2</w:t>
+            </w:r>
+            <w:r>
+              <w:rPr>
+                <w:noProof/>
+                <w:webHidden/>
+              </w:rPr>
+              <w:fldChar w:fldCharType="end"/>
+            </w:r>
+          </w:hyperlink>
+        </w:p>
+        <w:p>
+          <w:pPr>
+            <w:pStyle w:val="TOC2"/>
+            <w:tabs>
+              <w:tab w:val="right" w:leader="dot" w:pos="9062"/>
+            </w:tabs>
+            <w:rPr>
+              <w:rFonts w:eastAsiaTheme="minorEastAsia"/>
+              <w:noProof/>
+              <w:lang w:eastAsia="ja-JP"/>
+            </w:rPr>
+          </w:pPr>
+          <w:hyperlink w:anchor="_Toc497376759" w:history="1">
+            <w:r>
+              <w:rPr>
+                <w:rStyle w:val="Hyperlink"/>
+                <w:noProof/>
+              </w:rPr>
+              <w:t>Bekanntwerden</w:t>
+            </w:r>
+            <w:r>
+              <w:rPr>
+                <w:noProof/>
+                <w:webHidden/>
+              </w:rPr>
+              <w:tab/>
+            </w:r>
+            <w:r>
+              <w:rPr>
+                <w:noProof/>
+                <w:webHidden/>
+              </w:rPr>
+              <w:fldChar w:fldCharType="begin"/>
+            </w:r>
+            <w:r>
+              <w:rPr>
+                <w:noProof/>
+                <w:webHidden/>
+              </w:rPr>
+              <w:instrText xml:space="preserve"> PAGEREF _Toc497376759 \h </w:instrText>
+            </w:r>
+            <w:r>
+              <w:rPr>
+                <w:noProof/>
+                <w:webHidden/>
+              </w:rPr>
+            </w:r>
+            <w:r>
+              <w:rPr>
+                <w:noProof/>
+                <w:webHidden/>
+              </w:rPr>
+              <w:fldChar w:fldCharType="separate"/>
+            </w:r>
+            <w:r>
+              <w:rPr>
+                <w:noProof/>
+                <w:webHidden/>
+              </w:rPr>
+              <w:t>2</w:t>
+            </w:r>
+            <w:r>
+              <w:rPr>
+                <w:noProof/>
+                <w:webHidden/>
+              </w:rPr>
+              <w:fldChar w:fldCharType="end"/>
+            </w:r>
+          </w:hyperlink>
+        </w:p>
+        <w:p>
+          <w:pPr>
+            <w:pStyle w:val="TOC3"/>
+            <w:tabs>
+              <w:tab w:val="right" w:leader="dot" w:pos="9062"/>
+            </w:tabs>
+            <w:rPr>
+              <w:rFonts w:eastAsiaTheme="minorEastAsia"/>
+              <w:noProof/>
+              <w:lang w:eastAsia="ja-JP"/>
+            </w:rPr>
+          </w:pPr>
+          <w:hyperlink w:anchor="_Toc497376760" w:history="1">
+            <w:r>
+              <w:rPr>
+                <w:rStyle w:val="Hyperlink"/>
+                <w:noProof/>
+              </w:rPr>
+              <w:t>Product</w:t>
+            </w:r>
+            <w:r>
+              <w:rPr>
+                <w:noProof/>
+                <w:webHidden/>
+              </w:rPr>
+              <w:tab/>
+            </w:r>
+            <w:r>
+              <w:rPr>
+                <w:noProof/>
+                <w:webHidden/>
+              </w:rPr>
+              <w:fldChar w:fldCharType="begin"/>
+            </w:r>
+            <w:r>
+              <w:rPr>
+                <w:noProof/>
+                <w:webHidden/>
+              </w:rPr>
+              <w:instrText xml:space="preserve"> PAGEREF _Toc497376760 \h </w:instrText>
+            </w:r>
+            <w:r>
+              <w:rPr>
+                <w:noProof/>
+                <w:webHidden/>
+              </w:rPr>
+            </w:r>
+            <w:r>
+              <w:rPr>
+                <w:noProof/>
+                <w:webHidden/>
+              </w:rPr>
+              <w:fldChar w:fldCharType="separate"/>
+            </w:r>
+            <w:r>
+              <w:rPr>
+                <w:noProof/>
+                <w:webHidden/>
+              </w:rPr>
+              <w:t>2</w:t>
+            </w:r>
+            <w:r>
+              <w:rPr>
+                <w:noProof/>
+                <w:webHidden/>
+              </w:rPr>
+              <w:fldChar w:fldCharType="end"/>
+            </w:r>
+          </w:hyperlink>
+        </w:p>
+        <w:p>
+          <w:pPr>
+            <w:pStyle w:val="TOC3"/>
+            <w:tabs>
+              <w:tab w:val="right" w:leader="dot" w:pos="9062"/>
+            </w:tabs>
+            <w:rPr>
+              <w:rFonts w:eastAsiaTheme="minorEastAsia"/>
+              <w:noProof/>
+              <w:lang w:eastAsia="ja-JP"/>
+            </w:rPr>
+          </w:pPr>
+          <w:hyperlink w:anchor="_Toc497376761" w:history="1">
+            <w:r>
+              <w:rPr>
+                <w:rStyle w:val="Hyperlink"/>
+                <w:noProof/>
+              </w:rPr>
+              <w:t>Place</w:t>
+            </w:r>
+            <w:r>
+              <w:rPr>
+                <w:noProof/>
+                <w:webHidden/>
+              </w:rPr>
+              <w:tab/>
+            </w:r>
+            <w:r>
+              <w:rPr>
+                <w:noProof/>
+                <w:webHidden/>
+              </w:rPr>
+              <w:fldChar w:fldCharType="begin"/>
+            </w:r>
+            <w:r>
+              <w:rPr>
+                <w:noProof/>
+                <w:webHidden/>
+              </w:rPr>
+              <w:instrText xml:space="preserve"> PAGEREF _Toc497376761 \h </w:instrText>
+            </w:r>
+            <w:r>
+              <w:rPr>
+                <w:noProof/>
+                <w:webHidden/>
+              </w:rPr>
+            </w:r>
+            <w:r>
+              <w:rPr>
+                <w:noProof/>
+                <w:webHidden/>
+              </w:rPr>
+              <w:fldChar w:fldCharType="separate"/>
+            </w:r>
+            <w:r>
+              <w:rPr>
+                <w:noProof/>
+                <w:webHidden/>
+              </w:rPr>
+              <w:t>3</w:t>
+            </w:r>
+            <w:r>
+              <w:rPr>
+                <w:noProof/>
+                <w:webHidden/>
+              </w:rPr>
+              <w:fldChar w:fldCharType="end"/>
+            </w:r>
+          </w:hyperlink>
+        </w:p>
+        <w:p>
+          <w:pPr>
+            <w:pStyle w:val="TOC3"/>
+            <w:tabs>
+              <w:tab w:val="right" w:leader="dot" w:pos="9062"/>
+            </w:tabs>
+            <w:rPr>
+              <w:rFonts w:eastAsiaTheme="minorEastAsia"/>
+              <w:noProof/>
+              <w:lang w:eastAsia="ja-JP"/>
+            </w:rPr>
+          </w:pPr>
+          <w:hyperlink w:anchor="_Toc497376762" w:history="1">
+            <w:r>
+              <w:rPr>
+                <w:rStyle w:val="Hyperlink"/>
+                <w:noProof/>
+              </w:rPr>
+              <w:t>Price</w:t>
+            </w:r>
+            <w:r>
+              <w:rPr>
+                <w:noProof/>
+                <w:webHidden/>
+              </w:rPr>
+              <w:tab/>
+            </w:r>
+            <w:r>
+              <w:rPr>
+                <w:noProof/>
+                <w:webHidden/>
+              </w:rPr>
+              <w:fldChar w:fldCharType="begin"/>
+            </w:r>
+            <w:r>
+              <w:rPr>
+                <w:noProof/>
+                <w:webHidden/>
+              </w:rPr>
+              <w:instrText xml:space="preserve"> PAGEREF _Toc497376762 \h </w:instrText>
+            </w:r>
+            <w:r>
+              <w:rPr>
+                <w:noProof/>
+                <w:webHidden/>
+              </w:rPr>
+            </w:r>
+            <w:r>
+              <w:rPr>
+                <w:noProof/>
+                <w:webHidden/>
+              </w:rPr>
+              <w:fldChar w:fldCharType="separate"/>
+            </w:r>
+            <w:r>
+              <w:rPr>
+                <w:noProof/>
+                <w:webHidden/>
+              </w:rPr>
+              <w:t>3</w:t>
+            </w:r>
+            <w:r>
+              <w:rPr>
+                <w:noProof/>
+                <w:webHidden/>
+              </w:rPr>
+              <w:fldChar w:fldCharType="end"/>
+            </w:r>
+          </w:hyperlink>
+        </w:p>
+        <w:p>
+          <w:pPr>
+            <w:pStyle w:val="TOC3"/>
+            <w:tabs>
+              <w:tab w:val="right" w:leader="dot" w:pos="9062"/>
+            </w:tabs>
+            <w:rPr>
+              <w:rFonts w:eastAsiaTheme="minorEastAsia"/>
+              <w:noProof/>
+              <w:lang w:eastAsia="ja-JP"/>
+            </w:rPr>
+          </w:pPr>
+          <w:hyperlink w:anchor="_Toc497376763" w:history="1">
+            <w:r>
+              <w:rPr>
+                <w:rStyle w:val="Hyperlink"/>
+                <w:noProof/>
+              </w:rPr>
+              <w:t>Promotion</w:t>
+            </w:r>
+            <w:r>
+              <w:rPr>
+                <w:noProof/>
+                <w:webHidden/>
+              </w:rPr>
+              <w:tab/>
+            </w:r>
+            <w:r>
+              <w:rPr>
+                <w:noProof/>
+                <w:webHidden/>
+              </w:rPr>
+              <w:fldChar w:fldCharType="begin"/>
+            </w:r>
+            <w:r>
+              <w:rPr>
+                <w:noProof/>
+                <w:webHidden/>
+              </w:rPr>
+              <w:instrText xml:space="preserve"> PAGEREF _Toc497376763 \h </w:instrText>
+            </w:r>
+            <w:r>
+              <w:rPr>
+                <w:noProof/>
+                <w:webHidden/>
+              </w:rPr>
+            </w:r>
+            <w:r>
+              <w:rPr>
+                <w:noProof/>
+                <w:webHidden/>
+              </w:rPr>
+              <w:fldChar w:fldCharType="separate"/>
+            </w:r>
+            <w:r>
+              <w:rPr>
+                <w:noProof/>
+                <w:webHidden/>
+              </w:rPr>
+              <w:t>3</w:t>
             </w:r>
             <w:r>
               <w:rPr>
@@ -193,16 +823,16 @@
             <w:rPr>
               <w:rFonts w:eastAsiaTheme="minorEastAsia"/>
               <w:noProof/>
-              <w:lang w:eastAsia="de-CH"/>
+              <w:lang w:eastAsia="ja-JP"/>
             </w:rPr>
           </w:pPr>
-          <w:hyperlink w:anchor="_Toc497143768" w:history="1">
+          <w:hyperlink w:anchor="_Toc497376764" w:history="1">
             <w:r>
               <w:rPr>
                 <w:rStyle w:val="Hyperlink"/>
                 <w:noProof/>
               </w:rPr>
-              <w:t>Planung</w:t>
+              <w:t>Zusammenarbeit</w:t>
             </w:r>
             <w:r>
               <w:rPr>
@@ -223,7 +853,7 @@
                 <w:noProof/>
                 <w:webHidden/>
               </w:rPr>
-              <w:instrText xml:space="preserve"> PAGEREF _Toc497143768 \h </w:instrText>
+              <w:instrText xml:space="preserve"> PAGEREF _Toc497376764 \h </w:instrText>
             </w:r>
             <w:r>
               <w:rPr>
@@ -243,7 +873,7 @@
                 <w:noProof/>
                 <w:webHidden/>
               </w:rPr>
-              <w:t>2</w:t>
+              <w:t>3</w:t>
             </w:r>
             <w:r>
               <w:rPr>
@@ -263,16 +893,16 @@
             <w:rPr>
               <w:rFonts w:eastAsiaTheme="minorEastAsia"/>
               <w:noProof/>
-              <w:lang w:eastAsia="de-CH"/>
+              <w:lang w:eastAsia="ja-JP"/>
             </w:rPr>
           </w:pPr>
-          <w:hyperlink w:anchor="_Toc497143769" w:history="1">
+          <w:hyperlink w:anchor="_Toc497376765" w:history="1">
             <w:r>
               <w:rPr>
                 <w:rStyle w:val="Hyperlink"/>
                 <w:noProof/>
               </w:rPr>
-              <w:t>Projektplan</w:t>
+              <w:t>Git</w:t>
             </w:r>
             <w:r>
               <w:rPr>
@@ -293,7 +923,7 @@
                 <w:noProof/>
                 <w:webHidden/>
               </w:rPr>
-              <w:instrText xml:space="preserve"> PAGEREF _Toc497143769 \h </w:instrText>
+              <w:instrText xml:space="preserve"> PAGEREF _Toc497376765 \h </w:instrText>
             </w:r>
             <w:r>
               <w:rPr>
@@ -313,7 +943,7 @@
                 <w:noProof/>
                 <w:webHidden/>
               </w:rPr>
-              <w:t>2</w:t>
+              <w:t>3</w:t>
             </w:r>
             <w:r>
               <w:rPr>
@@ -333,16 +963,16 @@
             <w:rPr>
               <w:rFonts w:eastAsiaTheme="minorEastAsia"/>
               <w:noProof/>
-              <w:lang w:eastAsia="de-CH"/>
+              <w:lang w:eastAsia="ja-JP"/>
             </w:rPr>
           </w:pPr>
-          <w:hyperlink w:anchor="_Toc497143770" w:history="1">
+          <w:hyperlink w:anchor="_Toc497376766" w:history="1">
             <w:r>
               <w:rPr>
                 <w:rStyle w:val="Hyperlink"/>
                 <w:noProof/>
               </w:rPr>
-              <w:t>Abgrenzung</w:t>
+              <w:t>Scrum</w:t>
             </w:r>
             <w:r>
               <w:rPr>
@@ -363,7 +993,7 @@
                 <w:noProof/>
                 <w:webHidden/>
               </w:rPr>
-              <w:instrText xml:space="preserve"> PAGEREF _Toc497143770 \h </w:instrText>
+              <w:instrText xml:space="preserve"> PAGEREF _Toc497376766 \h </w:instrText>
             </w:r>
             <w:r>
               <w:rPr>
@@ -383,7 +1013,217 @@
                 <w:noProof/>
                 <w:webHidden/>
               </w:rPr>
-              <w:t>2</w:t>
+              <w:t>3</w:t>
+            </w:r>
+            <w:r>
+              <w:rPr>
+                <w:noProof/>
+                <w:webHidden/>
+              </w:rPr>
+              <w:fldChar w:fldCharType="end"/>
+            </w:r>
+          </w:hyperlink>
+        </w:p>
+        <w:p>
+          <w:pPr>
+            <w:pStyle w:val="TOC3"/>
+            <w:tabs>
+              <w:tab w:val="right" w:leader="dot" w:pos="9062"/>
+            </w:tabs>
+            <w:rPr>
+              <w:rFonts w:eastAsiaTheme="minorEastAsia"/>
+              <w:noProof/>
+              <w:lang w:eastAsia="ja-JP"/>
+            </w:rPr>
+          </w:pPr>
+          <w:hyperlink w:anchor="_Toc497376767" w:history="1">
+            <w:r>
+              <w:rPr>
+                <w:rStyle w:val="Hyperlink"/>
+                <w:noProof/>
+              </w:rPr>
+              <w:t>Sprints</w:t>
+            </w:r>
+            <w:r>
+              <w:rPr>
+                <w:noProof/>
+                <w:webHidden/>
+              </w:rPr>
+              <w:tab/>
+            </w:r>
+            <w:r>
+              <w:rPr>
+                <w:noProof/>
+                <w:webHidden/>
+              </w:rPr>
+              <w:fldChar w:fldCharType="begin"/>
+            </w:r>
+            <w:r>
+              <w:rPr>
+                <w:noProof/>
+                <w:webHidden/>
+              </w:rPr>
+              <w:instrText xml:space="preserve"> PAGEREF _Toc497376767 \h </w:instrText>
+            </w:r>
+            <w:r>
+              <w:rPr>
+                <w:noProof/>
+                <w:webHidden/>
+              </w:rPr>
+            </w:r>
+            <w:r>
+              <w:rPr>
+                <w:noProof/>
+                <w:webHidden/>
+              </w:rPr>
+              <w:fldChar w:fldCharType="separate"/>
+            </w:r>
+            <w:r>
+              <w:rPr>
+                <w:noProof/>
+                <w:webHidden/>
+              </w:rPr>
+              <w:t>3</w:t>
+            </w:r>
+            <w:r>
+              <w:rPr>
+                <w:noProof/>
+                <w:webHidden/>
+              </w:rPr>
+              <w:fldChar w:fldCharType="end"/>
+            </w:r>
+          </w:hyperlink>
+        </w:p>
+        <w:p>
+          <w:pPr>
+            <w:pStyle w:val="TOC1"/>
+            <w:tabs>
+              <w:tab w:val="right" w:leader="dot" w:pos="9062"/>
+            </w:tabs>
+            <w:rPr>
+              <w:rFonts w:eastAsiaTheme="minorEastAsia"/>
+              <w:noProof/>
+              <w:lang w:eastAsia="ja-JP"/>
+            </w:rPr>
+          </w:pPr>
+          <w:hyperlink w:anchor="_Toc497376768" w:history="1">
+            <w:r>
+              <w:rPr>
+                <w:rStyle w:val="Hyperlink"/>
+                <w:noProof/>
+              </w:rPr>
+              <w:t>Ziele</w:t>
+            </w:r>
+            <w:r>
+              <w:rPr>
+                <w:noProof/>
+                <w:webHidden/>
+              </w:rPr>
+              <w:tab/>
+            </w:r>
+            <w:r>
+              <w:rPr>
+                <w:noProof/>
+                <w:webHidden/>
+              </w:rPr>
+              <w:fldChar w:fldCharType="begin"/>
+            </w:r>
+            <w:r>
+              <w:rPr>
+                <w:noProof/>
+                <w:webHidden/>
+              </w:rPr>
+              <w:instrText xml:space="preserve"> PAGEREF _Toc497376768 \h </w:instrText>
+            </w:r>
+            <w:r>
+              <w:rPr>
+                <w:noProof/>
+                <w:webHidden/>
+              </w:rPr>
+            </w:r>
+            <w:r>
+              <w:rPr>
+                <w:noProof/>
+                <w:webHidden/>
+              </w:rPr>
+              <w:fldChar w:fldCharType="separate"/>
+            </w:r>
+            <w:r>
+              <w:rPr>
+                <w:noProof/>
+                <w:webHidden/>
+              </w:rPr>
+              <w:t>4</w:t>
+            </w:r>
+            <w:r>
+              <w:rPr>
+                <w:noProof/>
+                <w:webHidden/>
+              </w:rPr>
+              <w:fldChar w:fldCharType="end"/>
+            </w:r>
+          </w:hyperlink>
+        </w:p>
+        <w:p>
+          <w:pPr>
+            <w:pStyle w:val="TOC1"/>
+            <w:tabs>
+              <w:tab w:val="right" w:leader="dot" w:pos="9062"/>
+            </w:tabs>
+            <w:rPr>
+              <w:rFonts w:eastAsiaTheme="minorEastAsia"/>
+              <w:noProof/>
+              <w:lang w:eastAsia="ja-JP"/>
+            </w:rPr>
+          </w:pPr>
+          <w:hyperlink w:anchor="_Toc497376769" w:history="1">
+            <w:r>
+              <w:rPr>
+                <w:rStyle w:val="Hyperlink"/>
+                <w:noProof/>
+              </w:rPr>
+              <w:t>Ressourcen</w:t>
+            </w:r>
+            <w:r>
+              <w:rPr>
+                <w:noProof/>
+                <w:webHidden/>
+              </w:rPr>
+              <w:tab/>
+            </w:r>
+            <w:r>
+              <w:rPr>
+                <w:noProof/>
+                <w:webHidden/>
+              </w:rPr>
+              <w:fldChar w:fldCharType="begin"/>
+            </w:r>
+            <w:r>
+              <w:rPr>
+                <w:noProof/>
+                <w:webHidden/>
+              </w:rPr>
+              <w:instrText xml:space="preserve"> PAGEREF _Toc497376769 \h </w:instrText>
+            </w:r>
+            <w:r>
+              <w:rPr>
+                <w:noProof/>
+                <w:webHidden/>
+              </w:rPr>
+            </w:r>
+            <w:r>
+              <w:rPr>
+                <w:noProof/>
+                <w:webHidden/>
+              </w:rPr>
+              <w:fldChar w:fldCharType="separate"/>
+            </w:r>
+            <w:r>
+              <w:rPr>
+                <w:noProof/>
+                <w:webHidden/>
+              </w:rPr>
+              <w:t>4</w:t>
             </w:r>
             <w:r>
               <w:rPr>
@@ -403,16 +1243,16 @@
             <w:rPr>
               <w:rFonts w:eastAsiaTheme="minorEastAsia"/>
               <w:noProof/>
-              <w:lang w:eastAsia="de-CH"/>
+              <w:lang w:eastAsia="ja-JP"/>
             </w:rPr>
           </w:pPr>
-          <w:hyperlink w:anchor="_Toc497143771" w:history="1">
+          <w:hyperlink w:anchor="_Toc497376770" w:history="1">
             <w:r>
               <w:rPr>
                 <w:rStyle w:val="Hyperlink"/>
                 <w:noProof/>
               </w:rPr>
-              <w:t>Qualität</w:t>
+              <w:t>Trello</w:t>
             </w:r>
             <w:r>
               <w:rPr>
@@ -433,7 +1273,7 @@
                 <w:noProof/>
                 <w:webHidden/>
               </w:rPr>
-              <w:instrText xml:space="preserve"> PAGEREF _Toc497143771 \h </w:instrText>
+              <w:instrText xml:space="preserve"> PAGEREF _Toc497376770 \h </w:instrText>
             </w:r>
             <w:r>
               <w:rPr>
@@ -453,7 +1293,7 @@
                 <w:noProof/>
                 <w:webHidden/>
               </w:rPr>
-              <w:t>2</w:t>
+              <w:t>4</w:t>
             </w:r>
             <w:r>
               <w:rPr>
@@ -473,16 +1313,16 @@
             <w:rPr>
               <w:rFonts w:eastAsiaTheme="minorEastAsia"/>
               <w:noProof/>
-              <w:lang w:eastAsia="de-CH"/>
+              <w:lang w:eastAsia="ja-JP"/>
             </w:rPr>
           </w:pPr>
-          <w:hyperlink w:anchor="_Toc497143772" w:history="1">
+          <w:hyperlink w:anchor="_Toc497376771" w:history="1">
             <w:r>
               <w:rPr>
                 <w:rStyle w:val="Hyperlink"/>
                 <w:noProof/>
               </w:rPr>
-              <w:t>Konkurrenzanalyse</w:t>
+              <w:t>Android Studio</w:t>
             </w:r>
             <w:r>
               <w:rPr>
@@ -503,7 +1343,7 @@
                 <w:noProof/>
                 <w:webHidden/>
               </w:rPr>
-              <w:instrText xml:space="preserve"> PAGEREF _Toc497143772 \h </w:instrText>
+              <w:instrText xml:space="preserve"> PAGEREF _Toc497376771 \h </w:instrText>
             </w:r>
             <w:r>
               <w:rPr>
@@ -523,7 +1363,7 @@
                 <w:noProof/>
                 <w:webHidden/>
               </w:rPr>
-              <w:t>2</w:t>
+              <w:t>5</w:t>
             </w:r>
             <w:r>
               <w:rPr>
@@ -543,16 +1383,16 @@
             <w:rPr>
               <w:rFonts w:eastAsiaTheme="minorEastAsia"/>
               <w:noProof/>
-              <w:lang w:eastAsia="de-CH"/>
+              <w:lang w:eastAsia="ja-JP"/>
             </w:rPr>
           </w:pPr>
-          <w:hyperlink w:anchor="_Toc497143773" w:history="1">
+          <w:hyperlink w:anchor="_Toc497376772" w:history="1">
             <w:r>
               <w:rPr>
                 <w:rStyle w:val="Hyperlink"/>
                 <w:noProof/>
               </w:rPr>
-              <w:t>Product placement</w:t>
+              <w:t>Firebase</w:t>
             </w:r>
             <w:r>
               <w:rPr>
@@ -573,7 +1413,7 @@
                 <w:noProof/>
                 <w:webHidden/>
               </w:rPr>
-              <w:instrText xml:space="preserve"> PAGEREF _Toc497143773 \h </w:instrText>
+              <w:instrText xml:space="preserve"> PAGEREF _Toc497376772 \h </w:instrText>
             </w:r>
             <w:r>
               <w:rPr>
@@ -593,7 +1433,77 @@
                 <w:noProof/>
                 <w:webHidden/>
               </w:rPr>
-              <w:t>2</w:t>
+              <w:t>5</w:t>
+            </w:r>
+            <w:r>
+              <w:rPr>
+                <w:noProof/>
+                <w:webHidden/>
+              </w:rPr>
+              <w:fldChar w:fldCharType="end"/>
+            </w:r>
+          </w:hyperlink>
+        </w:p>
+        <w:p>
+          <w:pPr>
+            <w:pStyle w:val="TOC2"/>
+            <w:tabs>
+              <w:tab w:val="right" w:leader="dot" w:pos="9062"/>
+            </w:tabs>
+            <w:rPr>
+              <w:rFonts w:eastAsiaTheme="minorEastAsia"/>
+              <w:noProof/>
+              <w:lang w:eastAsia="ja-JP"/>
+            </w:rPr>
+          </w:pPr>
+          <w:hyperlink w:anchor="_Toc497376773" w:history="1">
+            <w:r>
+              <w:rPr>
+                <w:rStyle w:val="Hyperlink"/>
+                <w:noProof/>
+              </w:rPr>
+              <w:t>GitHub</w:t>
+            </w:r>
+            <w:r>
+              <w:rPr>
+                <w:noProof/>
+                <w:webHidden/>
+              </w:rPr>
+              <w:tab/>
+            </w:r>
+            <w:r>
+              <w:rPr>
+                <w:noProof/>
+                <w:webHidden/>
+              </w:rPr>
+              <w:fldChar w:fldCharType="begin"/>
+            </w:r>
+            <w:r>
+              <w:rPr>
+                <w:noProof/>
+                <w:webHidden/>
+              </w:rPr>
+              <w:instrText xml:space="preserve"> PAGEREF _Toc497376773 \h </w:instrText>
+            </w:r>
+            <w:r>
+              <w:rPr>
+                <w:noProof/>
+                <w:webHidden/>
+              </w:rPr>
+            </w:r>
+            <w:r>
+              <w:rPr>
+                <w:noProof/>
+                <w:webHidden/>
+              </w:rPr>
+              <w:fldChar w:fldCharType="separate"/>
+            </w:r>
+            <w:r>
+              <w:rPr>
+                <w:noProof/>
+                <w:webHidden/>
+              </w:rPr>
+              <w:t>5</w:t>
             </w:r>
             <w:r>
               <w:rPr>
@@ -613,16 +1523,16 @@
             <w:rPr>
               <w:rFonts w:eastAsiaTheme="minorEastAsia"/>
               <w:noProof/>
-              <w:lang w:eastAsia="de-CH"/>
+              <w:lang w:eastAsia="ja-JP"/>
             </w:rPr>
           </w:pPr>
-          <w:hyperlink w:anchor="_Toc497143774" w:history="1">
+          <w:hyperlink w:anchor="_Toc497376774" w:history="1">
             <w:r>
               <w:rPr>
                 <w:rStyle w:val="Hyperlink"/>
                 <w:noProof/>
               </w:rPr>
-              <w:t>Zusammenarbeit</w:t>
+              <w:t>Produkt</w:t>
             </w:r>
             <w:r>
               <w:rPr>
@@ -643,7 +1553,7 @@
                 <w:noProof/>
                 <w:webHidden/>
               </w:rPr>
-              <w:instrText xml:space="preserve"> PAGEREF _Toc497143774 \h </w:instrText>
+              <w:instrText xml:space="preserve"> PAGEREF _Toc497376774 \h </w:instrText>
             </w:r>
             <w:r>
               <w:rPr>
@@ -663,7 +1573,77 @@
                 <w:noProof/>
                 <w:webHidden/>
               </w:rPr>
-              <w:t>2</w:t>
+              <w:t>5</w:t>
+            </w:r>
+            <w:r>
+              <w:rPr>
+                <w:noProof/>
+                <w:webHidden/>
+              </w:rPr>
+              <w:fldChar w:fldCharType="end"/>
+            </w:r>
+          </w:hyperlink>
+        </w:p>
+        <w:p>
+          <w:pPr>
+            <w:pStyle w:val="TOC1"/>
+            <w:tabs>
+              <w:tab w:val="right" w:leader="dot" w:pos="9062"/>
+            </w:tabs>
+            <w:rPr>
+              <w:rFonts w:eastAsiaTheme="minorEastAsia"/>
+              <w:noProof/>
+              <w:lang w:eastAsia="ja-JP"/>
+            </w:rPr>
+          </w:pPr>
+          <w:hyperlink w:anchor="_Toc497376775" w:history="1">
+            <w:r>
+              <w:rPr>
+                <w:rStyle w:val="Hyperlink"/>
+                <w:noProof/>
+              </w:rPr>
+              <w:t>Protokolle</w:t>
+            </w:r>
+            <w:r>
+              <w:rPr>
+                <w:noProof/>
+                <w:webHidden/>
+              </w:rPr>
+              <w:tab/>
+            </w:r>
+            <w:r>
+              <w:rPr>
+                <w:noProof/>
+                <w:webHidden/>
+              </w:rPr>
+              <w:fldChar w:fldCharType="begin"/>
+            </w:r>
+            <w:r>
+              <w:rPr>
+                <w:noProof/>
+                <w:webHidden/>
+              </w:rPr>
+              <w:instrText xml:space="preserve"> PAGEREF _Toc497376775 \h </w:instrText>
+            </w:r>
+            <w:r>
+              <w:rPr>
+                <w:noProof/>
+                <w:webHidden/>
+              </w:rPr>
+            </w:r>
+            <w:r>
+              <w:rPr>
+                <w:noProof/>
+                <w:webHidden/>
+              </w:rPr>
+              <w:fldChar w:fldCharType="separate"/>
+            </w:r>
+            <w:r>
+              <w:rPr>
+                <w:noProof/>
+                <w:webHidden/>
+              </w:rPr>
+              <w:t>6</w:t>
             </w:r>
             <w:r>
               <w:rPr>
@@ -683,16 +1663,16 @@
             <w:rPr>
               <w:rFonts w:eastAsiaTheme="minorEastAsia"/>
               <w:noProof/>
-              <w:lang w:eastAsia="de-CH"/>
+              <w:lang w:eastAsia="ja-JP"/>
             </w:rPr>
           </w:pPr>
-          <w:hyperlink w:anchor="_Toc497143775" w:history="1">
+          <w:hyperlink w:anchor="_Toc497376776" w:history="1">
             <w:r>
               <w:rPr>
                 <w:rStyle w:val="Hyperlink"/>
                 <w:noProof/>
               </w:rPr>
-              <w:t>Git</w:t>
+              <w:t>Entscheidungen</w:t>
             </w:r>
             <w:r>
               <w:rPr>
@@ -713,7 +1693,7 @@
                 <w:noProof/>
                 <w:webHidden/>
               </w:rPr>
-              <w:instrText xml:space="preserve"> PAGEREF _Toc497143775 \h </w:instrText>
+              <w:instrText xml:space="preserve"> PAGEREF _Toc497376776 \h </w:instrText>
             </w:r>
             <w:r>
               <w:rPr>
@@ -733,917 +1713,7 @@
                 <w:noProof/>
                 <w:webHidden/>
               </w:rPr>
-              <w:t>2</w:t>
-            </w:r>
-            <w:r>
-              <w:rPr>
-                <w:noProof/>
-                <w:webHidden/>
-              </w:rPr>
-              <w:fldChar w:fldCharType="end"/>
-            </w:r>
-          </w:hyperlink>
-        </w:p>
-        <w:p>
-          <w:pPr>
-            <w:pStyle w:val="TOC2"/>
-            <w:tabs>
-              <w:tab w:val="right" w:leader="dot" w:pos="9062"/>
-            </w:tabs>
-            <w:rPr>
-              <w:rFonts w:eastAsiaTheme="minorEastAsia"/>
-              <w:noProof/>
-              <w:lang w:eastAsia="de-CH"/>
-            </w:rPr>
-          </w:pPr>
-          <w:hyperlink w:anchor="_Toc497143776" w:history="1">
-            <w:r>
-              <w:rPr>
-                <w:rStyle w:val="Hyperlink"/>
-                <w:noProof/>
-              </w:rPr>
-              <w:t>Scrum</w:t>
-            </w:r>
-            <w:r>
-              <w:rPr>
-                <w:noProof/>
-                <w:webHidden/>
-              </w:rPr>
-              <w:tab/>
-            </w:r>
-            <w:r>
-              <w:rPr>
-                <w:noProof/>
-                <w:webHidden/>
-              </w:rPr>
-              <w:fldChar w:fldCharType="begin"/>
-            </w:r>
-            <w:r>
-              <w:rPr>
-                <w:noProof/>
-                <w:webHidden/>
-              </w:rPr>
-              <w:instrText xml:space="preserve"> PAGEREF _Toc497143776 \h </w:instrText>
-            </w:r>
-            <w:r>
-              <w:rPr>
-                <w:noProof/>
-                <w:webHidden/>
-              </w:rPr>
-            </w:r>
-            <w:r>
-              <w:rPr>
-                <w:noProof/>
-                <w:webHidden/>
-              </w:rPr>
-              <w:fldChar w:fldCharType="separate"/>
-            </w:r>
-            <w:r>
-              <w:rPr>
-                <w:noProof/>
-                <w:webHidden/>
-              </w:rPr>
-              <w:t>2</w:t>
-            </w:r>
-            <w:r>
-              <w:rPr>
-                <w:noProof/>
-                <w:webHidden/>
-              </w:rPr>
-              <w:fldChar w:fldCharType="end"/>
-            </w:r>
-          </w:hyperlink>
-        </w:p>
-        <w:p>
-          <w:pPr>
-            <w:pStyle w:val="TOC3"/>
-            <w:tabs>
-              <w:tab w:val="right" w:leader="dot" w:pos="9062"/>
-            </w:tabs>
-            <w:rPr>
-              <w:rFonts w:eastAsiaTheme="minorEastAsia"/>
-              <w:noProof/>
-              <w:lang w:eastAsia="de-CH"/>
-            </w:rPr>
-          </w:pPr>
-          <w:hyperlink w:anchor="_Toc497143777" w:history="1">
-            <w:r>
-              <w:rPr>
-                <w:rStyle w:val="Hyperlink"/>
-                <w:noProof/>
-              </w:rPr>
-              <w:t>Sprints</w:t>
-            </w:r>
-            <w:r>
-              <w:rPr>
-                <w:noProof/>
-                <w:webHidden/>
-              </w:rPr>
-              <w:tab/>
-            </w:r>
-            <w:r>
-              <w:rPr>
-                <w:noProof/>
-                <w:webHidden/>
-              </w:rPr>
-              <w:fldChar w:fldCharType="begin"/>
-            </w:r>
-            <w:r>
-              <w:rPr>
-                <w:noProof/>
-                <w:webHidden/>
-              </w:rPr>
-              <w:instrText xml:space="preserve"> PAGEREF _Toc497143777 \h </w:instrText>
-            </w:r>
-            <w:r>
-              <w:rPr>
-                <w:noProof/>
-                <w:webHidden/>
-              </w:rPr>
-            </w:r>
-            <w:r>
-              <w:rPr>
-                <w:noProof/>
-                <w:webHidden/>
-              </w:rPr>
-              <w:fldChar w:fldCharType="separate"/>
-            </w:r>
-            <w:r>
-              <w:rPr>
-                <w:noProof/>
-                <w:webHidden/>
-              </w:rPr>
-              <w:t>3</w:t>
-            </w:r>
-            <w:r>
-              <w:rPr>
-                <w:noProof/>
-                <w:webHidden/>
-              </w:rPr>
-              <w:fldChar w:fldCharType="end"/>
-            </w:r>
-          </w:hyperlink>
-        </w:p>
-        <w:p>
-          <w:pPr>
-            <w:pStyle w:val="TOC3"/>
-            <w:tabs>
-              <w:tab w:val="right" w:leader="dot" w:pos="9062"/>
-            </w:tabs>
-            <w:rPr>
-              <w:rFonts w:eastAsiaTheme="minorEastAsia"/>
-              <w:noProof/>
-              <w:lang w:eastAsia="de-CH"/>
-            </w:rPr>
-          </w:pPr>
-          <w:hyperlink w:anchor="_Toc497143778" w:history="1">
-            <w:r>
-              <w:rPr>
-                <w:rStyle w:val="Hyperlink"/>
-                <w:noProof/>
-              </w:rPr>
-              <w:t>Daily meetings</w:t>
-            </w:r>
-            <w:r>
-              <w:rPr>
-                <w:noProof/>
-                <w:webHidden/>
-              </w:rPr>
-              <w:tab/>
-            </w:r>
-            <w:r>
-              <w:rPr>
-                <w:noProof/>
-                <w:webHidden/>
-              </w:rPr>
-              <w:fldChar w:fldCharType="begin"/>
-            </w:r>
-            <w:r>
-              <w:rPr>
-                <w:noProof/>
-                <w:webHidden/>
-              </w:rPr>
-              <w:instrText xml:space="preserve"> PAGEREF _Toc497143778 \h </w:instrText>
-            </w:r>
-            <w:r>
-              <w:rPr>
-                <w:noProof/>
-                <w:webHidden/>
-              </w:rPr>
-            </w:r>
-            <w:r>
-              <w:rPr>
-                <w:noProof/>
-                <w:webHidden/>
-              </w:rPr>
-              <w:fldChar w:fldCharType="separate"/>
-            </w:r>
-            <w:r>
-              <w:rPr>
-                <w:noProof/>
-                <w:webHidden/>
-              </w:rPr>
-              <w:t>3</w:t>
-            </w:r>
-            <w:r>
-              <w:rPr>
-                <w:noProof/>
-                <w:webHidden/>
-              </w:rPr>
-              <w:fldChar w:fldCharType="end"/>
-            </w:r>
-          </w:hyperlink>
-        </w:p>
-        <w:p>
-          <w:pPr>
-            <w:pStyle w:val="TOC3"/>
-            <w:tabs>
-              <w:tab w:val="right" w:leader="dot" w:pos="9062"/>
-            </w:tabs>
-            <w:rPr>
-              <w:rFonts w:eastAsiaTheme="minorEastAsia"/>
-              <w:noProof/>
-              <w:lang w:eastAsia="de-CH"/>
-            </w:rPr>
-          </w:pPr>
-          <w:hyperlink w:anchor="_Toc497143779" w:history="1">
-            <w:r>
-              <w:rPr>
-                <w:rStyle w:val="Hyperlink"/>
-                <w:noProof/>
-              </w:rPr>
-              <w:t>Spring retrospective</w:t>
-            </w:r>
-            <w:r>
-              <w:rPr>
-                <w:noProof/>
-                <w:webHidden/>
-              </w:rPr>
-              <w:tab/>
-            </w:r>
-            <w:r>
-              <w:rPr>
-                <w:noProof/>
-                <w:webHidden/>
-              </w:rPr>
-              <w:fldChar w:fldCharType="begin"/>
-            </w:r>
-            <w:r>
-              <w:rPr>
-                <w:noProof/>
-                <w:webHidden/>
-              </w:rPr>
-              <w:instrText xml:space="preserve"> PAGEREF _Toc497143779 \h </w:instrText>
-            </w:r>
-            <w:r>
-              <w:rPr>
-                <w:noProof/>
-                <w:webHidden/>
-              </w:rPr>
-            </w:r>
-            <w:r>
-              <w:rPr>
-                <w:noProof/>
-                <w:webHidden/>
-              </w:rPr>
-              <w:fldChar w:fldCharType="separate"/>
-            </w:r>
-            <w:r>
-              <w:rPr>
-                <w:noProof/>
-                <w:webHidden/>
-              </w:rPr>
-              <w:t>3</w:t>
-            </w:r>
-            <w:r>
-              <w:rPr>
-                <w:noProof/>
-                <w:webHidden/>
-              </w:rPr>
-              <w:fldChar w:fldCharType="end"/>
-            </w:r>
-          </w:hyperlink>
-        </w:p>
-        <w:p>
-          <w:pPr>
-            <w:pStyle w:val="TOC1"/>
-            <w:tabs>
-              <w:tab w:val="right" w:leader="dot" w:pos="9062"/>
-            </w:tabs>
-            <w:rPr>
-              <w:rFonts w:eastAsiaTheme="minorEastAsia"/>
-              <w:noProof/>
-              <w:lang w:eastAsia="de-CH"/>
-            </w:rPr>
-          </w:pPr>
-          <w:hyperlink w:anchor="_Toc497143780" w:history="1">
-            <w:r>
-              <w:rPr>
-                <w:rStyle w:val="Hyperlink"/>
-                <w:noProof/>
-              </w:rPr>
-              <w:t>Ziele</w:t>
-            </w:r>
-            <w:r>
-              <w:rPr>
-                <w:noProof/>
-                <w:webHidden/>
-              </w:rPr>
-              <w:tab/>
-            </w:r>
-            <w:r>
-              <w:rPr>
-                <w:noProof/>
-                <w:webHidden/>
-              </w:rPr>
-              <w:fldChar w:fldCharType="begin"/>
-            </w:r>
-            <w:r>
-              <w:rPr>
-                <w:noProof/>
-                <w:webHidden/>
-              </w:rPr>
-              <w:instrText xml:space="preserve"> PAGEREF _Toc497143780 \h </w:instrText>
-            </w:r>
-            <w:r>
-              <w:rPr>
-                <w:noProof/>
-                <w:webHidden/>
-              </w:rPr>
-            </w:r>
-            <w:r>
-              <w:rPr>
-                <w:noProof/>
-                <w:webHidden/>
-              </w:rPr>
-              <w:fldChar w:fldCharType="separate"/>
-            </w:r>
-            <w:r>
-              <w:rPr>
-                <w:noProof/>
-                <w:webHidden/>
-              </w:rPr>
-              <w:t>3</w:t>
-            </w:r>
-            <w:r>
-              <w:rPr>
-                <w:noProof/>
-                <w:webHidden/>
-              </w:rPr>
-              <w:fldChar w:fldCharType="end"/>
-            </w:r>
-          </w:hyperlink>
-        </w:p>
-        <w:p>
-          <w:pPr>
-            <w:pStyle w:val="TOC1"/>
-            <w:tabs>
-              <w:tab w:val="right" w:leader="dot" w:pos="9062"/>
-            </w:tabs>
-            <w:rPr>
-              <w:rFonts w:eastAsiaTheme="minorEastAsia"/>
-              <w:noProof/>
-              <w:lang w:eastAsia="de-CH"/>
-            </w:rPr>
-          </w:pPr>
-          <w:hyperlink w:anchor="_Toc497143781" w:history="1">
-            <w:r>
-              <w:rPr>
-                <w:rStyle w:val="Hyperlink"/>
-                <w:noProof/>
-              </w:rPr>
-              <w:t>Ressourcen</w:t>
-            </w:r>
-            <w:r>
-              <w:rPr>
-                <w:noProof/>
-                <w:webHidden/>
-              </w:rPr>
-              <w:tab/>
-            </w:r>
-            <w:r>
-              <w:rPr>
-                <w:noProof/>
-                <w:webHidden/>
-              </w:rPr>
-              <w:fldChar w:fldCharType="begin"/>
-            </w:r>
-            <w:r>
-              <w:rPr>
-                <w:noProof/>
-                <w:webHidden/>
-              </w:rPr>
-              <w:instrText xml:space="preserve"> PAGEREF _Toc497143781 \h </w:instrText>
-            </w:r>
-            <w:r>
-              <w:rPr>
-                <w:noProof/>
-                <w:webHidden/>
-              </w:rPr>
-            </w:r>
-            <w:r>
-              <w:rPr>
-                <w:noProof/>
-                <w:webHidden/>
-              </w:rPr>
-              <w:fldChar w:fldCharType="separate"/>
-            </w:r>
-            <w:r>
-              <w:rPr>
-                <w:noProof/>
-                <w:webHidden/>
-              </w:rPr>
-              <w:t>3</w:t>
-            </w:r>
-            <w:r>
-              <w:rPr>
-                <w:noProof/>
-                <w:webHidden/>
-              </w:rPr>
-              <w:fldChar w:fldCharType="end"/>
-            </w:r>
-          </w:hyperlink>
-        </w:p>
-        <w:p>
-          <w:pPr>
-            <w:pStyle w:val="TOC2"/>
-            <w:tabs>
-              <w:tab w:val="right" w:leader="dot" w:pos="9062"/>
-            </w:tabs>
-            <w:rPr>
-              <w:rFonts w:eastAsiaTheme="minorEastAsia"/>
-              <w:noProof/>
-              <w:lang w:eastAsia="de-CH"/>
-            </w:rPr>
-          </w:pPr>
-          <w:hyperlink w:anchor="_Toc497143782" w:history="1">
-            <w:r>
-              <w:rPr>
-                <w:rStyle w:val="Hyperlink"/>
-                <w:noProof/>
-              </w:rPr>
-              <w:t>Trello</w:t>
-            </w:r>
-            <w:r>
-              <w:rPr>
-                <w:noProof/>
-                <w:webHidden/>
-              </w:rPr>
-              <w:tab/>
-            </w:r>
-            <w:r>
-              <w:rPr>
-                <w:noProof/>
-                <w:webHidden/>
-              </w:rPr>
-              <w:fldChar w:fldCharType="begin"/>
-            </w:r>
-            <w:r>
-              <w:rPr>
-                <w:noProof/>
-                <w:webHidden/>
-              </w:rPr>
-              <w:instrText xml:space="preserve"> PAGEREF _Toc497143782 \h </w:instrText>
-            </w:r>
-            <w:r>
-              <w:rPr>
-                <w:noProof/>
-                <w:webHidden/>
-              </w:rPr>
-            </w:r>
-            <w:r>
-              <w:rPr>
-                <w:noProof/>
-                <w:webHidden/>
-              </w:rPr>
-              <w:fldChar w:fldCharType="separate"/>
-            </w:r>
-            <w:r>
-              <w:rPr>
-                <w:noProof/>
-                <w:webHidden/>
-              </w:rPr>
-              <w:t>3</w:t>
-            </w:r>
-            <w:r>
-              <w:rPr>
-                <w:noProof/>
-                <w:webHidden/>
-              </w:rPr>
-              <w:fldChar w:fldCharType="end"/>
-            </w:r>
-          </w:hyperlink>
-        </w:p>
-        <w:p>
-          <w:pPr>
-            <w:pStyle w:val="TOC2"/>
-            <w:tabs>
-              <w:tab w:val="right" w:leader="dot" w:pos="9062"/>
-            </w:tabs>
-            <w:rPr>
-              <w:rFonts w:eastAsiaTheme="minorEastAsia"/>
-              <w:noProof/>
-              <w:lang w:eastAsia="de-CH"/>
-            </w:rPr>
-          </w:pPr>
-          <w:hyperlink w:anchor="_Toc497143783" w:history="1">
-            <w:r>
-              <w:rPr>
-                <w:rStyle w:val="Hyperlink"/>
-                <w:noProof/>
-              </w:rPr>
-              <w:t>Android Studio</w:t>
-            </w:r>
-            <w:r>
-              <w:rPr>
-                <w:noProof/>
-                <w:webHidden/>
-              </w:rPr>
-              <w:tab/>
-            </w:r>
-            <w:r>
-              <w:rPr>
-                <w:noProof/>
-                <w:webHidden/>
-              </w:rPr>
-              <w:fldChar w:fldCharType="begin"/>
-            </w:r>
-            <w:r>
-              <w:rPr>
-                <w:noProof/>
-                <w:webHidden/>
-              </w:rPr>
-              <w:instrText xml:space="preserve"> PAGEREF _Toc497143783 \h </w:instrText>
-            </w:r>
-            <w:r>
-              <w:rPr>
-                <w:noProof/>
-                <w:webHidden/>
-              </w:rPr>
-            </w:r>
-            <w:r>
-              <w:rPr>
-                <w:noProof/>
-                <w:webHidden/>
-              </w:rPr>
-              <w:fldChar w:fldCharType="separate"/>
-            </w:r>
-            <w:r>
-              <w:rPr>
-                <w:noProof/>
-                <w:webHidden/>
-              </w:rPr>
-              <w:t>4</w:t>
-            </w:r>
-            <w:r>
-              <w:rPr>
-                <w:noProof/>
-                <w:webHidden/>
-              </w:rPr>
-              <w:fldChar w:fldCharType="end"/>
-            </w:r>
-          </w:hyperlink>
-        </w:p>
-        <w:p>
-          <w:pPr>
-            <w:pStyle w:val="TOC2"/>
-            <w:tabs>
-              <w:tab w:val="right" w:leader="dot" w:pos="9062"/>
-            </w:tabs>
-            <w:rPr>
-              <w:rFonts w:eastAsiaTheme="minorEastAsia"/>
-              <w:noProof/>
-              <w:lang w:eastAsia="de-CH"/>
-            </w:rPr>
-          </w:pPr>
-          <w:hyperlink w:anchor="_Toc497143784" w:history="1">
-            <w:r>
-              <w:rPr>
-                <w:rStyle w:val="Hyperlink"/>
-                <w:noProof/>
-              </w:rPr>
-              <w:t>Firebase</w:t>
-            </w:r>
-            <w:r>
-              <w:rPr>
-                <w:noProof/>
-                <w:webHidden/>
-              </w:rPr>
-              <w:tab/>
-            </w:r>
-            <w:r>
-              <w:rPr>
-                <w:noProof/>
-                <w:webHidden/>
-              </w:rPr>
-              <w:fldChar w:fldCharType="begin"/>
-            </w:r>
-            <w:r>
-              <w:rPr>
-                <w:noProof/>
-                <w:webHidden/>
-              </w:rPr>
-              <w:instrText xml:space="preserve"> PAGEREF _Toc497143784 \h </w:instrText>
-            </w:r>
-            <w:r>
-              <w:rPr>
-                <w:noProof/>
-                <w:webHidden/>
-              </w:rPr>
-            </w:r>
-            <w:r>
-              <w:rPr>
-                <w:noProof/>
-                <w:webHidden/>
-              </w:rPr>
-              <w:fldChar w:fldCharType="separate"/>
-            </w:r>
-            <w:r>
-              <w:rPr>
-                <w:noProof/>
-                <w:webHidden/>
-              </w:rPr>
-              <w:t>4</w:t>
-            </w:r>
-            <w:r>
-              <w:rPr>
-                <w:noProof/>
-                <w:webHidden/>
-              </w:rPr>
-              <w:fldChar w:fldCharType="end"/>
-            </w:r>
-          </w:hyperlink>
-        </w:p>
-        <w:p>
-          <w:pPr>
-            <w:pStyle w:val="TOC2"/>
-            <w:tabs>
-              <w:tab w:val="right" w:leader="dot" w:pos="9062"/>
-            </w:tabs>
-            <w:rPr>
-              <w:rFonts w:eastAsiaTheme="minorEastAsia"/>
-              <w:noProof/>
-              <w:lang w:eastAsia="de-CH"/>
-            </w:rPr>
-          </w:pPr>
-          <w:hyperlink w:anchor="_Toc497143785" w:history="1">
-            <w:r>
-              <w:rPr>
-                <w:rStyle w:val="Hyperlink"/>
-                <w:noProof/>
-              </w:rPr>
-              <w:t>GitHub</w:t>
-            </w:r>
-            <w:r>
-              <w:rPr>
-                <w:noProof/>
-                <w:webHidden/>
-              </w:rPr>
-              <w:tab/>
-            </w:r>
-            <w:r>
-              <w:rPr>
-                <w:noProof/>
-                <w:webHidden/>
-              </w:rPr>
-              <w:fldChar w:fldCharType="begin"/>
-            </w:r>
-            <w:r>
-              <w:rPr>
-                <w:noProof/>
-                <w:webHidden/>
-              </w:rPr>
-              <w:instrText xml:space="preserve"> PAGEREF _Toc497143785 \h </w:instrText>
-            </w:r>
-            <w:r>
-              <w:rPr>
-                <w:noProof/>
-                <w:webHidden/>
-              </w:rPr>
-            </w:r>
-            <w:r>
-              <w:rPr>
-                <w:noProof/>
-                <w:webHidden/>
-              </w:rPr>
-              <w:fldChar w:fldCharType="separate"/>
-            </w:r>
-            <w:r>
-              <w:rPr>
-                <w:noProof/>
-                <w:webHidden/>
-              </w:rPr>
-              <w:t>4</w:t>
-            </w:r>
-            <w:r>
-              <w:rPr>
-                <w:noProof/>
-                <w:webHidden/>
-              </w:rPr>
-              <w:fldChar w:fldCharType="end"/>
-            </w:r>
-          </w:hyperlink>
-        </w:p>
-        <w:p>
-          <w:pPr>
-            <w:pStyle w:val="TOC1"/>
-            <w:tabs>
-              <w:tab w:val="right" w:leader="dot" w:pos="9062"/>
-            </w:tabs>
-            <w:rPr>
-              <w:rFonts w:eastAsiaTheme="minorEastAsia"/>
-              <w:noProof/>
-              <w:lang w:eastAsia="de-CH"/>
-            </w:rPr>
-          </w:pPr>
-          <w:hyperlink w:anchor="_Toc497143786" w:history="1">
-            <w:r>
-              <w:rPr>
-                <w:rStyle w:val="Hyperlink"/>
-                <w:noProof/>
-              </w:rPr>
-              <w:t>Produkt</w:t>
-            </w:r>
-            <w:r>
-              <w:rPr>
-                <w:noProof/>
-                <w:webHidden/>
-              </w:rPr>
-              <w:tab/>
-            </w:r>
-            <w:r>
-              <w:rPr>
-                <w:noProof/>
-                <w:webHidden/>
-              </w:rPr>
-              <w:fldChar w:fldCharType="begin"/>
-            </w:r>
-            <w:r>
-              <w:rPr>
-                <w:noProof/>
-                <w:webHidden/>
-              </w:rPr>
-              <w:instrText xml:space="preserve"> PAGEREF _Toc497143786 \h </w:instrText>
-            </w:r>
-            <w:r>
-              <w:rPr>
-                <w:noProof/>
-                <w:webHidden/>
-              </w:rPr>
-            </w:r>
-            <w:r>
-              <w:rPr>
-                <w:noProof/>
-                <w:webHidden/>
-              </w:rPr>
-              <w:fldChar w:fldCharType="separate"/>
-            </w:r>
-            <w:r>
-              <w:rPr>
-                <w:noProof/>
-                <w:webHidden/>
-              </w:rPr>
-              <w:t>4</w:t>
-            </w:r>
-            <w:r>
-              <w:rPr>
-                <w:noProof/>
-                <w:webHidden/>
-              </w:rPr>
-              <w:fldChar w:fldCharType="end"/>
-            </w:r>
-          </w:hyperlink>
-        </w:p>
-        <w:p>
-          <w:pPr>
-            <w:pStyle w:val="TOC1"/>
-            <w:tabs>
-              <w:tab w:val="right" w:leader="dot" w:pos="9062"/>
-            </w:tabs>
-            <w:rPr>
-              <w:rFonts w:eastAsiaTheme="minorEastAsia"/>
-              <w:noProof/>
-              <w:lang w:eastAsia="de-CH"/>
-            </w:rPr>
-          </w:pPr>
-          <w:hyperlink w:anchor="_Toc497143787" w:history="1">
-            <w:r>
-              <w:rPr>
-                <w:rStyle w:val="Hyperlink"/>
-                <w:noProof/>
-              </w:rPr>
-              <w:t>Protokolle</w:t>
-            </w:r>
-            <w:r>
-              <w:rPr>
-                <w:noProof/>
-                <w:webHidden/>
-              </w:rPr>
-              <w:tab/>
-            </w:r>
-            <w:r>
-              <w:rPr>
-                <w:noProof/>
-                <w:webHidden/>
-              </w:rPr>
-              <w:fldChar w:fldCharType="begin"/>
-            </w:r>
-            <w:r>
-              <w:rPr>
-                <w:noProof/>
-                <w:webHidden/>
-              </w:rPr>
-              <w:instrText xml:space="preserve"> PAGEREF _Toc497143787 \h </w:instrText>
-            </w:r>
-            <w:r>
-              <w:rPr>
-                <w:noProof/>
-                <w:webHidden/>
-              </w:rPr>
-            </w:r>
-            <w:r>
-              <w:rPr>
-                <w:noProof/>
-                <w:webHidden/>
-              </w:rPr>
-              <w:fldChar w:fldCharType="separate"/>
-            </w:r>
-            <w:r>
-              <w:rPr>
-                <w:noProof/>
-                <w:webHidden/>
-              </w:rPr>
-              <w:t>5</w:t>
-            </w:r>
-            <w:r>
-              <w:rPr>
-                <w:noProof/>
-                <w:webHidden/>
-              </w:rPr>
-              <w:fldChar w:fldCharType="end"/>
-            </w:r>
-          </w:hyperlink>
-        </w:p>
-        <w:p>
-          <w:pPr>
-            <w:pStyle w:val="TOC2"/>
-            <w:tabs>
-              <w:tab w:val="right" w:leader="dot" w:pos="9062"/>
-            </w:tabs>
-            <w:rPr>
-              <w:rFonts w:eastAsiaTheme="minorEastAsia"/>
-              <w:noProof/>
-              <w:lang w:eastAsia="de-CH"/>
-            </w:rPr>
-          </w:pPr>
-          <w:hyperlink w:anchor="_Toc497143788" w:history="1">
-            <w:r>
-              <w:rPr>
-                <w:rStyle w:val="Hyperlink"/>
-                <w:noProof/>
-              </w:rPr>
-              <w:t>Entscheidungen</w:t>
-            </w:r>
-            <w:r>
-              <w:rPr>
-                <w:noProof/>
-                <w:webHidden/>
-              </w:rPr>
-              <w:tab/>
-            </w:r>
-            <w:r>
-              <w:rPr>
-                <w:noProof/>
-                <w:webHidden/>
-              </w:rPr>
-              <w:fldChar w:fldCharType="begin"/>
-            </w:r>
-            <w:r>
-              <w:rPr>
-                <w:noProof/>
-                <w:webHidden/>
-              </w:rPr>
-              <w:instrText xml:space="preserve"> PAGEREF _Toc497143788 \h </w:instrText>
-            </w:r>
-            <w:r>
-              <w:rPr>
-                <w:noProof/>
-                <w:webHidden/>
-              </w:rPr>
-            </w:r>
-            <w:r>
-              <w:rPr>
-                <w:noProof/>
-                <w:webHidden/>
-              </w:rPr>
-              <w:fldChar w:fldCharType="separate"/>
-            </w:r>
-            <w:r>
-              <w:rPr>
-                <w:noProof/>
-                <w:webHidden/>
-              </w:rPr>
-              <w:t>5</w:t>
+              <w:t>6</w:t>
             </w:r>
             <w:r>
               <w:rPr>
@@ -1677,74 +1747,67 @@
       </w:pPr>
       <w:r>
         <w:lastRenderedPageBreak/>
-        <w:t>Dokumentation Entertainnet</w:t>
-      </w:r>
+        <w:t xml:space="preserve">Dokumentation </w:t>
+      </w:r>
+      <w:proofErr w:type="spellStart"/>
+      <w:r>
+        <w:t>Entertainnet</w:t>
+      </w:r>
+      <w:proofErr w:type="spellEnd"/>
     </w:p>
     <w:p>
       <w:pPr>
         <w:pStyle w:val="Heading1"/>
       </w:pPr>
-      <w:bookmarkStart w:id="0" w:name="_Toc497143766"/>
-      <w:r>
-        <w:t>Allgemein</w:t>
+      <w:bookmarkStart w:id="0" w:name="_Toc497376753"/>
+      <w:r>
+        <w:t>E</w:t>
+      </w:r>
+      <w:r>
+        <w:t>inleitung</w:t>
       </w:r>
       <w:bookmarkEnd w:id="0"/>
     </w:p>
     <w:p>
-      <w:pPr>
-        <w:rPr>
-          <w:color w:val="FF0000"/>
-        </w:rPr>
-      </w:pPr>
-      <w:r>
-        <w:rPr>
-          <w:color w:val="FF0000"/>
-        </w:rPr>
-        <w:t>Wie gehen wir mit Falscheingaben um?</w:t>
-      </w:r>
+      <w:r>
+        <w:t>Unsere Unternehmung «</w:t>
+      </w:r>
+      <w:proofErr w:type="spellStart"/>
+      <w:r>
+        <w:t>Entertainnet</w:t>
+      </w:r>
+      <w:proofErr w:type="spellEnd"/>
+      <w:r>
+        <w:t xml:space="preserve">» </w:t>
+      </w:r>
+      <w:r>
+        <w:t xml:space="preserve">erstellt im Modul 306 eine mobile Android Applikation. </w:t>
+      </w:r>
+    </w:p>
+    <w:p>
+      <w:r>
+        <w:t xml:space="preserve">Die Idee für die Applikation ist das Anlegen und Abrufen von Witzen. Jeder soll Witze posten und diese abrufen können, wann und wo dies gewünscht wird. </w:t>
+      </w:r>
+    </w:p>
+    <w:p>
+      <w:pPr>
+        <w:pStyle w:val="Heading1"/>
+      </w:pPr>
+      <w:bookmarkStart w:id="1" w:name="_Toc497376754"/>
+      <w:r>
+        <w:t>Planung</w:t>
+      </w:r>
+      <w:bookmarkEnd w:id="1"/>
     </w:p>
     <w:p>
       <w:pPr>
         <w:pStyle w:val="Heading2"/>
       </w:pPr>
-      <w:bookmarkStart w:id="1" w:name="_Toc497143767"/>
-      <w:r>
-        <w:t>Einleitung</w:t>
-      </w:r>
-      <w:bookmarkEnd w:id="1"/>
-    </w:p>
-    <w:p>
-      <w:r>
-        <w:t xml:space="preserve">Unsere Unternehmung «Entertainnet» </w:t>
-      </w:r>
-      <w:r>
-        <w:t xml:space="preserve">erstellt im Modul 306 eine mobile Android Applikation. </w:t>
-      </w:r>
-    </w:p>
-    <w:p>
-      <w:r>
-        <w:t xml:space="preserve">Die Idee für die Applikation ist das Anlegen und Abrufen von Witzen. Jeder soll Witze posten und diese abrufen können, wann und wo dies gewünscht wird. </w:t>
-      </w:r>
-    </w:p>
-    <w:p>
-      <w:pPr>
-        <w:pStyle w:val="Heading1"/>
-      </w:pPr>
-      <w:bookmarkStart w:id="2" w:name="_Toc497143768"/>
-      <w:r>
-        <w:t>Planung</w:t>
+      <w:bookmarkStart w:id="2" w:name="_Toc497376755"/>
+      <w:r>
+        <w:t>Projektplan</w:t>
       </w:r>
       <w:bookmarkEnd w:id="2"/>
-    </w:p>
-    <w:p>
-      <w:pPr>
-        <w:pStyle w:val="Heading2"/>
-      </w:pPr>
-      <w:bookmarkStart w:id="3" w:name="_Toc497143769"/>
-      <w:r>
-        <w:t>Projektplan</w:t>
-      </w:r>
-      <w:bookmarkEnd w:id="3"/>
     </w:p>
     <w:p>
       <w:pPr>
@@ -1775,11 +1838,11 @@
       <w:pPr>
         <w:pStyle w:val="Heading2"/>
       </w:pPr>
-      <w:bookmarkStart w:id="4" w:name="_Toc497143772"/>
+      <w:bookmarkStart w:id="3" w:name="_Toc497376756"/>
       <w:r>
         <w:t>Konkurrenzanalyse</w:t>
       </w:r>
-      <w:bookmarkEnd w:id="4"/>
+      <w:bookmarkEnd w:id="3"/>
     </w:p>
     <w:p>
       <w:pPr>
@@ -1791,66 +1854,57 @@
         <w:rPr>
           <w:color w:val="FF0000"/>
         </w:rPr>
-        <w:t>Welche vergleichbaren Dienste gibt es bereits? Vithun</w:t>
-      </w:r>
+        <w:t xml:space="preserve">Welche vergleichbaren Dienste gibt es bereits? </w:t>
+      </w:r>
+      <w:proofErr w:type="spellStart"/>
+      <w:r>
+        <w:rPr>
+          <w:color w:val="FF0000"/>
+        </w:rPr>
+        <w:t>Vithun</w:t>
+      </w:r>
+      <w:proofErr w:type="spellEnd"/>
     </w:p>
     <w:p>
       <w:pPr>
         <w:pStyle w:val="Heading2"/>
       </w:pPr>
-      <w:bookmarkStart w:id="5" w:name="_Toc497143770"/>
+      <w:bookmarkStart w:id="4" w:name="_Toc497376757"/>
       <w:r>
         <w:t>Abgrenzung</w:t>
       </w:r>
-      <w:bookmarkEnd w:id="5"/>
-    </w:p>
-    <w:p>
-      <w:r>
-        <w:t>Das Produkt «Entertainnet</w:t>
-      </w:r>
-      <w:r>
-        <w:t xml:space="preserve">» beinhaltet einzig die Android </w:t>
-      </w:r>
-      <w:r>
-        <w:t>App</w:t>
-      </w:r>
-      <w:r>
-        <w:t>likation</w:t>
-      </w:r>
-      <w:r>
-        <w:t xml:space="preserve"> «Entertainnet</w:t>
-      </w:r>
-      <w:r>
-        <w:t>» und</w:t>
-      </w:r>
-      <w:r>
-        <w:t xml:space="preserve"> wird vorerst nicht für andere Systeme entwickelt. </w:t>
-      </w:r>
-    </w:p>
-    <w:p>
-      <w:r>
-        <w:t>Zu den Funktionalitäten der App gehört das Anmelden, Registrieren, Ausloggen, Abrufen von Witzen und das Erstellen von Witzen.</w:t>
-      </w:r>
-      <w:r>
-        <w:t xml:space="preserve"> </w:t>
-      </w:r>
-      <w:r>
-        <w:t xml:space="preserve">Für die Witze muss ein Titel, ein Content und </w:t>
-      </w:r>
-      <w:r>
-        <w:t xml:space="preserve">mindestens ein </w:t>
+      <w:bookmarkEnd w:id="4"/>
+    </w:p>
+    <w:p>
+      <w:r>
+        <w:t>Das Produkt «</w:t>
+      </w:r>
+      <w:proofErr w:type="spellStart"/>
+      <w:r>
+        <w:t>Entertainnet</w:t>
+      </w:r>
+      <w:proofErr w:type="spellEnd"/>
+      <w:r>
+        <w:t>» beinhaltet einzig die Android Applikation «</w:t>
+      </w:r>
+      <w:proofErr w:type="spellStart"/>
+      <w:r>
+        <w:t>Entertainnet</w:t>
+      </w:r>
+      <w:proofErr w:type="spellEnd"/>
+      <w:r>
+        <w:t xml:space="preserve">» und wird vorerst nicht für andere Systeme entwickelt. </w:t>
+      </w:r>
+    </w:p>
+    <w:p>
+      <w:r>
+        <w:t xml:space="preserve">Zu den Funktionalitäten der App gehört das Anmelden, Registrieren, Ausloggen, Abrufen von Witzen und das Erstellen von Witzen. Für die Witze muss ein Titel, ein Content und mindestens ein </w:t>
       </w:r>
       <w:r>
         <w:t>Tag</w:t>
       </w:r>
       <w:r>
-        <w:t xml:space="preserve"> </w:t>
-      </w:r>
-      <w:r>
-        <w:t>gesetzt</w:t>
-      </w:r>
-      <w:r>
-        <w:t xml:space="preserve"> werden. </w:t>
+        <w:t xml:space="preserve"> gesetzt werden. </w:t>
       </w:r>
     </w:p>
     <w:p>
@@ -1870,7 +1924,23 @@
         <w:t xml:space="preserve">nicht mehr gelöscht werden. </w:t>
       </w:r>
       <w:r>
-        <w:t xml:space="preserve">In der Produktion sollte es möglich sein, Witze zu kommentieren und wieder zu löschen. Speziell ist jedoch, dass man nicht sieht, wie viele Likes oder Dislikes ein Witz hat, jedoch wenn ein Witz mehr als 5 Dislikes hat, wird er gelöscht. </w:t>
+        <w:t xml:space="preserve">In der Produktion sollte es möglich sein, Witze zu kommentieren und wieder zu löschen. Speziell ist jedoch, dass man nicht sieht, wie viele Likes oder </w:t>
+      </w:r>
+      <w:proofErr w:type="spellStart"/>
+      <w:r>
+        <w:t>Dislikes</w:t>
+      </w:r>
+      <w:proofErr w:type="spellEnd"/>
+      <w:r>
+        <w:t xml:space="preserve"> ein Witz hat, jedoch wenn ein Witz mehr als 5 </w:t>
+      </w:r>
+      <w:proofErr w:type="spellStart"/>
+      <w:r>
+        <w:t>Dislikes</w:t>
+      </w:r>
+      <w:proofErr w:type="spellEnd"/>
+      <w:r>
+        <w:t xml:space="preserve"> hat, wird er gelöscht. </w:t>
       </w:r>
     </w:p>
     <w:p>
@@ -1878,7 +1948,15 @@
         <w:t xml:space="preserve">Was unterscheidet uns zu unserer Konkurrenz? </w:t>
       </w:r>
       <w:r>
-        <w:t xml:space="preserve">Die bekannteste Applikation unserer Konkurrenten, «Jodel», ist für Studenten ausgerichtet. </w:t>
+        <w:t>Die bekannteste Applikation unserer Konkurrenten, «</w:t>
+      </w:r>
+      <w:proofErr w:type="spellStart"/>
+      <w:r>
+        <w:t>Jodel</w:t>
+      </w:r>
+      <w:proofErr w:type="spellEnd"/>
+      <w:r>
+        <w:t xml:space="preserve">», ist für Studenten ausgerichtet. </w:t>
       </w:r>
       <w:r>
         <w:t xml:space="preserve">Unsere Applikation soll jedoch Menschen aller Altersgruppen ansprechen, da vor allem ältere Menschen viel Freude an Witzen haben. </w:t>
@@ -1913,11 +1991,11 @@
       <w:pPr>
         <w:pStyle w:val="Heading2"/>
       </w:pPr>
-      <w:bookmarkStart w:id="6" w:name="_Toc497143771"/>
+      <w:bookmarkStart w:id="5" w:name="_Toc497376758"/>
       <w:r>
         <w:t>Qualität</w:t>
       </w:r>
-      <w:bookmarkEnd w:id="6"/>
+      <w:bookmarkEnd w:id="5"/>
     </w:p>
     <w:p>
       <w:pPr>
@@ -1935,45 +2013,46 @@
         <w:rPr>
           <w:color w:val="FF0000"/>
         </w:rPr>
-        <w:t xml:space="preserve"> Vithun gemacht, Lutz aufbessern</w:t>
-      </w:r>
-    </w:p>
-    <w:p>
-      <w:pPr>
+        <w:t xml:space="preserve"> </w:t>
+      </w:r>
+      <w:proofErr w:type="spellStart"/>
+      <w:r>
         <w:rPr>
           <w:color w:val="FF0000"/>
         </w:rPr>
-      </w:pPr>
-      <w:bookmarkStart w:id="7" w:name="_Ziele"/>
-      <w:bookmarkEnd w:id="7"/>
+        <w:t>Vithun</w:t>
+      </w:r>
+      <w:proofErr w:type="spellEnd"/>
       <w:r>
         <w:rPr>
           <w:color w:val="FF0000"/>
         </w:rPr>
-        <w:t>Bsp: «Jeder der möchte kann ein Konto anlegen» oder «Corporate Design»</w:t>
-      </w:r>
-      <w:r>
-        <w:rPr>
-          <w:color w:val="FF0000"/>
-        </w:rPr>
-        <w:t>, Fragen: Was? nicht Wie?</w:t>
+        <w:t xml:space="preserve"> gemacht, Lutz aufbessern</w:t>
       </w:r>
     </w:p>
     <w:p>
       <w:pPr>
         <w:pStyle w:val="Heading2"/>
       </w:pPr>
+      <w:bookmarkStart w:id="6" w:name="_Ziele"/>
+      <w:bookmarkStart w:id="7" w:name="_Toc497376759"/>
+      <w:bookmarkEnd w:id="6"/>
       <w:r>
         <w:t>Bekanntwerden</w:t>
       </w:r>
+      <w:bookmarkEnd w:id="7"/>
     </w:p>
     <w:p>
       <w:pPr>
         <w:pStyle w:val="Heading3"/>
       </w:pPr>
+      <w:bookmarkStart w:id="8" w:name="_Toc497376760"/>
+      <w:proofErr w:type="spellStart"/>
       <w:r>
         <w:t>Product</w:t>
       </w:r>
+      <w:bookmarkEnd w:id="8"/>
+      <w:proofErr w:type="spellEnd"/>
     </w:p>
     <w:p>
       <w:r>
@@ -1991,7 +2070,15 @@
         </w:r>
       </w:hyperlink>
       <w:r>
-        <w:t xml:space="preserve"> erfüllen und so den Kunden ansprechen. Die Applikation «Entertainnet» ist die einzige Applikation und somit der Kern der gleichnamigen Unternehmung. </w:t>
+        <w:t xml:space="preserve"> erfüllen und so den Kunden ansprechen. Die Applikation «</w:t>
+      </w:r>
+      <w:proofErr w:type="spellStart"/>
+      <w:r>
+        <w:t>Entertainnet</w:t>
+      </w:r>
+      <w:proofErr w:type="spellEnd"/>
+      <w:r>
+        <w:t xml:space="preserve">» ist die einzige Applikation und somit der Kern der gleichnamigen Unternehmung. </w:t>
       </w:r>
       <w:r>
         <w:t xml:space="preserve">Das Produkt ist in einem Corporate Design umgesetzt, welche unsere Firma wiederspiegelt. </w:t>
@@ -1999,63 +2086,91 @@
     </w:p>
     <w:p>
       <w:r>
+        <w:t>Mit der Applikation «</w:t>
+      </w:r>
+      <w:proofErr w:type="spellStart"/>
+      <w:r>
+        <w:t>Entertainnet</w:t>
+      </w:r>
+      <w:proofErr w:type="spellEnd"/>
+      <w:r>
+        <w:t>» ist es möglich, seine besten Witze mit der ganzen Welt zu teilen. Man kann sich registrieren und danach gleich mit dem Erstellen von Witzen beginnen oder einfach die Witze von anderen Leuten lesen. Alles ist komplett anonym und es wird nicht über Witze gewertet</w:t>
+      </w:r>
+      <w:r>
+        <w:t xml:space="preserve">. </w:t>
+      </w:r>
+    </w:p>
+    <w:p>
+      <w:pPr>
+        <w:pStyle w:val="Heading3"/>
+      </w:pPr>
+      <w:bookmarkStart w:id="9" w:name="_Toc497376761"/>
+      <w:r>
         <w:lastRenderedPageBreak/>
-        <w:t>Mit der Applikation «Entertainnet» ist es möglich, seine besten Witze mit der ganzen Welt zu teilen. Man kann sich registrieren und danach gleich mit dem Erstellen von Witzen beginnen oder einfach die Witze von anderen Leuten lesen. Alles ist komplett anonym und es wird nicht über Witze gewertet</w:t>
-      </w:r>
-      <w:r>
-        <w:t xml:space="preserve">. </w:t>
+        <w:t>Place</w:t>
+      </w:r>
+      <w:bookmarkEnd w:id="9"/>
+    </w:p>
+    <w:p>
+      <w:r>
+        <w:t>Das Endprodukt wird im «Google Playstore» unter dem Namen «</w:t>
+      </w:r>
+      <w:proofErr w:type="spellStart"/>
+      <w:r>
+        <w:t>Entetainnet</w:t>
+      </w:r>
+      <w:proofErr w:type="spellEnd"/>
+      <w:r>
+        <w:t xml:space="preserve">» </w:t>
+      </w:r>
+      <w:r>
+        <w:t xml:space="preserve">kostenlos </w:t>
+      </w:r>
+      <w:r>
+        <w:t>angeboten</w:t>
+      </w:r>
+      <w:r>
+        <w:t xml:space="preserve">. Das Genre wird «Soziale Netzwerke» sein. </w:t>
+      </w:r>
+      <w:r>
+        <w:t>Die Applikation wird für Nutzer ab 1</w:t>
+      </w:r>
+      <w:r>
+        <w:t>6</w:t>
+      </w:r>
+      <w:r>
+        <w:t xml:space="preserve"> Jahren erlaub</w:t>
+      </w:r>
+      <w:r>
+        <w:t>t, weil wir nicht möchten, dass Kinder etwas Unangebrachtes posten.</w:t>
+      </w:r>
+    </w:p>
+    <w:p>
+      <w:r>
+        <w:t xml:space="preserve">Wir haben uns für eine Android Applikation entschieden, weil wir dies bereits in der Schule gelernt haben. </w:t>
       </w:r>
     </w:p>
     <w:p>
       <w:pPr>
         <w:pStyle w:val="Heading3"/>
       </w:pPr>
-      <w:r>
-        <w:t>Place</w:t>
-      </w:r>
-    </w:p>
-    <w:p>
-      <w:r>
-        <w:t xml:space="preserve">Das Endprodukt wird im «Google Playstore» unter dem Namen «Entetainnet» </w:t>
-      </w:r>
-      <w:r>
-        <w:t xml:space="preserve">kostenlos </w:t>
-      </w:r>
-      <w:r>
-        <w:t>angeboten</w:t>
-      </w:r>
-      <w:r>
-        <w:t xml:space="preserve">. Das Genre wird «Soziale Netzwerke» sein. </w:t>
-      </w:r>
-      <w:r>
-        <w:t>Die Applikation wird für Nutzer ab 1</w:t>
-      </w:r>
-      <w:r>
-        <w:t>6</w:t>
-      </w:r>
-      <w:r>
-        <w:t xml:space="preserve"> Jahren erlaub</w:t>
-      </w:r>
-      <w:r>
-        <w:t>t, weil wir nicht möchten, dass Kinder etwas Unangebrachtes posten.</w:t>
-      </w:r>
-    </w:p>
-    <w:p>
-      <w:r>
-        <w:t xml:space="preserve">Wir haben uns für eine Android Applikation entschieden, weil wir dies bereits in der Schule gelernt haben. </w:t>
-      </w:r>
-    </w:p>
-    <w:p>
-      <w:pPr>
-        <w:pStyle w:val="Heading3"/>
-      </w:pPr>
+      <w:bookmarkStart w:id="10" w:name="_Toc497376762"/>
       <w:r>
         <w:t>Price</w:t>
       </w:r>
-    </w:p>
-    <w:p>
-      <w:r>
-        <w:t xml:space="preserve">Die Applikation «Entertainnet» ist komplett kostenfrei. </w:t>
+      <w:bookmarkEnd w:id="10"/>
+    </w:p>
+    <w:p>
+      <w:r>
+        <w:t>Die Applikation «</w:t>
+      </w:r>
+      <w:proofErr w:type="spellStart"/>
+      <w:r>
+        <w:t>Entertainnet</w:t>
+      </w:r>
+      <w:proofErr w:type="spellEnd"/>
+      <w:r>
+        <w:t xml:space="preserve">» ist komplett kostenfrei. </w:t>
       </w:r>
       <w:r>
         <w:t xml:space="preserve">Dafür haben wir entschieden, weil es ansonsten fast unmöglich ist, bekannt zu werden. Es wäre auch möglich gewesen, dass nur ein Teil kostenlos ist, aber dies empfanden wir nicht als die geeignete Lösung für unser Produkt. </w:t>
@@ -2070,78 +2185,74 @@
           <w:rPr>
             <w:rStyle w:val="Hyperlink"/>
           </w:rPr>
-          <w:t>Google Admob</w:t>
+          <w:t xml:space="preserve">Google </w:t>
         </w:r>
+        <w:proofErr w:type="spellStart"/>
+        <w:r>
+          <w:rPr>
+            <w:rStyle w:val="Hyperlink"/>
+          </w:rPr>
+          <w:t>Admob</w:t>
+        </w:r>
+        <w:proofErr w:type="spellEnd"/>
       </w:hyperlink>
       <w:r>
         <w:t xml:space="preserve">. Dafür haben wir uns entschieden, weil uns </w:t>
       </w:r>
       <w:hyperlink w:anchor="_Firebase" w:history="1">
+        <w:proofErr w:type="spellStart"/>
         <w:r>
           <w:rPr>
             <w:rStyle w:val="Hyperlink"/>
           </w:rPr>
           <w:t>Firebase</w:t>
         </w:r>
+        <w:proofErr w:type="spellEnd"/>
       </w:hyperlink>
       <w:r>
-        <w:t xml:space="preserve"> bereits eine einfache Möglichkeit bietet, Admob einzubinden. </w:t>
-      </w:r>
-    </w:p>
-    <w:p>
-      <w:pPr>
-        <w:rPr>
-          <w:color w:val="FF0000"/>
-        </w:rPr>
-      </w:pPr>
-      <w:r>
-        <w:rPr>
-          <w:color w:val="FF0000"/>
-        </w:rPr>
-        <w:t>Wie Gewinn?</w:t>
+        <w:t xml:space="preserve"> bereits eine einfache Möglichkeit bietet, </w:t>
+      </w:r>
+      <w:proofErr w:type="spellStart"/>
+      <w:r>
+        <w:t>Admob</w:t>
+      </w:r>
+      <w:proofErr w:type="spellEnd"/>
+      <w:r>
+        <w:t xml:space="preserve"> einzubinden. </w:t>
       </w:r>
     </w:p>
     <w:p>
       <w:pPr>
         <w:pStyle w:val="Heading3"/>
       </w:pPr>
+      <w:bookmarkStart w:id="11" w:name="_Toc497376763"/>
       <w:r>
         <w:t>Promotion</w:t>
       </w:r>
-    </w:p>
-    <w:p>
-      <w:r>
-        <w:t xml:space="preserve">Wir möchten, dass «Entertainnet» im Google Playstore von der Redaktion empfohlen wird. Dies wird dadurch ermöglicht, dass die Applikation von einem vom Playstore ausgewählten Gremium bewertet und schliesslich als empfehlenswert vorgeschlagen wird. </w:t>
-      </w:r>
-    </w:p>
-    <w:p>
-      <w:pPr>
-        <w:rPr>
-          <w:color w:val="FF0000"/>
-        </w:rPr>
-      </w:pPr>
-      <w:r>
-        <w:rPr>
-          <w:color w:val="FF0000"/>
-        </w:rPr>
-        <w:t>Wie wird da</w:t>
-      </w:r>
-      <w:r>
-        <w:rPr>
-          <w:color w:val="FF0000"/>
-        </w:rPr>
-        <w:t>s Produkt bekannt? 4P’s Patrick</w:t>
+      <w:bookmarkEnd w:id="11"/>
+    </w:p>
+    <w:p>
+      <w:r>
+        <w:t>Wir möchten, dass «</w:t>
+      </w:r>
+      <w:proofErr w:type="spellStart"/>
+      <w:r>
+        <w:t>Entertainnet</w:t>
+      </w:r>
+      <w:proofErr w:type="spellEnd"/>
+      <w:r>
+        <w:t xml:space="preserve">» im Google Playstore von der Redaktion empfohlen wird. Dies wird dadurch ermöglicht, dass die Applikation von einem vom Playstore ausgewählten Gremium bewertet und schliesslich als empfehlenswert vorgeschlagen wird. </w:t>
       </w:r>
     </w:p>
     <w:p>
       <w:pPr>
         <w:pStyle w:val="Heading1"/>
       </w:pPr>
-      <w:bookmarkStart w:id="8" w:name="_Toc497143774"/>
+      <w:bookmarkStart w:id="12" w:name="_Toc497376764"/>
       <w:r>
         <w:t>Zusammenarbeit</w:t>
       </w:r>
-      <w:bookmarkEnd w:id="8"/>
+      <w:bookmarkEnd w:id="12"/>
     </w:p>
     <w:p>
       <w:r>
@@ -2151,23 +2262,27 @@
         <w:t xml:space="preserve">Die wichtigsten Tools für unsere Zusammenarbeit waren </w:t>
       </w:r>
       <w:hyperlink w:anchor="_Git" w:history="1">
+        <w:proofErr w:type="spellStart"/>
         <w:r>
           <w:rPr>
             <w:rStyle w:val="Hyperlink"/>
           </w:rPr>
           <w:t>Git</w:t>
         </w:r>
+        <w:proofErr w:type="spellEnd"/>
       </w:hyperlink>
       <w:r>
         <w:t xml:space="preserve"> und </w:t>
       </w:r>
       <w:hyperlink w:anchor="_Scrum" w:history="1">
+        <w:proofErr w:type="spellStart"/>
         <w:r>
           <w:rPr>
             <w:rStyle w:val="Hyperlink"/>
           </w:rPr>
           <w:t>Scrum</w:t>
         </w:r>
+        <w:proofErr w:type="spellEnd"/>
       </w:hyperlink>
       <w:r>
         <w:t>, welche direkt darunter genauer beschrieben werden. Bei der Sektion «</w:t>
@@ -2213,17 +2328,24 @@
       <w:pPr>
         <w:pStyle w:val="Heading2"/>
       </w:pPr>
-      <w:bookmarkStart w:id="9" w:name="_Git"/>
-      <w:bookmarkStart w:id="10" w:name="_Toc497143775"/>
-      <w:bookmarkEnd w:id="9"/>
+      <w:bookmarkStart w:id="13" w:name="_Git"/>
+      <w:bookmarkStart w:id="14" w:name="_Toc497376765"/>
+      <w:bookmarkEnd w:id="13"/>
+      <w:proofErr w:type="spellStart"/>
       <w:r>
         <w:t>Git</w:t>
       </w:r>
-      <w:bookmarkEnd w:id="10"/>
-    </w:p>
-    <w:p>
-      <w:r>
-        <w:t>Git ist eine</w:t>
+      <w:bookmarkEnd w:id="14"/>
+      <w:proofErr w:type="spellEnd"/>
+    </w:p>
+    <w:p>
+      <w:proofErr w:type="spellStart"/>
+      <w:r>
+        <w:t>Git</w:t>
+      </w:r>
+      <w:proofErr w:type="spellEnd"/>
+      <w:r>
+        <w:t xml:space="preserve"> ist eine</w:t>
       </w:r>
       <w:r>
         <w:t xml:space="preserve"> freie Software, für die Versionsverwaltung von Dateien. Häufig, wie in unserem Fall, wird es für die Versionsverwaltung </w:t>
@@ -2239,23 +2361,48 @@
       <w:pPr>
         <w:pStyle w:val="Heading2"/>
       </w:pPr>
-      <w:bookmarkStart w:id="11" w:name="_Scrum"/>
-      <w:bookmarkStart w:id="12" w:name="_Toc497143776"/>
-      <w:bookmarkEnd w:id="11"/>
+      <w:bookmarkStart w:id="15" w:name="_Scrum"/>
+      <w:bookmarkStart w:id="16" w:name="_Toc497376766"/>
+      <w:bookmarkEnd w:id="15"/>
+      <w:proofErr w:type="spellStart"/>
       <w:r>
         <w:t>Scrum</w:t>
       </w:r>
-      <w:bookmarkEnd w:id="12"/>
-    </w:p>
-    <w:p>
-      <w:r>
-        <w:t xml:space="preserve">Da wir im Modul vom Morgen bereits mit Scrum arbeiten, haben wir uns entschieden, die Methode ebenfalls für dieses Projekt zu verwenden. Scrum vereinfacht die Planung und Strukturierung der Entwicklung und gibt dem Auftraggeber Klarheit, über was im Moment lauft und was wann fertig sein wird. </w:t>
-      </w:r>
-    </w:p>
-    <w:p>
-      <w:r>
-        <w:lastRenderedPageBreak/>
-        <w:t xml:space="preserve">Mit Scrum bearbeitet man mehrere Sprints und nach jedem Sprint </w:t>
+      <w:bookmarkEnd w:id="16"/>
+      <w:proofErr w:type="spellEnd"/>
+    </w:p>
+    <w:p>
+      <w:r>
+        <w:t xml:space="preserve">Da wir im Modul vom Morgen bereits mit </w:t>
+      </w:r>
+      <w:proofErr w:type="spellStart"/>
+      <w:r>
+        <w:t>Scrum</w:t>
+      </w:r>
+      <w:proofErr w:type="spellEnd"/>
+      <w:r>
+        <w:t xml:space="preserve"> arbeiten, haben wir uns entschieden, die Methode ebenfalls für dieses Projekt zu verwenden. </w:t>
+      </w:r>
+      <w:proofErr w:type="spellStart"/>
+      <w:r>
+        <w:t>Scrum</w:t>
+      </w:r>
+      <w:proofErr w:type="spellEnd"/>
+      <w:r>
+        <w:t xml:space="preserve"> vereinfacht die Planung und Strukturierung der Entwicklung und gibt dem Auftraggeber Klarheit, über was im Moment lauft und was wann fertig sein wird. </w:t>
+      </w:r>
+    </w:p>
+    <w:p>
+      <w:r>
+        <w:t xml:space="preserve">Mit </w:t>
+      </w:r>
+      <w:proofErr w:type="spellStart"/>
+      <w:r>
+        <w:t>Scrum</w:t>
+      </w:r>
+      <w:proofErr w:type="spellEnd"/>
+      <w:r>
+        <w:t xml:space="preserve"> bearbeitet man mehrere Sprints und nach jedem Sprint </w:t>
       </w:r>
       <w:r>
         <w:rPr>
@@ -2280,11 +2427,11 @@
       <w:pPr>
         <w:pStyle w:val="Heading3"/>
       </w:pPr>
-      <w:bookmarkStart w:id="13" w:name="_Toc497143777"/>
+      <w:bookmarkStart w:id="17" w:name="_Toc497376767"/>
       <w:r>
         <w:t>Sprints</w:t>
       </w:r>
-      <w:bookmarkEnd w:id="13"/>
+      <w:bookmarkEnd w:id="17"/>
     </w:p>
     <w:p>
       <w:pPr>
@@ -2317,7 +2464,16 @@
         <w:jc w:val="left"/>
       </w:pPr>
       <w:r>
-        <w:t>Datenbank (Firebase) erstellen</w:t>
+        <w:lastRenderedPageBreak/>
+        <w:t>Datenbank (</w:t>
+      </w:r>
+      <w:proofErr w:type="spellStart"/>
+      <w:r>
+        <w:t>Firebase</w:t>
+      </w:r>
+      <w:proofErr w:type="spellEnd"/>
+      <w:r>
+        <w:t>) erstellen</w:t>
       </w:r>
     </w:p>
     <w:p>
@@ -2332,8 +2488,6 @@
       <w:r>
         <w:t>Layout definieren</w:t>
       </w:r>
-      <w:bookmarkStart w:id="14" w:name="_GoBack"/>
-      <w:bookmarkEnd w:id="14"/>
     </w:p>
     <w:p>
       <w:pPr>
@@ -2372,15 +2526,23 @@
         <w:jc w:val="left"/>
       </w:pPr>
       <w:r>
-        <w:t>Frontend zu Firebase Verbindung</w:t>
+        <w:t xml:space="preserve">Frontend zu </w:t>
+      </w:r>
+      <w:proofErr w:type="spellStart"/>
+      <w:r>
+        <w:t>Firebase</w:t>
+      </w:r>
+      <w:proofErr w:type="spellEnd"/>
+      <w:r>
+        <w:t xml:space="preserve"> Verbindung</w:t>
       </w:r>
     </w:p>
     <w:p>
       <w:pPr>
         <w:pStyle w:val="Heading4"/>
       </w:pPr>
-      <w:bookmarkStart w:id="15" w:name="_Sprint_3:_30.10.17"/>
-      <w:bookmarkEnd w:id="15"/>
+      <w:bookmarkStart w:id="18" w:name="_Sprint_3:_30.10.17"/>
+      <w:bookmarkEnd w:id="18"/>
       <w:r>
         <w:t>Sprint 3: 30.10.17</w:t>
       </w:r>
@@ -2447,35 +2609,13 @@
     </w:p>
     <w:p>
       <w:pPr>
-        <w:pStyle w:val="Heading3"/>
-      </w:pPr>
-      <w:bookmarkStart w:id="16" w:name="_Toc497143778"/>
-      <w:r>
-        <w:t>Daily meetings</w:t>
-      </w:r>
-      <w:bookmarkEnd w:id="16"/>
-    </w:p>
-    <w:p/>
-    <w:p>
-      <w:pPr>
-        <w:pStyle w:val="Heading3"/>
-      </w:pPr>
-      <w:bookmarkStart w:id="17" w:name="_Toc497143779"/>
-      <w:r>
-        <w:t>Spring retrospective</w:t>
-      </w:r>
-      <w:bookmarkEnd w:id="17"/>
-    </w:p>
-    <w:p/>
-    <w:p>
-      <w:pPr>
         <w:pStyle w:val="Heading1"/>
       </w:pPr>
-      <w:bookmarkStart w:id="18" w:name="_Toc497143780"/>
+      <w:bookmarkStart w:id="19" w:name="_Toc497376768"/>
       <w:r>
         <w:t>Ziele</w:t>
       </w:r>
-      <w:bookmarkEnd w:id="18"/>
+      <w:bookmarkEnd w:id="19"/>
     </w:p>
     <w:p>
       <w:r>
@@ -2616,15 +2756,62 @@
     </w:p>
     <w:p>
       <w:pPr>
+        <w:pStyle w:val="Heading2"/>
+      </w:pPr>
+      <w:r>
+        <w:t>Nach Smart</w:t>
+      </w:r>
+    </w:p>
+    <w:p>
+      <w:r>
+        <w:t>In der Kategorie «Soziale Netzwerke» im Google Playstore soll</w:t>
+      </w:r>
+      <w:r>
+        <w:t xml:space="preserve"> die Applikation veröffentlicht werden und i</w:t>
+      </w:r>
+      <w:r>
+        <w:t xml:space="preserve">m ersten Monat </w:t>
+      </w:r>
+      <w:r>
+        <w:t xml:space="preserve">sollen </w:t>
+      </w:r>
+      <w:r>
+        <w:t xml:space="preserve">mindestens 20 Benutzer die Applikation aktiv nutzen. </w:t>
+      </w:r>
+    </w:p>
+    <w:p>
+      <w:r>
+        <w:t xml:space="preserve">Nach der Veröffentlichung der Applikation soll der Umsatz im ersten Monat </w:t>
+      </w:r>
+      <w:r>
+        <w:t xml:space="preserve">mindestens </w:t>
+      </w:r>
+      <w:r>
+        <w:t xml:space="preserve">100 Franken betragen. </w:t>
+      </w:r>
+    </w:p>
+    <w:p>
+      <w:r>
+        <w:t>B</w:t>
+      </w:r>
+      <w:r>
+        <w:t>is zur Auslieferung</w:t>
+      </w:r>
+      <w:r>
+        <w:t xml:space="preserve"> soll die ganze Applikation während des Entwicklungsprozesses laufend dokumentiert und getestet werden. Die Testabdeckung soll mindestens 80% betragen. </w:t>
+      </w:r>
+    </w:p>
+    <w:p>
+      <w:pPr>
         <w:pStyle w:val="Heading1"/>
       </w:pPr>
-      <w:bookmarkStart w:id="19" w:name="_Tools"/>
-      <w:bookmarkStart w:id="20" w:name="_Toc497143781"/>
-      <w:bookmarkEnd w:id="19"/>
+      <w:bookmarkStart w:id="20" w:name="_Tools"/>
+      <w:bookmarkStart w:id="21" w:name="_Toc497376769"/>
+      <w:bookmarkEnd w:id="20"/>
       <w:r>
         <w:t>Ressourcen</w:t>
       </w:r>
-      <w:bookmarkEnd w:id="20"/>
+      <w:bookmarkEnd w:id="21"/>
     </w:p>
     <w:p>
       <w:r>
@@ -2635,12 +2822,14 @@
       <w:pPr>
         <w:pStyle w:val="Heading2"/>
       </w:pPr>
-      <w:bookmarkStart w:id="21" w:name="_Toc497143782"/>
+      <w:bookmarkStart w:id="22" w:name="_Toc497376770"/>
+      <w:proofErr w:type="spellStart"/>
       <w:r>
         <w:lastRenderedPageBreak/>
         <w:t>Trello</w:t>
       </w:r>
-      <w:bookmarkEnd w:id="21"/>
+      <w:bookmarkEnd w:id="22"/>
+      <w:proofErr w:type="spellEnd"/>
     </w:p>
     <w:p>
       <w:r>
@@ -2704,7 +2893,31 @@
         </w:drawing>
       </w:r>
       <w:r>
-        <w:t xml:space="preserve">Mit Hilfe von Trello kann man Aufgaben erstellen und diese jemandem zuteilen, welcher diese bestimmte Aufgabe abarbeiten soll. Trello ist aufgebaut, wie eine Wandtafel und enthält Notizzettel mit den Aufgaben. Bei einem Trello Board kann man verschiedene Teams erstellen und alle Mitglieder sehen das gleiche Board. </w:t>
+        <w:t xml:space="preserve">Mit Hilfe von </w:t>
+      </w:r>
+      <w:proofErr w:type="spellStart"/>
+      <w:r>
+        <w:t>Trello</w:t>
+      </w:r>
+      <w:proofErr w:type="spellEnd"/>
+      <w:r>
+        <w:t xml:space="preserve"> kann man Aufgaben erstellen und diese jemandem zuteilen, welcher diese bestimmte Aufgabe abarbeiten soll. </w:t>
+      </w:r>
+      <w:proofErr w:type="spellStart"/>
+      <w:r>
+        <w:t>Trello</w:t>
+      </w:r>
+      <w:proofErr w:type="spellEnd"/>
+      <w:r>
+        <w:t xml:space="preserve"> ist aufgebaut, wie eine Wandtafel und enthält Notizzettel mit den Aufgaben. Bei einem </w:t>
+      </w:r>
+      <w:proofErr w:type="spellStart"/>
+      <w:r>
+        <w:t>Trello</w:t>
+      </w:r>
+      <w:proofErr w:type="spellEnd"/>
+      <w:r>
+        <w:t xml:space="preserve"> Board kann man verschiedene Teams erstellen und alle Mitglieder sehen das gleiche Board. </w:t>
       </w:r>
     </w:p>
     <w:p>
@@ -2716,11 +2929,11 @@
       <w:pPr>
         <w:pStyle w:val="Heading2"/>
       </w:pPr>
-      <w:bookmarkStart w:id="22" w:name="_Toc497143783"/>
+      <w:bookmarkStart w:id="23" w:name="_Toc497376771"/>
       <w:r>
         <w:t>Android Studio</w:t>
       </w:r>
-      <w:bookmarkEnd w:id="22"/>
+      <w:bookmarkEnd w:id="23"/>
     </w:p>
     <w:p>
       <w:r>
@@ -2907,17 +3120,32 @@
       <w:pPr>
         <w:pStyle w:val="Heading2"/>
       </w:pPr>
-      <w:bookmarkStart w:id="23" w:name="_Toc497143784"/>
       <w:bookmarkStart w:id="24" w:name="_Firebase"/>
+      <w:bookmarkStart w:id="25" w:name="_Toc497376772"/>
       <w:bookmarkEnd w:id="24"/>
+      <w:proofErr w:type="spellStart"/>
       <w:r>
         <w:t>Firebase</w:t>
       </w:r>
-      <w:bookmarkEnd w:id="23"/>
-    </w:p>
-    <w:p>
-      <w:r>
-        <w:t xml:space="preserve">Firebase ist eine Plattform, welche das Entwickeln für mobile und Webapplikationen erleichtert. Es enthält Funktionen, wie einen Debugger, einen Speicher für Medien (Bilder und Videos), eine Echtzeit NoSQL Datenbank und </w:t>
+      <w:bookmarkEnd w:id="25"/>
+      <w:proofErr w:type="spellEnd"/>
+    </w:p>
+    <w:p>
+      <w:proofErr w:type="spellStart"/>
+      <w:r>
+        <w:t>Firebase</w:t>
+      </w:r>
+      <w:proofErr w:type="spellEnd"/>
+      <w:r>
+        <w:t xml:space="preserve"> ist eine Plattform, welche das Entwickeln für mobile und Webapplikationen erleichtert. Es enthält Funktionen, wie einen Debugger, einen Speicher für Medien (Bilder und Videos), eine Echtzeit </w:t>
+      </w:r>
+      <w:proofErr w:type="spellStart"/>
+      <w:r>
+        <w:t>NoSQL</w:t>
+      </w:r>
+      <w:proofErr w:type="spellEnd"/>
+      <w:r>
+        <w:t xml:space="preserve"> Datenbank und </w:t>
       </w:r>
       <w:r>
         <w:t>eine Benutzerverwaltung</w:t>
@@ -2937,19 +3165,35 @@
         <w:t xml:space="preserve"> die Funktion, mit der Datenbank, welche für unser Produkt ein stabiles und extrem schnelles Backend darstellt. </w:t>
       </w:r>
       <w:r>
-        <w:t xml:space="preserve">Unsere Applikation arbeitet ebenfalls mit der Benutzerverwaltung von Firebase, welche einige Vorteile, wie das Verschicken von Emails beim Vergessen des Passwords zur Verfügung stellt. </w:t>
-      </w:r>
-    </w:p>
-    <w:p>
-      <w:r>
-        <w:t xml:space="preserve">Da Firebase 2014 von Google aufgekauft wurde und seither weiterentwickelt wird, hat sich die Unterstützung für Android Applikationen und Android Studio (ebenfalls von Google entwickelt) stark verbessert. </w:t>
+        <w:t xml:space="preserve">Unsere Applikation arbeitet ebenfalls mit der Benutzerverwaltung von </w:t>
+      </w:r>
+      <w:proofErr w:type="spellStart"/>
+      <w:r>
+        <w:t>Firebase</w:t>
+      </w:r>
+      <w:proofErr w:type="spellEnd"/>
+      <w:r>
+        <w:t xml:space="preserve">, welche einige Vorteile, wie das Verschicken von Emails beim Vergessen des Passwords zur Verfügung stellt. </w:t>
+      </w:r>
+    </w:p>
+    <w:p>
+      <w:r>
+        <w:t xml:space="preserve">Da </w:t>
+      </w:r>
+      <w:proofErr w:type="spellStart"/>
+      <w:r>
+        <w:t>Firebase</w:t>
+      </w:r>
+      <w:proofErr w:type="spellEnd"/>
+      <w:r>
+        <w:t xml:space="preserve"> 2014 von Google aufgekauft wurde und seither weiterentwickelt wird, hat sich die Unterstützung für Android Applikationen und Android Studio (ebenfalls von Google entwickelt) stark verbessert. </w:t>
       </w:r>
     </w:p>
     <w:p>
       <w:pPr>
         <w:pStyle w:val="Heading2"/>
       </w:pPr>
-      <w:bookmarkStart w:id="25" w:name="_Toc497143785"/>
+      <w:bookmarkStart w:id="26" w:name="_Toc497376773"/>
       <w:r>
         <w:rPr>
           <w:noProof/>
@@ -3024,7 +3268,7 @@
       <w:r>
         <w:t>GitHub</w:t>
       </w:r>
-      <w:bookmarkEnd w:id="25"/>
+      <w:bookmarkEnd w:id="26"/>
     </w:p>
     <w:p>
       <w:r>
@@ -3047,44 +3291,88 @@
     </w:p>
     <w:p>
       <w:r>
-        <w:t xml:space="preserve">Wir benutzen die Plattform GitHub, dass unser Projekt online ist und so für alle Mitarbeiter verfügbar ist. GitHub benutzt die Versionskontrolle Git, mit welcher alle Mitarbeiter unseres Teams bereits viel bis sehr viel Erfahrung haben. </w:t>
-      </w:r>
-    </w:p>
-    <w:p>
-      <w:r>
-        <w:t xml:space="preserve">GitHub erleichtert das Arbeiten mit Scrum und ist sehr leicht zu bedienen. Wir haben uns für GitHub entschieden, weil wir uns damit bereits alle auskennen und es der Beliebteste von vergleichbaren Anbietern ist. </w:t>
+        <w:t xml:space="preserve">Wir benutzen die Plattform GitHub, dass unser Projekt online ist und so für alle Mitarbeiter verfügbar ist. GitHub benutzt die Versionskontrolle </w:t>
+      </w:r>
+      <w:proofErr w:type="spellStart"/>
+      <w:r>
+        <w:t>Git</w:t>
+      </w:r>
+      <w:proofErr w:type="spellEnd"/>
+      <w:r>
+        <w:t xml:space="preserve">, mit welcher alle Mitarbeiter unseres Teams bereits viel bis sehr viel Erfahrung haben. </w:t>
+      </w:r>
+    </w:p>
+    <w:p>
+      <w:r>
+        <w:t xml:space="preserve">GitHub erleichtert das Arbeiten mit </w:t>
+      </w:r>
+      <w:proofErr w:type="spellStart"/>
+      <w:r>
+        <w:t>Scrum</w:t>
+      </w:r>
+      <w:proofErr w:type="spellEnd"/>
+      <w:r>
+        <w:t xml:space="preserve"> und ist sehr leicht zu bedienen. Wir haben uns für GitHub entschieden, weil wir uns damit bereits alle auskennen und es der Beliebteste von vergleichbaren Anbietern ist. </w:t>
       </w:r>
     </w:p>
     <w:p>
       <w:pPr>
         <w:pStyle w:val="Heading1"/>
       </w:pPr>
-      <w:bookmarkStart w:id="26" w:name="_Toc497143786"/>
+      <w:r>
+        <w:t>Finanzen</w:t>
+      </w:r>
+    </w:p>
+    <w:p>
+      <w:r>
+        <w:t>Finanzierung: Jeroen Loosli</w:t>
+      </w:r>
+    </w:p>
+    <w:p>
+      <w:r>
+        <w:t>Kosten: CHF 1458.- (Entwicklungsteam, Projektmanager)</w:t>
+      </w:r>
+    </w:p>
+    <w:p>
+      <w:r>
+        <w:t>Umsatz</w:t>
+      </w:r>
+      <w:bookmarkStart w:id="27" w:name="_GoBack"/>
+      <w:bookmarkEnd w:id="27"/>
+      <w:r>
+        <w:t>: Werbung (in Applikation)</w:t>
+      </w:r>
+    </w:p>
+    <w:p>
+      <w:pPr>
+        <w:pStyle w:val="Heading1"/>
+      </w:pPr>
+      <w:bookmarkStart w:id="28" w:name="_Toc497376774"/>
       <w:r>
         <w:t>Produkt</w:t>
       </w:r>
-      <w:bookmarkEnd w:id="26"/>
+      <w:bookmarkEnd w:id="28"/>
     </w:p>
     <w:p/>
     <w:p>
       <w:pPr>
         <w:pStyle w:val="Heading1"/>
       </w:pPr>
-      <w:bookmarkStart w:id="27" w:name="_Toc497143787"/>
+      <w:bookmarkStart w:id="29" w:name="_Toc497376775"/>
       <w:r>
         <w:t>Protokolle</w:t>
       </w:r>
-      <w:bookmarkEnd w:id="27"/>
+      <w:bookmarkEnd w:id="29"/>
     </w:p>
     <w:p>
       <w:pPr>
         <w:pStyle w:val="Heading2"/>
       </w:pPr>
-      <w:bookmarkStart w:id="28" w:name="_Toc497143788"/>
+      <w:bookmarkStart w:id="30" w:name="_Toc497376776"/>
       <w:r>
         <w:t>Entscheidungen</w:t>
       </w:r>
-      <w:bookmarkEnd w:id="28"/>
+      <w:bookmarkEnd w:id="30"/>
     </w:p>
     <w:p>
       <w:pPr>
@@ -3172,7 +3460,7 @@
             <w:noProof/>
             <w:lang w:val="de-DE"/>
           </w:rPr>
-          <w:t>4</w:t>
+          <w:t>6</w:t>
         </w:r>
         <w:r>
           <w:fldChar w:fldCharType="end"/>
@@ -3185,7 +3473,15 @@
       <w:pStyle w:val="Footer"/>
     </w:pPr>
     <w:r>
-      <w:t xml:space="preserve">Nico, Marc, Vithun, </w:t>
+      <w:t xml:space="preserve">Nico, Marc, </w:t>
+    </w:r>
+    <w:proofErr w:type="spellStart"/>
+    <w:r>
+      <w:t>Vithun</w:t>
+    </w:r>
+    <w:proofErr w:type="spellEnd"/>
+    <w:r>
+      <w:t xml:space="preserve">, </w:t>
     </w:r>
   </w:p>
   <w:p>
@@ -3316,8 +3612,12 @@
     </w:r>
     <w:r>
       <w:tab/>
+    </w:r>
+    <w:proofErr w:type="spellStart"/>
+    <w:r>
       <w:t>Entertainnet</w:t>
     </w:r>
+    <w:proofErr w:type="spellEnd"/>
   </w:p>
 </w:hdr>
 </file>
@@ -3325,6 +3625,146 @@
 <file path=word/numbering.xml><?xml version="1.0" encoding="utf-8"?>
 <w:numbering xmlns:wpc="http://schemas.microsoft.com/office/word/2010/wordprocessingCanvas" xmlns:cx="http://schemas.microsoft.com/office/drawing/2014/chartex" xmlns:cx1="http://schemas.microsoft.com/office/drawing/2015/9/8/chartex" xmlns:cx2="http://schemas.microsoft.com/office/drawing/2015/10/21/chartex" xmlns:cx3="http://schemas.microsoft.com/office/drawing/2016/5/9/chartex" xmlns:cx4="http://schemas.microsoft.com/office/drawing/2016/5/10/chartex" xmlns:cx5="http://schemas.microsoft.com/office/drawing/2016/5/11/chartex" xmlns:cx6="http://schemas.microsoft.com/office/drawing/2016/5/12/chartex" xmlns:cx7="http://schemas.microsoft.com/office/drawing/2016/5/13/chartex" xmlns:cx8="http://schemas.microsoft.com/office/drawing/2016/5/14/chartex" xmlns:mc="http://schemas.openxmlformats.org/markup-compatibility/2006" xmlns:aink="http://schemas.microsoft.com/office/drawing/2016/ink" xmlns:am3d="http://schemas.microsoft.com/office/drawing/2017/model3d" xmlns:o="urn:schemas-microsoft-com:office:office" xmlns:r="http://schemas.openxmlformats.org/officeDocument/2006/relationships" xmlns:m="http://schemas.openxmlformats.org/officeDocument/2006/math" xmlns:v="urn:schemas-microsoft-com:vml" xmlns:wp14="http://schemas.microsoft.com/office/word/2010/wordprocessingDrawing" xmlns:wp="http://schemas.openxmlformats.org/drawingml/2006/wordprocessingDrawing" xmlns:w10="urn:schemas-microsoft-com:office:word" xmlns:w="http://schemas.openxmlformats.org/wordprocessingml/2006/main" xmlns:w14="http://schemas.microsoft.com/office/word/2010/wordml" xmlns:w15="http://schemas.microsoft.com/office/word/2012/wordml" xmlns:w16cid="http://schemas.microsoft.com/office/word/2016/wordml/cid" xmlns:w16se="http://schemas.microsoft.com/office/word/2015/wordml/symex" xmlns:wpg="http://schemas.microsoft.com/office/word/2010/wordprocessingGroup" xmlns:wpi="http://schemas.microsoft.com/office/word/2010/wordprocessingInk" xmlns:wne="http://schemas.microsoft.com/office/word/2006/wordml" xmlns:wps="http://schemas.microsoft.com/office/word/2010/wordprocessingShape" mc:Ignorable="w14 w15 w16se w16cid wp14">
   <w:abstractNum w:abstractNumId="0" w15:restartNumberingAfterBreak="0">
+    <w:nsid w:val="32900D01"/>
+    <w:multiLevelType w:val="hybridMultilevel"/>
+    <w:tmpl w:val="08FE54D2"/>
+    <w:lvl w:ilvl="0" w:tplc="5ED0C078">
+      <w:start w:val="1"/>
+      <w:numFmt w:val="bullet"/>
+      <w:lvlText w:val="•"/>
+      <w:lvlJc w:val="left"/>
+      <w:pPr>
+        <w:tabs>
+          <w:tab w:val="num" w:pos="720"/>
+        </w:tabs>
+        <w:ind w:left="720" w:hanging="360"/>
+      </w:pPr>
+      <w:rPr>
+        <w:rFonts w:ascii="Arial" w:hAnsi="Arial" w:hint="default"/>
+      </w:rPr>
+    </w:lvl>
+    <w:lvl w:ilvl="1" w:tplc="74287C64" w:tentative="1">
+      <w:start w:val="1"/>
+      <w:numFmt w:val="bullet"/>
+      <w:lvlText w:val="•"/>
+      <w:lvlJc w:val="left"/>
+      <w:pPr>
+        <w:tabs>
+          <w:tab w:val="num" w:pos="1440"/>
+        </w:tabs>
+        <w:ind w:left="1440" w:hanging="360"/>
+      </w:pPr>
+      <w:rPr>
+        <w:rFonts w:ascii="Arial" w:hAnsi="Arial" w:hint="default"/>
+      </w:rPr>
+    </w:lvl>
+    <w:lvl w:ilvl="2" w:tplc="67ACB87A" w:tentative="1">
+      <w:start w:val="1"/>
+      <w:numFmt w:val="bullet"/>
+      <w:lvlText w:val="•"/>
+      <w:lvlJc w:val="left"/>
+      <w:pPr>
+        <w:tabs>
+          <w:tab w:val="num" w:pos="2160"/>
+        </w:tabs>
+        <w:ind w:left="2160" w:hanging="360"/>
+      </w:pPr>
+      <w:rPr>
+        <w:rFonts w:ascii="Arial" w:hAnsi="Arial" w:hint="default"/>
+      </w:rPr>
+    </w:lvl>
+    <w:lvl w:ilvl="3" w:tplc="ADCA8990" w:tentative="1">
+      <w:start w:val="1"/>
+      <w:numFmt w:val="bullet"/>
+      <w:lvlText w:val="•"/>
+      <w:lvlJc w:val="left"/>
+      <w:pPr>
+        <w:tabs>
+          <w:tab w:val="num" w:pos="2880"/>
+        </w:tabs>
+        <w:ind w:left="2880" w:hanging="360"/>
+      </w:pPr>
+      <w:rPr>
+        <w:rFonts w:ascii="Arial" w:hAnsi="Arial" w:hint="default"/>
+      </w:rPr>
+    </w:lvl>
+    <w:lvl w:ilvl="4" w:tplc="EE643398" w:tentative="1">
+      <w:start w:val="1"/>
+      <w:numFmt w:val="bullet"/>
+      <w:lvlText w:val="•"/>
+      <w:lvlJc w:val="left"/>
+      <w:pPr>
+        <w:tabs>
+          <w:tab w:val="num" w:pos="3600"/>
+        </w:tabs>
+        <w:ind w:left="3600" w:hanging="360"/>
+      </w:pPr>
+      <w:rPr>
+        <w:rFonts w:ascii="Arial" w:hAnsi="Arial" w:hint="default"/>
+      </w:rPr>
+    </w:lvl>
+    <w:lvl w:ilvl="5" w:tplc="CBD421AE" w:tentative="1">
+      <w:start w:val="1"/>
+      <w:numFmt w:val="bullet"/>
+      <w:lvlText w:val="•"/>
+      <w:lvlJc w:val="left"/>
+      <w:pPr>
+        <w:tabs>
+          <w:tab w:val="num" w:pos="4320"/>
+        </w:tabs>
+        <w:ind w:left="4320" w:hanging="360"/>
+      </w:pPr>
+      <w:rPr>
+        <w:rFonts w:ascii="Arial" w:hAnsi="Arial" w:hint="default"/>
+      </w:rPr>
+    </w:lvl>
+    <w:lvl w:ilvl="6" w:tplc="5956BC48" w:tentative="1">
+      <w:start w:val="1"/>
+      <w:numFmt w:val="bullet"/>
+      <w:lvlText w:val="•"/>
+      <w:lvlJc w:val="left"/>
+      <w:pPr>
+        <w:tabs>
+          <w:tab w:val="num" w:pos="5040"/>
+        </w:tabs>
+        <w:ind w:left="5040" w:hanging="360"/>
+      </w:pPr>
+      <w:rPr>
+        <w:rFonts w:ascii="Arial" w:hAnsi="Arial" w:hint="default"/>
+      </w:rPr>
+    </w:lvl>
+    <w:lvl w:ilvl="7" w:tplc="8A78A4F0" w:tentative="1">
+      <w:start w:val="1"/>
+      <w:numFmt w:val="bullet"/>
+      <w:lvlText w:val="•"/>
+      <w:lvlJc w:val="left"/>
+      <w:pPr>
+        <w:tabs>
+          <w:tab w:val="num" w:pos="5760"/>
+        </w:tabs>
+        <w:ind w:left="5760" w:hanging="360"/>
+      </w:pPr>
+      <w:rPr>
+        <w:rFonts w:ascii="Arial" w:hAnsi="Arial" w:hint="default"/>
+      </w:rPr>
+    </w:lvl>
+    <w:lvl w:ilvl="8" w:tplc="1C28B298" w:tentative="1">
+      <w:start w:val="1"/>
+      <w:numFmt w:val="bullet"/>
+      <w:lvlText w:val="•"/>
+      <w:lvlJc w:val="left"/>
+      <w:pPr>
+        <w:tabs>
+          <w:tab w:val="num" w:pos="6480"/>
+        </w:tabs>
+        <w:ind w:left="6480" w:hanging="360"/>
+      </w:pPr>
+      <w:rPr>
+        <w:rFonts w:ascii="Arial" w:hAnsi="Arial" w:hint="default"/>
+      </w:rPr>
+    </w:lvl>
+  </w:abstractNum>
+  <w:abstractNum w:abstractNumId="1" w15:restartNumberingAfterBreak="0">
     <w:nsid w:val="4BA3631A"/>
     <w:multiLevelType w:val="hybridMultilevel"/>
     <w:tmpl w:val="250C89AC"/>
@@ -3437,7 +3877,7 @@
       </w:rPr>
     </w:lvl>
   </w:abstractNum>
-  <w:abstractNum w:abstractNumId="1" w15:restartNumberingAfterBreak="0">
+  <w:abstractNum w:abstractNumId="2" w15:restartNumberingAfterBreak="0">
     <w:nsid w:val="5F2F5852"/>
     <w:multiLevelType w:val="hybridMultilevel"/>
     <w:tmpl w:val="E9364D08"/>
@@ -3527,10 +3967,13 @@
     </w:lvl>
   </w:abstractNum>
   <w:num w:numId="1">
-    <w:abstractNumId w:val="0"/>
+    <w:abstractNumId w:val="1"/>
   </w:num>
   <w:num w:numId="2">
-    <w:abstractNumId w:val="1"/>
+    <w:abstractNumId w:val="2"/>
+  </w:num>
+  <w:num w:numId="3">
+    <w:abstractNumId w:val="0"/>
   </w:num>
 </w:numbering>
 </file>
@@ -4027,7 +4470,6 @@
   <w:style w:type="character" w:default="1" w:styleId="DefaultParagraphFont">
     <w:name w:val="Default Paragraph Font"/>
     <w:uiPriority w:val="1"/>
-    <w:semiHidden/>
     <w:unhideWhenUsed/>
   </w:style>
   <w:style w:type="table" w:default="1" w:styleId="TableNormal">
@@ -4613,7 +5055,7 @@
 </file>
 
 <file path=customXml/itemProps1.xml><?xml version="1.0" encoding="utf-8"?>
-<ds:datastoreItem xmlns:ds="http://schemas.openxmlformats.org/officeDocument/2006/customXml" ds:itemID="{AD582725-16C5-4156-AC38-B09E3F370194}">
+<ds:datastoreItem xmlns:ds="http://schemas.openxmlformats.org/officeDocument/2006/customXml" ds:itemID="{C14BA806-19AD-442B-B74C-5A720FC0BBD4}">
   <ds:schemaRefs>
     <ds:schemaRef ds:uri="http://schemas.openxmlformats.org/officeDocument/2006/bibliography"/>
   </ds:schemaRefs>

</xml_diff>